<commit_message>
add a documentation file; some little twicks on the scirpt
</commit_message>
<xml_diff>
--- a/doc/SuPerRod User Manual.docx
+++ b/doc/SuPerRod User Manual.docx
@@ -1,6 +1,6 @@
 
 <file path=word/document.xml><?xml version="1.0" encoding="utf-8"?>
-<w:document xmlns:wpc="http://schemas.microsoft.com/office/word/2010/wordprocessingCanvas" xmlns:cx="http://schemas.microsoft.com/office/drawing/2014/chartex" xmlns:cx1="http://schemas.microsoft.com/office/drawing/2015/9/8/chartex" xmlns:cx2="http://schemas.microsoft.com/office/drawing/2015/10/21/chartex" xmlns:cx3="http://schemas.microsoft.com/office/drawing/2016/5/9/chartex" xmlns:cx4="http://schemas.microsoft.com/office/drawing/2016/5/10/chartex" xmlns:cx5="http://schemas.microsoft.com/office/drawing/2016/5/11/chartex" xmlns:cx6="http://schemas.microsoft.com/office/drawing/2016/5/12/chartex" xmlns:cx7="http://schemas.microsoft.com/office/drawing/2016/5/13/chartex" xmlns:cx8="http://schemas.microsoft.com/office/drawing/2016/5/14/chartex" xmlns:mc="http://schemas.openxmlformats.org/markup-compatibility/2006" xmlns:aink="http://schemas.microsoft.com/office/drawing/2016/ink" xmlns:am3d="http://schemas.microsoft.com/office/drawing/2017/model3d" xmlns:o="urn:schemas-microsoft-com:office:office" xmlns:r="http://schemas.openxmlformats.org/officeDocument/2006/relationships" xmlns:m="http://schemas.openxmlformats.org/officeDocument/2006/math" xmlns:v="urn:schemas-microsoft-com:vml" xmlns:wp14="http://schemas.microsoft.com/office/word/2010/wordprocessingDrawing" xmlns:wp="http://schemas.openxmlformats.org/drawingml/2006/wordprocessingDrawing" xmlns:w10="urn:schemas-microsoft-com:office:word" xmlns:w="http://schemas.openxmlformats.org/wordprocessingml/2006/main" xmlns:w14="http://schemas.microsoft.com/office/word/2010/wordml" xmlns:w15="http://schemas.microsoft.com/office/word/2012/wordml" xmlns:w16cid="http://schemas.microsoft.com/office/word/2016/wordml/cid" xmlns:w16se="http://schemas.microsoft.com/office/word/2015/wordml/symex" xmlns:wpg="http://schemas.microsoft.com/office/word/2010/wordprocessingGroup" xmlns:wpi="http://schemas.microsoft.com/office/word/2010/wordprocessingInk" xmlns:wne="http://schemas.microsoft.com/office/word/2006/wordml" xmlns:wps="http://schemas.microsoft.com/office/word/2010/wordprocessingShape" mc:Ignorable="w14 w15 w16se w16cid wp14">
+<w:document xmlns:wpc="http://schemas.microsoft.com/office/word/2010/wordprocessingCanvas" xmlns:mc="http://schemas.openxmlformats.org/markup-compatibility/2006" xmlns:o="urn:schemas-microsoft-com:office:office" xmlns:r="http://schemas.openxmlformats.org/officeDocument/2006/relationships" xmlns:m="http://schemas.openxmlformats.org/officeDocument/2006/math" xmlns:v="urn:schemas-microsoft-com:vml" xmlns:wp14="http://schemas.microsoft.com/office/word/2010/wordprocessingDrawing" xmlns:wp="http://schemas.openxmlformats.org/drawingml/2006/wordprocessingDrawing" xmlns:w10="urn:schemas-microsoft-com:office:word" xmlns:w="http://schemas.openxmlformats.org/wordprocessingml/2006/main" xmlns:w14="http://schemas.microsoft.com/office/word/2010/wordml" xmlns:wpg="http://schemas.microsoft.com/office/word/2010/wordprocessingGroup" xmlns:wpi="http://schemas.microsoft.com/office/word/2010/wordprocessingInk" xmlns:wne="http://schemas.microsoft.com/office/word/2006/wordml" xmlns:wps="http://schemas.microsoft.com/office/word/2010/wordprocessingShape" mc:Ignorable="w14 wp14">
   <w:body>
     <w:p>
       <w:pPr>
@@ -149,7 +149,6 @@
         <w:t xml:space="preserve">, which is originally developed by Matts </w:t>
       </w:r>
       <w:proofErr w:type="spellStart"/>
-      <w:proofErr w:type="gramStart"/>
       <w:r>
         <w:rPr>
           <w:rFonts w:ascii="Times New Roman" w:hAnsi="Times New Roman" w:cs="Times New Roman"/>
@@ -165,16 +164,7 @@
           <w:sz w:val="24"/>
           <w:szCs w:val="24"/>
         </w:rPr>
-        <w:t xml:space="preserve">  from</w:t>
-      </w:r>
-      <w:proofErr w:type="gramEnd"/>
-      <w:r>
-        <w:rPr>
-          <w:rFonts w:ascii="Times New Roman" w:hAnsi="Times New Roman" w:cs="Times New Roman"/>
-          <w:sz w:val="24"/>
-          <w:szCs w:val="24"/>
-        </w:rPr>
-        <w:t xml:space="preserve"> Swedish Nuclear Waste and Management Company AB. </w:t>
+        <w:t xml:space="preserve">  from Swedish Nuclear Waste and Management Company AB. </w:t>
       </w:r>
       <w:proofErr w:type="spellStart"/>
       <w:r>
@@ -669,6 +659,7 @@
         </w:rPr>
       </w:pPr>
       <w:proofErr w:type="spellStart"/>
+      <w:proofErr w:type="gramStart"/>
       <w:r>
         <w:rPr>
           <w:rFonts w:ascii="Times New Roman" w:hAnsi="Times New Roman" w:cs="Times New Roman"/>
@@ -678,6 +669,7 @@
         <w:t>wxpython</w:t>
       </w:r>
       <w:proofErr w:type="spellEnd"/>
+      <w:proofErr w:type="gramEnd"/>
       <w:r>
         <w:rPr>
           <w:rFonts w:ascii="Times New Roman" w:hAnsi="Times New Roman" w:cs="Times New Roman"/>
@@ -702,17 +694,44 @@
         </w:rPr>
         <w:t>2.8.12.0</w:t>
       </w:r>
-    </w:p>
-    <w:p>
-      <w:pPr>
-        <w:pStyle w:val="ListParagraph"/>
-        <w:rPr>
-          <w:rFonts w:ascii="Times New Roman" w:hAnsi="Times New Roman" w:cs="Times New Roman"/>
-          <w:sz w:val="24"/>
-          <w:szCs w:val="24"/>
-        </w:rPr>
-      </w:pPr>
-      <w:proofErr w:type="spellStart"/>
+      <w:r>
+        <w:rPr>
+          <w:rFonts w:ascii="Times New Roman" w:hAnsi="Times New Roman" w:cs="Times New Roman"/>
+          <w:sz w:val="24"/>
+          <w:szCs w:val="24"/>
+        </w:rPr>
+        <w:t xml:space="preserve"> (</w:t>
+      </w:r>
+      <w:proofErr w:type="spellStart"/>
+      <w:r>
+        <w:rPr>
+          <w:rFonts w:ascii="Times New Roman" w:hAnsi="Times New Roman" w:cs="Times New Roman"/>
+          <w:sz w:val="24"/>
+          <w:szCs w:val="24"/>
+        </w:rPr>
+        <w:t>msw-unicode</w:t>
+      </w:r>
+      <w:proofErr w:type="spellEnd"/>
+      <w:r>
+        <w:rPr>
+          <w:rFonts w:ascii="Times New Roman" w:hAnsi="Times New Roman" w:cs="Times New Roman"/>
+          <w:sz w:val="24"/>
+          <w:szCs w:val="24"/>
+        </w:rPr>
+        <w:t>)</w:t>
+      </w:r>
+    </w:p>
+    <w:p>
+      <w:pPr>
+        <w:pStyle w:val="ListParagraph"/>
+        <w:rPr>
+          <w:rFonts w:ascii="Times New Roman" w:hAnsi="Times New Roman" w:cs="Times New Roman"/>
+          <w:sz w:val="24"/>
+          <w:szCs w:val="24"/>
+        </w:rPr>
+      </w:pPr>
+      <w:proofErr w:type="spellStart"/>
+      <w:proofErr w:type="gramStart"/>
       <w:r>
         <w:rPr>
           <w:rFonts w:ascii="Times New Roman" w:hAnsi="Times New Roman" w:cs="Times New Roman"/>
@@ -722,6 +741,7 @@
         <w:t>ipython</w:t>
       </w:r>
       <w:proofErr w:type="spellEnd"/>
+      <w:proofErr w:type="gramEnd"/>
       <w:r>
         <w:rPr>
           <w:rFonts w:ascii="Times New Roman" w:hAnsi="Times New Roman" w:cs="Times New Roman"/>
@@ -756,13 +776,23 @@
           <w:szCs w:val="24"/>
         </w:rPr>
       </w:pPr>
-      <w:r>
-        <w:rPr>
-          <w:rFonts w:ascii="Times New Roman" w:hAnsi="Times New Roman" w:cs="Times New Roman"/>
-          <w:sz w:val="24"/>
-          <w:szCs w:val="24"/>
-        </w:rPr>
-        <w:t>pandas:</w:t>
+      <w:proofErr w:type="gramStart"/>
+      <w:r>
+        <w:rPr>
+          <w:rFonts w:ascii="Times New Roman" w:hAnsi="Times New Roman" w:cs="Times New Roman"/>
+          <w:sz w:val="24"/>
+          <w:szCs w:val="24"/>
+        </w:rPr>
+        <w:t>pandas</w:t>
+      </w:r>
+      <w:proofErr w:type="gramEnd"/>
+      <w:r>
+        <w:rPr>
+          <w:rFonts w:ascii="Times New Roman" w:hAnsi="Times New Roman" w:cs="Times New Roman"/>
+          <w:sz w:val="24"/>
+          <w:szCs w:val="24"/>
+        </w:rPr>
+        <w:t>:</w:t>
       </w:r>
       <w:r>
         <w:rPr>
@@ -780,6 +810,238 @@
         </w:rPr>
         <w:t>0.22.0</w:t>
       </w:r>
+      <w:bookmarkStart w:id="0" w:name="_GoBack"/>
+      <w:bookmarkEnd w:id="0"/>
+    </w:p>
+    <w:p>
+      <w:pPr>
+        <w:pStyle w:val="ListParagraph"/>
+        <w:rPr>
+          <w:rFonts w:ascii="Times New Roman" w:hAnsi="Times New Roman" w:cs="Times New Roman"/>
+          <w:sz w:val="24"/>
+          <w:szCs w:val="24"/>
+        </w:rPr>
+      </w:pPr>
+    </w:p>
+    <w:p>
+      <w:pPr>
+        <w:pStyle w:val="ListParagraph"/>
+        <w:rPr>
+          <w:rFonts w:ascii="Times New Roman" w:hAnsi="Times New Roman" w:cs="Times New Roman"/>
+          <w:sz w:val="24"/>
+          <w:szCs w:val="24"/>
+        </w:rPr>
+      </w:pPr>
+      <w:r>
+        <w:rPr>
+          <w:rFonts w:ascii="Times New Roman" w:hAnsi="Times New Roman" w:cs="Times New Roman"/>
+          <w:sz w:val="24"/>
+          <w:szCs w:val="24"/>
+        </w:rPr>
+        <w:t>Step by step installation procedures:</w:t>
+      </w:r>
+    </w:p>
+    <w:p>
+      <w:pPr>
+        <w:pStyle w:val="ListParagraph"/>
+        <w:rPr>
+          <w:rFonts w:ascii="Times New Roman" w:hAnsi="Times New Roman" w:cs="Times New Roman"/>
+          <w:sz w:val="24"/>
+          <w:szCs w:val="24"/>
+        </w:rPr>
+      </w:pPr>
+      <w:proofErr w:type="gramStart"/>
+      <w:r>
+        <w:rPr>
+          <w:rFonts w:ascii="Times New Roman" w:hAnsi="Times New Roman" w:cs="Times New Roman"/>
+          <w:sz w:val="24"/>
+          <w:szCs w:val="24"/>
+        </w:rPr>
+        <w:t>install</w:t>
+      </w:r>
+      <w:proofErr w:type="gramEnd"/>
+      <w:r>
+        <w:rPr>
+          <w:rFonts w:ascii="Times New Roman" w:hAnsi="Times New Roman" w:cs="Times New Roman"/>
+          <w:sz w:val="24"/>
+          <w:szCs w:val="24"/>
+        </w:rPr>
+        <w:t xml:space="preserve"> Python 27</w:t>
+      </w:r>
+      <w:r>
+        <w:rPr>
+          <w:rFonts w:ascii="Times New Roman" w:hAnsi="Times New Roman" w:cs="Times New Roman"/>
+          <w:sz w:val="24"/>
+          <w:szCs w:val="24"/>
+        </w:rPr>
+        <w:sym w:font="Wingdings" w:char="F0E0"/>
+      </w:r>
+      <w:r>
+        <w:rPr>
+          <w:rFonts w:ascii="Times New Roman" w:hAnsi="Times New Roman" w:cs="Times New Roman"/>
+          <w:sz w:val="24"/>
+          <w:szCs w:val="24"/>
+        </w:rPr>
+        <w:t>set environmental variable of system path to include python path (usually C://</w:t>
+      </w:r>
+      <w:proofErr w:type="spellStart"/>
+      <w:r>
+        <w:rPr>
+          <w:rFonts w:ascii="Times New Roman" w:hAnsi="Times New Roman" w:cs="Times New Roman"/>
+          <w:sz w:val="24"/>
+          <w:szCs w:val="24"/>
+        </w:rPr>
+        <w:t>Python27</w:t>
+      </w:r>
+      <w:proofErr w:type="spellEnd"/>
+      <w:r>
+        <w:rPr>
+          <w:rFonts w:ascii="Times New Roman" w:hAnsi="Times New Roman" w:cs="Times New Roman"/>
+          <w:sz w:val="24"/>
+          <w:szCs w:val="24"/>
+        </w:rPr>
+        <w:t>)</w:t>
+      </w:r>
+      <w:r>
+        <w:rPr>
+          <w:rFonts w:ascii="Times New Roman" w:hAnsi="Times New Roman" w:cs="Times New Roman"/>
+          <w:sz w:val="24"/>
+          <w:szCs w:val="24"/>
+        </w:rPr>
+        <w:sym w:font="Wingdings" w:char="F0E0"/>
+      </w:r>
+      <w:r>
+        <w:rPr>
+          <w:rFonts w:ascii="Times New Roman" w:hAnsi="Times New Roman" w:cs="Times New Roman"/>
+          <w:sz w:val="24"/>
+          <w:szCs w:val="24"/>
+        </w:rPr>
+        <w:t>install pip (download get-</w:t>
+      </w:r>
+      <w:proofErr w:type="spellStart"/>
+      <w:r>
+        <w:rPr>
+          <w:rFonts w:ascii="Times New Roman" w:hAnsi="Times New Roman" w:cs="Times New Roman"/>
+          <w:sz w:val="24"/>
+          <w:szCs w:val="24"/>
+        </w:rPr>
+        <w:t>pip.py</w:t>
+      </w:r>
+      <w:proofErr w:type="spellEnd"/>
+      <w:r>
+        <w:rPr>
+          <w:rFonts w:ascii="Times New Roman" w:hAnsi="Times New Roman" w:cs="Times New Roman"/>
+          <w:sz w:val="24"/>
+          <w:szCs w:val="24"/>
+        </w:rPr>
+        <w:t xml:space="preserve"> and run python get-</w:t>
+      </w:r>
+      <w:proofErr w:type="spellStart"/>
+      <w:r>
+        <w:rPr>
+          <w:rFonts w:ascii="Times New Roman" w:hAnsi="Times New Roman" w:cs="Times New Roman"/>
+          <w:sz w:val="24"/>
+          <w:szCs w:val="24"/>
+        </w:rPr>
+        <w:t>pip.py</w:t>
+      </w:r>
+      <w:proofErr w:type="spellEnd"/>
+      <w:r>
+        <w:rPr>
+          <w:rFonts w:ascii="Times New Roman" w:hAnsi="Times New Roman" w:cs="Times New Roman"/>
+          <w:sz w:val="24"/>
+          <w:szCs w:val="24"/>
+        </w:rPr>
+        <w:t xml:space="preserve"> in a terminal)</w:t>
+      </w:r>
+      <w:r>
+        <w:rPr>
+          <w:rFonts w:ascii="Times New Roman" w:hAnsi="Times New Roman" w:cs="Times New Roman"/>
+          <w:sz w:val="24"/>
+          <w:szCs w:val="24"/>
+        </w:rPr>
+        <w:sym w:font="Wingdings" w:char="F0E0"/>
+      </w:r>
+      <w:r>
+        <w:rPr>
+          <w:rFonts w:ascii="Times New Roman" w:hAnsi="Times New Roman" w:cs="Times New Roman"/>
+          <w:sz w:val="24"/>
+          <w:szCs w:val="24"/>
+        </w:rPr>
+        <w:t xml:space="preserve">install </w:t>
+      </w:r>
+      <w:proofErr w:type="spellStart"/>
+      <w:r>
+        <w:rPr>
+          <w:rFonts w:ascii="Times New Roman" w:hAnsi="Times New Roman" w:cs="Times New Roman"/>
+          <w:sz w:val="24"/>
+          <w:szCs w:val="24"/>
+        </w:rPr>
+        <w:t>ipython</w:t>
+      </w:r>
+      <w:proofErr w:type="spellEnd"/>
+      <w:r>
+        <w:rPr>
+          <w:rFonts w:ascii="Times New Roman" w:hAnsi="Times New Roman" w:cs="Times New Roman"/>
+          <w:sz w:val="24"/>
+          <w:szCs w:val="24"/>
+        </w:rPr>
+        <w:t xml:space="preserve"> using (pip install </w:t>
+      </w:r>
+      <w:proofErr w:type="spellStart"/>
+      <w:r>
+        <w:rPr>
+          <w:rFonts w:ascii="Times New Roman" w:hAnsi="Times New Roman" w:cs="Times New Roman"/>
+          <w:sz w:val="24"/>
+          <w:szCs w:val="24"/>
+        </w:rPr>
+        <w:t>ipython</w:t>
+      </w:r>
+      <w:proofErr w:type="spellEnd"/>
+      <w:r>
+        <w:rPr>
+          <w:rFonts w:ascii="Times New Roman" w:hAnsi="Times New Roman" w:cs="Times New Roman"/>
+          <w:sz w:val="24"/>
+          <w:szCs w:val="24"/>
+        </w:rPr>
+        <w:t>==4.0.1), and same for the other package. If installation of a package using pip fails, you can download the wheel files (**.</w:t>
+      </w:r>
+      <w:proofErr w:type="spellStart"/>
+      <w:r>
+        <w:rPr>
+          <w:rFonts w:ascii="Times New Roman" w:hAnsi="Times New Roman" w:cs="Times New Roman"/>
+          <w:sz w:val="24"/>
+          <w:szCs w:val="24"/>
+        </w:rPr>
+        <w:t>whl</w:t>
+      </w:r>
+      <w:proofErr w:type="spellEnd"/>
+      <w:r>
+        <w:rPr>
+          <w:rFonts w:ascii="Times New Roman" w:hAnsi="Times New Roman" w:cs="Times New Roman"/>
+          <w:sz w:val="24"/>
+          <w:szCs w:val="24"/>
+        </w:rPr>
+        <w:t>) from some python package repository sites, then run pip install **.</w:t>
+      </w:r>
+      <w:proofErr w:type="spellStart"/>
+      <w:r>
+        <w:rPr>
+          <w:rFonts w:ascii="Times New Roman" w:hAnsi="Times New Roman" w:cs="Times New Roman"/>
+          <w:sz w:val="24"/>
+          <w:szCs w:val="24"/>
+        </w:rPr>
+        <w:t>whl</w:t>
+      </w:r>
+      <w:proofErr w:type="spellEnd"/>
+      <w:r>
+        <w:rPr>
+          <w:rFonts w:ascii="Times New Roman" w:hAnsi="Times New Roman" w:cs="Times New Roman"/>
+          <w:sz w:val="24"/>
+          <w:szCs w:val="24"/>
+        </w:rPr>
+        <w:t xml:space="preserve"> to start the installation process.</w:t>
+      </w:r>
     </w:p>
     <w:p>
       <w:pPr>
@@ -843,51 +1105,6 @@
           <w:szCs w:val="24"/>
         </w:rPr>
         <w:t xml:space="preserve"> website: </w:t>
-      </w:r>
-      <w:hyperlink r:id="rId5" w:history="1">
-        <w:r>
-          <w:rPr>
-            <w:rStyle w:val="Hyperlink"/>
-            <w:rFonts w:ascii="Times New Roman" w:hAnsi="Times New Roman" w:cs="Times New Roman"/>
-            <w:sz w:val="24"/>
-            <w:szCs w:val="24"/>
-          </w:rPr>
-          <w:t>https://github.com/jackey-qiu/SuPerRod</w:t>
-        </w:r>
-      </w:hyperlink>
-      <w:r>
-        <w:rPr>
-          <w:rFonts w:ascii="Times New Roman" w:hAnsi="Times New Roman" w:cs="Times New Roman"/>
-          <w:sz w:val="24"/>
-          <w:szCs w:val="24"/>
-        </w:rPr>
-        <w:t>, where you can download the whole package in a zip file or do ‘</w:t>
-      </w:r>
-      <w:proofErr w:type="spellStart"/>
-      <w:r>
-        <w:rPr>
-          <w:rFonts w:ascii="Times New Roman" w:hAnsi="Times New Roman" w:cs="Times New Roman"/>
-          <w:sz w:val="24"/>
-          <w:szCs w:val="24"/>
-        </w:rPr>
-        <w:t>git</w:t>
-      </w:r>
-      <w:proofErr w:type="spellEnd"/>
-      <w:r>
-        <w:rPr>
-          <w:rFonts w:ascii="Times New Roman" w:hAnsi="Times New Roman" w:cs="Times New Roman"/>
-          <w:sz w:val="24"/>
-          <w:szCs w:val="24"/>
-        </w:rPr>
-        <w:t xml:space="preserve"> clone</w:t>
-      </w:r>
-      <w:r>
-        <w:rPr>
-          <w:rFonts w:ascii="Times New Roman" w:hAnsi="Times New Roman" w:cs="Times New Roman"/>
-          <w:sz w:val="24"/>
-          <w:szCs w:val="24"/>
-        </w:rPr>
-        <w:t xml:space="preserve"> </w:t>
       </w:r>
       <w:hyperlink r:id="rId6" w:history="1">
         <w:r>
@@ -897,8 +1114,155 @@
             <w:sz w:val="24"/>
             <w:szCs w:val="24"/>
           </w:rPr>
-          <w:t>https://github.com/jackey-qiu/SuPerRod.git</w:t>
+          <w:t>https://</w:t>
         </w:r>
+        <w:proofErr w:type="spellStart"/>
+        <w:r>
+          <w:rPr>
+            <w:rStyle w:val="Hyperlink"/>
+            <w:rFonts w:ascii="Times New Roman" w:hAnsi="Times New Roman" w:cs="Times New Roman"/>
+            <w:sz w:val="24"/>
+            <w:szCs w:val="24"/>
+          </w:rPr>
+          <w:t>github.com</w:t>
+        </w:r>
+        <w:proofErr w:type="spellEnd"/>
+        <w:r>
+          <w:rPr>
+            <w:rStyle w:val="Hyperlink"/>
+            <w:rFonts w:ascii="Times New Roman" w:hAnsi="Times New Roman" w:cs="Times New Roman"/>
+            <w:sz w:val="24"/>
+            <w:szCs w:val="24"/>
+          </w:rPr>
+          <w:t>/</w:t>
+        </w:r>
+        <w:proofErr w:type="spellStart"/>
+        <w:r>
+          <w:rPr>
+            <w:rStyle w:val="Hyperlink"/>
+            <w:rFonts w:ascii="Times New Roman" w:hAnsi="Times New Roman" w:cs="Times New Roman"/>
+            <w:sz w:val="24"/>
+            <w:szCs w:val="24"/>
+          </w:rPr>
+          <w:t>jackey-qiu</w:t>
+        </w:r>
+        <w:proofErr w:type="spellEnd"/>
+        <w:r>
+          <w:rPr>
+            <w:rStyle w:val="Hyperlink"/>
+            <w:rFonts w:ascii="Times New Roman" w:hAnsi="Times New Roman" w:cs="Times New Roman"/>
+            <w:sz w:val="24"/>
+            <w:szCs w:val="24"/>
+          </w:rPr>
+          <w:t>/</w:t>
+        </w:r>
+        <w:proofErr w:type="spellStart"/>
+        <w:r>
+          <w:rPr>
+            <w:rStyle w:val="Hyperlink"/>
+            <w:rFonts w:ascii="Times New Roman" w:hAnsi="Times New Roman" w:cs="Times New Roman"/>
+            <w:sz w:val="24"/>
+            <w:szCs w:val="24"/>
+          </w:rPr>
+          <w:t>SuPerRod</w:t>
+        </w:r>
+        <w:proofErr w:type="spellEnd"/>
+      </w:hyperlink>
+      <w:r>
+        <w:rPr>
+          <w:rFonts w:ascii="Times New Roman" w:hAnsi="Times New Roman" w:cs="Times New Roman"/>
+          <w:sz w:val="24"/>
+          <w:szCs w:val="24"/>
+        </w:rPr>
+        <w:t>, where you can download the whole package in a zip file or do ‘</w:t>
+      </w:r>
+      <w:proofErr w:type="spellStart"/>
+      <w:r>
+        <w:rPr>
+          <w:rFonts w:ascii="Times New Roman" w:hAnsi="Times New Roman" w:cs="Times New Roman"/>
+          <w:sz w:val="24"/>
+          <w:szCs w:val="24"/>
+        </w:rPr>
+        <w:t>git</w:t>
+      </w:r>
+      <w:proofErr w:type="spellEnd"/>
+      <w:r>
+        <w:rPr>
+          <w:rFonts w:ascii="Times New Roman" w:hAnsi="Times New Roman" w:cs="Times New Roman"/>
+          <w:sz w:val="24"/>
+          <w:szCs w:val="24"/>
+        </w:rPr>
+        <w:t xml:space="preserve"> clone</w:t>
+      </w:r>
+      <w:r>
+        <w:rPr>
+          <w:rFonts w:ascii="Times New Roman" w:hAnsi="Times New Roman" w:cs="Times New Roman"/>
+          <w:sz w:val="24"/>
+          <w:szCs w:val="24"/>
+        </w:rPr>
+        <w:t xml:space="preserve"> </w:t>
+      </w:r>
+      <w:hyperlink r:id="rId7" w:history="1">
+        <w:r>
+          <w:rPr>
+            <w:rStyle w:val="Hyperlink"/>
+            <w:rFonts w:ascii="Times New Roman" w:hAnsi="Times New Roman" w:cs="Times New Roman"/>
+            <w:sz w:val="24"/>
+            <w:szCs w:val="24"/>
+          </w:rPr>
+          <w:t>https://</w:t>
+        </w:r>
+        <w:proofErr w:type="spellStart"/>
+        <w:r>
+          <w:rPr>
+            <w:rStyle w:val="Hyperlink"/>
+            <w:rFonts w:ascii="Times New Roman" w:hAnsi="Times New Roman" w:cs="Times New Roman"/>
+            <w:sz w:val="24"/>
+            <w:szCs w:val="24"/>
+          </w:rPr>
+          <w:t>github.com</w:t>
+        </w:r>
+        <w:proofErr w:type="spellEnd"/>
+        <w:r>
+          <w:rPr>
+            <w:rStyle w:val="Hyperlink"/>
+            <w:rFonts w:ascii="Times New Roman" w:hAnsi="Times New Roman" w:cs="Times New Roman"/>
+            <w:sz w:val="24"/>
+            <w:szCs w:val="24"/>
+          </w:rPr>
+          <w:t>/</w:t>
+        </w:r>
+        <w:proofErr w:type="spellStart"/>
+        <w:r>
+          <w:rPr>
+            <w:rStyle w:val="Hyperlink"/>
+            <w:rFonts w:ascii="Times New Roman" w:hAnsi="Times New Roman" w:cs="Times New Roman"/>
+            <w:sz w:val="24"/>
+            <w:szCs w:val="24"/>
+          </w:rPr>
+          <w:t>jackey-qiu</w:t>
+        </w:r>
+        <w:proofErr w:type="spellEnd"/>
+        <w:r>
+          <w:rPr>
+            <w:rStyle w:val="Hyperlink"/>
+            <w:rFonts w:ascii="Times New Roman" w:hAnsi="Times New Roman" w:cs="Times New Roman"/>
+            <w:sz w:val="24"/>
+            <w:szCs w:val="24"/>
+          </w:rPr>
+          <w:t>/</w:t>
+        </w:r>
+        <w:proofErr w:type="spellStart"/>
+        <w:r>
+          <w:rPr>
+            <w:rStyle w:val="Hyperlink"/>
+            <w:rFonts w:ascii="Times New Roman" w:hAnsi="Times New Roman" w:cs="Times New Roman"/>
+            <w:sz w:val="24"/>
+            <w:szCs w:val="24"/>
+          </w:rPr>
+          <w:t>SuPerRod.git</w:t>
+        </w:r>
+        <w:proofErr w:type="spellEnd"/>
       </w:hyperlink>
       <w:r>
         <w:rPr>
@@ -1064,7 +1428,25 @@
           <w:sz w:val="24"/>
           <w:szCs w:val="24"/>
         </w:rPr>
-        <w:t xml:space="preserve"> based on MATLAB. I translated the scripts to Python language. Correction factors are calcu</w:t>
+        <w:t xml:space="preserve"> based on </w:t>
+      </w:r>
+      <w:proofErr w:type="spellStart"/>
+      <w:r>
+        <w:rPr>
+          <w:rFonts w:ascii="Times New Roman" w:hAnsi="Times New Roman" w:cs="Times New Roman"/>
+          <w:sz w:val="24"/>
+          <w:szCs w:val="24"/>
+        </w:rPr>
+        <w:t>MATLAB</w:t>
+      </w:r>
+      <w:proofErr w:type="spellEnd"/>
+      <w:r>
+        <w:rPr>
+          <w:rFonts w:ascii="Times New Roman" w:hAnsi="Times New Roman" w:cs="Times New Roman"/>
+          <w:sz w:val="24"/>
+          <w:szCs w:val="24"/>
+        </w:rPr>
+        <w:t>. I translated the scripts to Python language. Correction factors are calcu</w:t>
       </w:r>
       <w:r>
         <w:rPr>
@@ -1398,17 +1780,9 @@
           <w:sz w:val="24"/>
           <w:szCs w:val="24"/>
         </w:rPr>
-        <w:t>(</w:t>
+        <w:t>()</w:t>
       </w:r>
       <w:proofErr w:type="gramEnd"/>
-      <w:r>
-        <w:rPr>
-          <w:rFonts w:ascii="Times New Roman" w:hAnsi="Times New Roman" w:cs="Times New Roman"/>
-          <w:sz w:val="24"/>
-          <w:szCs w:val="24"/>
-        </w:rPr>
-        <w:t>)</w:t>
-      </w:r>
     </w:p>
     <w:p>
       <w:pPr>
@@ -1451,6 +1825,14 @@
         <w:t>&gt;&gt;&gt;</w:t>
       </w:r>
       <w:proofErr w:type="spellStart"/>
+      <w:r>
+        <w:rPr>
+          <w:rFonts w:ascii="Times New Roman" w:hAnsi="Times New Roman" w:cs="Times New Roman"/>
+          <w:sz w:val="24"/>
+          <w:szCs w:val="24"/>
+        </w:rPr>
+        <w:t>data.integrate_images_twick_</w:t>
+      </w:r>
       <w:proofErr w:type="gramStart"/>
       <w:r>
         <w:rPr>
@@ -1458,27 +1840,19 @@
           <w:sz w:val="24"/>
           <w:szCs w:val="24"/>
         </w:rPr>
-        <w:t>data.integrate</w:t>
-      </w:r>
+        <w:t>mode</w:t>
+      </w:r>
+      <w:proofErr w:type="spellEnd"/>
+      <w:r>
+        <w:rPr>
+          <w:rFonts w:ascii="Times New Roman" w:hAnsi="Times New Roman" w:cs="Times New Roman"/>
+          <w:sz w:val="24"/>
+          <w:szCs w:val="24"/>
+        </w:rPr>
+        <w:t>(</w:t>
+      </w:r>
+      <w:proofErr w:type="spellStart"/>
       <w:proofErr w:type="gramEnd"/>
-      <w:r>
-        <w:rPr>
-          <w:rFonts w:ascii="Times New Roman" w:hAnsi="Times New Roman" w:cs="Times New Roman"/>
-          <w:sz w:val="24"/>
-          <w:szCs w:val="24"/>
-        </w:rPr>
-        <w:t>_images_twick_mode</w:t>
-      </w:r>
-      <w:proofErr w:type="spellEnd"/>
-      <w:r>
-        <w:rPr>
-          <w:rFonts w:ascii="Times New Roman" w:hAnsi="Times New Roman" w:cs="Times New Roman"/>
-          <w:sz w:val="24"/>
-          <w:szCs w:val="24"/>
-        </w:rPr>
-        <w:t>(</w:t>
-      </w:r>
-      <w:proofErr w:type="spellStart"/>
       <w:r>
         <w:rPr>
           <w:rFonts w:ascii="Times New Roman" w:hAnsi="Times New Roman" w:cs="Times New Roman"/>
@@ -1557,6 +1931,14 @@
         <w:t>&gt;&gt;&gt;</w:t>
       </w:r>
       <w:proofErr w:type="spellStart"/>
+      <w:r>
+        <w:rPr>
+          <w:rFonts w:ascii="Times New Roman" w:hAnsi="Times New Roman" w:cs="Times New Roman"/>
+          <w:sz w:val="24"/>
+          <w:szCs w:val="24"/>
+        </w:rPr>
+        <w:t>data.q_</w:t>
+      </w:r>
       <w:proofErr w:type="gramStart"/>
       <w:r>
         <w:rPr>
@@ -1564,27 +1946,19 @@
           <w:sz w:val="24"/>
           <w:szCs w:val="24"/>
         </w:rPr>
-        <w:t>data.q</w:t>
-      </w:r>
+        <w:t>correction</w:t>
+      </w:r>
+      <w:proofErr w:type="spellEnd"/>
+      <w:r>
+        <w:rPr>
+          <w:rFonts w:ascii="Times New Roman" w:hAnsi="Times New Roman" w:cs="Times New Roman"/>
+          <w:sz w:val="24"/>
+          <w:szCs w:val="24"/>
+        </w:rPr>
+        <w:t>(</w:t>
+      </w:r>
+      <w:proofErr w:type="spellStart"/>
       <w:proofErr w:type="gramEnd"/>
-      <w:r>
-        <w:rPr>
-          <w:rFonts w:ascii="Times New Roman" w:hAnsi="Times New Roman" w:cs="Times New Roman"/>
-          <w:sz w:val="24"/>
-          <w:szCs w:val="24"/>
-        </w:rPr>
-        <w:t>_correction</w:t>
-      </w:r>
-      <w:proofErr w:type="spellEnd"/>
-      <w:r>
-        <w:rPr>
-          <w:rFonts w:ascii="Times New Roman" w:hAnsi="Times New Roman" w:cs="Times New Roman"/>
-          <w:sz w:val="24"/>
-          <w:szCs w:val="24"/>
-        </w:rPr>
-        <w:t>(</w:t>
-      </w:r>
-      <w:proofErr w:type="spellStart"/>
       <w:r>
         <w:rPr>
           <w:rFonts w:ascii="Times New Roman" w:hAnsi="Times New Roman" w:cs="Times New Roman"/>
@@ -1678,7 +2052,7 @@
           <w:sz w:val="24"/>
           <w:szCs w:val="24"/>
         </w:rPr>
-        <w:t>&gt;&gt;&gt;</w:t>
+        <w:t>&gt;&gt;&gt;data.save_</w:t>
       </w:r>
       <w:proofErr w:type="gramStart"/>
       <w:r>
@@ -1687,7 +2061,7 @@
           <w:sz w:val="24"/>
           <w:szCs w:val="24"/>
         </w:rPr>
-        <w:t>data.save</w:t>
+        <w:t>data(</w:t>
       </w:r>
       <w:proofErr w:type="gramEnd"/>
       <w:r>
@@ -1696,7 +2070,7 @@
           <w:sz w:val="24"/>
           <w:szCs w:val="24"/>
         </w:rPr>
-        <w:t>_data(labels={'First_point':[scan_number_start,scan_number_end]})</w:t>
+        <w:t>labels={'First_point':[scan_number_start,scan_number_end]})</w:t>
       </w:r>
     </w:p>
     <w:p>
@@ -1740,6 +2114,14 @@
         <w:t>&gt;&gt;&gt;</w:t>
       </w:r>
       <w:proofErr w:type="spellStart"/>
+      <w:r>
+        <w:rPr>
+          <w:rFonts w:ascii="Times New Roman" w:hAnsi="Times New Roman" w:cs="Times New Roman"/>
+          <w:sz w:val="24"/>
+          <w:szCs w:val="24"/>
+        </w:rPr>
+        <w:t>data.dump_data_</w:t>
+      </w:r>
       <w:proofErr w:type="gramStart"/>
       <w:r>
         <w:rPr>
@@ -1747,26 +2129,18 @@
           <w:sz w:val="24"/>
           <w:szCs w:val="24"/>
         </w:rPr>
-        <w:t>data.dump</w:t>
+        <w:t>info</w:t>
+      </w:r>
+      <w:proofErr w:type="spellEnd"/>
+      <w:r>
+        <w:rPr>
+          <w:rFonts w:ascii="Times New Roman" w:hAnsi="Times New Roman" w:cs="Times New Roman"/>
+          <w:sz w:val="24"/>
+          <w:szCs w:val="24"/>
+        </w:rPr>
+        <w:t>()</w:t>
       </w:r>
       <w:proofErr w:type="gramEnd"/>
-      <w:r>
-        <w:rPr>
-          <w:rFonts w:ascii="Times New Roman" w:hAnsi="Times New Roman" w:cs="Times New Roman"/>
-          <w:sz w:val="24"/>
-          <w:szCs w:val="24"/>
-        </w:rPr>
-        <w:t>_data_info</w:t>
-      </w:r>
-      <w:proofErr w:type="spellEnd"/>
-      <w:r>
-        <w:rPr>
-          <w:rFonts w:ascii="Times New Roman" w:hAnsi="Times New Roman" w:cs="Times New Roman"/>
-          <w:sz w:val="24"/>
-          <w:szCs w:val="24"/>
-        </w:rPr>
-        <w:t>()</w:t>
-      </w:r>
     </w:p>
     <w:p>
       <w:pPr>
@@ -1868,7 +2242,25 @@
           <w:sz w:val="24"/>
           <w:szCs w:val="24"/>
         </w:rPr>
-        <w:t xml:space="preserve">, LB, </w:t>
+        <w:t xml:space="preserve">, </w:t>
+      </w:r>
+      <w:proofErr w:type="spellStart"/>
+      <w:r>
+        <w:rPr>
+          <w:rFonts w:ascii="Times New Roman" w:hAnsi="Times New Roman" w:cs="Times New Roman"/>
+          <w:sz w:val="24"/>
+          <w:szCs w:val="24"/>
+        </w:rPr>
+        <w:t>LB</w:t>
+      </w:r>
+      <w:proofErr w:type="spellEnd"/>
+      <w:r>
+        <w:rPr>
+          <w:rFonts w:ascii="Times New Roman" w:hAnsi="Times New Roman" w:cs="Times New Roman"/>
+          <w:sz w:val="24"/>
+          <w:szCs w:val="24"/>
+        </w:rPr>
+        <w:t xml:space="preserve">, </w:t>
       </w:r>
       <w:proofErr w:type="spellStart"/>
       <w:r>
@@ -2022,8 +2414,19 @@
           <w:sz w:val="24"/>
           <w:szCs w:val="24"/>
         </w:rPr>
-        <w:t xml:space="preserve">LB: </w:t>
-      </w:r>
+        <w:t>LB: the Miller index L for the first Bragg peak, used for roughness calculation.</w:t>
+      </w:r>
+    </w:p>
+    <w:p>
+      <w:pPr>
+        <w:pStyle w:val="ListParagraph"/>
+        <w:rPr>
+          <w:rFonts w:ascii="Times New Roman" w:hAnsi="Times New Roman" w:cs="Times New Roman"/>
+          <w:sz w:val="24"/>
+          <w:szCs w:val="24"/>
+        </w:rPr>
+      </w:pPr>
+      <w:proofErr w:type="spellStart"/>
       <w:proofErr w:type="gramStart"/>
       <w:r>
         <w:rPr>
@@ -2031,8 +2434,9 @@
           <w:sz w:val="24"/>
           <w:szCs w:val="24"/>
         </w:rPr>
-        <w:t>the</w:t>
-      </w:r>
+        <w:t>dL</w:t>
+      </w:r>
+      <w:proofErr w:type="spellEnd"/>
       <w:proofErr w:type="gramEnd"/>
       <w:r>
         <w:rPr>
@@ -2040,53 +2444,7 @@
           <w:sz w:val="24"/>
           <w:szCs w:val="24"/>
         </w:rPr>
-        <w:t xml:space="preserve"> Miller index L for the first Bragg peak, used for roughness calculation.</w:t>
-      </w:r>
-    </w:p>
-    <w:p>
-      <w:pPr>
-        <w:pStyle w:val="ListParagraph"/>
-        <w:rPr>
-          <w:rFonts w:ascii="Times New Roman" w:hAnsi="Times New Roman" w:cs="Times New Roman"/>
-          <w:sz w:val="24"/>
-          <w:szCs w:val="24"/>
-        </w:rPr>
-      </w:pPr>
-      <w:proofErr w:type="spellStart"/>
-      <w:r>
-        <w:rPr>
-          <w:rFonts w:ascii="Times New Roman" w:hAnsi="Times New Roman" w:cs="Times New Roman"/>
-          <w:sz w:val="24"/>
-          <w:szCs w:val="24"/>
-        </w:rPr>
-        <w:t>dL</w:t>
-      </w:r>
-      <w:proofErr w:type="spellEnd"/>
-      <w:r>
-        <w:rPr>
-          <w:rFonts w:ascii="Times New Roman" w:hAnsi="Times New Roman" w:cs="Times New Roman"/>
-          <w:sz w:val="24"/>
-          <w:szCs w:val="24"/>
-        </w:rPr>
-        <w:t xml:space="preserve">: </w:t>
-      </w:r>
-      <w:proofErr w:type="gramStart"/>
-      <w:r>
-        <w:rPr>
-          <w:rFonts w:ascii="Times New Roman" w:hAnsi="Times New Roman" w:cs="Times New Roman"/>
-          <w:sz w:val="24"/>
-          <w:szCs w:val="24"/>
-        </w:rPr>
-        <w:t>the</w:t>
-      </w:r>
-      <w:proofErr w:type="gramEnd"/>
-      <w:r>
-        <w:rPr>
-          <w:rFonts w:ascii="Times New Roman" w:hAnsi="Times New Roman" w:cs="Times New Roman"/>
-          <w:sz w:val="24"/>
-          <w:szCs w:val="24"/>
-        </w:rPr>
-        <w:t xml:space="preserve"> L spacing between two adjacent Bragg peaks, used for roughness calculation.</w:t>
+        <w:t>: the L spacing between two adjacent Bragg peaks, used for roughness calculation.</w:t>
       </w:r>
     </w:p>
     <w:p>
@@ -2224,39 +2582,7 @@
           <w:sz w:val="24"/>
           <w:szCs w:val="24"/>
         </w:rPr>
-        <w:t>For the case of hematite (</w:t>
-      </w:r>
-      <w:r>
-        <w:rPr>
-          <w:rFonts w:ascii="Times New Roman" w:hAnsi="Times New Roman" w:cs="Times New Roman"/>
-          <w:sz w:val="24"/>
-          <w:szCs w:val="24"/>
-        </w:rPr>
-        <w:t>b</w:t>
-      </w:r>
-      <w:r>
-        <w:rPr>
-          <w:rFonts w:ascii="Times New Roman" w:hAnsi="Times New Roman" w:cs="Times New Roman"/>
-          <w:sz w:val="24"/>
-          <w:szCs w:val="24"/>
-        </w:rPr>
-        <w:t>uild_gx_file_hematite</w:t>
-      </w:r>
-      <w:r>
-        <w:rPr>
-          <w:rFonts w:ascii="Times New Roman" w:hAnsi="Times New Roman" w:cs="Times New Roman"/>
-          <w:sz w:val="24"/>
-          <w:szCs w:val="24"/>
-        </w:rPr>
-        <w:t>.py</w:t>
-      </w:r>
-      <w:r>
-        <w:rPr>
-          <w:rFonts w:ascii="Times New Roman" w:hAnsi="Times New Roman" w:cs="Times New Roman"/>
-          <w:sz w:val="24"/>
-          <w:szCs w:val="24"/>
-        </w:rPr>
-        <w:t>), specify the following parameters:</w:t>
+        <w:t>For the case of hematite (build_gx_file_hematite.py), specify the following parameters:</w:t>
       </w:r>
     </w:p>
     <w:p>
@@ -2730,23 +3056,7 @@
           <w:sz w:val="24"/>
           <w:szCs w:val="24"/>
         </w:rPr>
-        <w:t xml:space="preserve">: model dependent (‘\’MI\’’) or model independent fit </w:t>
-      </w:r>
-      <w:r>
-        <w:rPr>
-          <w:rFonts w:ascii="Times New Roman" w:hAnsi="Times New Roman" w:cs="Times New Roman"/>
-          <w:sz w:val="24"/>
-          <w:szCs w:val="24"/>
-        </w:rPr>
-        <w:t xml:space="preserve">(‘\’MI\’’) </w:t>
-      </w:r>
-      <w:r>
-        <w:rPr>
-          <w:rFonts w:ascii="Times New Roman" w:hAnsi="Times New Roman" w:cs="Times New Roman"/>
-          <w:sz w:val="24"/>
-          <w:szCs w:val="24"/>
-        </w:rPr>
-        <w:t>mode</w:t>
+        <w:t>: model dependent (‘\’MI\’’) or model independent fit (‘\’MI\’’) mode</w:t>
       </w:r>
     </w:p>
     <w:p>
@@ -2944,7 +3254,25 @@
           <w:sz w:val="24"/>
           <w:szCs w:val="24"/>
         </w:rPr>
-        <w:t>(“build_gx_file_hematite.py”)</w:t>
+        <w:t>(“</w:t>
+      </w:r>
+      <w:proofErr w:type="spellStart"/>
+      <w:r>
+        <w:rPr>
+          <w:rFonts w:ascii="Times New Roman" w:hAnsi="Times New Roman" w:cs="Times New Roman"/>
+          <w:sz w:val="24"/>
+          <w:szCs w:val="24"/>
+        </w:rPr>
+        <w:t>build_gx_file_hematite.py</w:t>
+      </w:r>
+      <w:proofErr w:type="spellEnd"/>
+      <w:r>
+        <w:rPr>
+          <w:rFonts w:ascii="Times New Roman" w:hAnsi="Times New Roman" w:cs="Times New Roman"/>
+          <w:sz w:val="24"/>
+          <w:szCs w:val="24"/>
+        </w:rPr>
+        <w:t>”)</w:t>
       </w:r>
     </w:p>
     <w:p>
@@ -2980,7 +3308,25 @@
           <w:sz w:val="24"/>
           <w:szCs w:val="24"/>
         </w:rPr>
-        <w:t>(“build_gx_file_muscovite.py”)</w:t>
+        <w:t>(“</w:t>
+      </w:r>
+      <w:proofErr w:type="spellStart"/>
+      <w:r>
+        <w:rPr>
+          <w:rFonts w:ascii="Times New Roman" w:hAnsi="Times New Roman" w:cs="Times New Roman"/>
+          <w:sz w:val="24"/>
+          <w:szCs w:val="24"/>
+        </w:rPr>
+        <w:t>build_gx_file_muscovite.py</w:t>
+      </w:r>
+      <w:proofErr w:type="spellEnd"/>
+      <w:r>
+        <w:rPr>
+          <w:rFonts w:ascii="Times New Roman" w:hAnsi="Times New Roman" w:cs="Times New Roman"/>
+          <w:sz w:val="24"/>
+          <w:szCs w:val="24"/>
+        </w:rPr>
+        <w:t>”)</w:t>
       </w:r>
     </w:p>
     <w:p>
@@ -3108,8 +3454,348 @@
           <w:sz w:val="24"/>
           <w:szCs w:val="24"/>
         </w:rPr>
-        <w:t xml:space="preserve">and load the </w:t>
-      </w:r>
+        <w:t xml:space="preserve">and load the file, and double-check the setup of parameters. </w:t>
+      </w:r>
+      <w:r>
+        <w:rPr>
+          <w:rFonts w:ascii="Times New Roman" w:hAnsi="Times New Roman" w:cs="Times New Roman"/>
+          <w:sz w:val="24"/>
+          <w:szCs w:val="24"/>
+        </w:rPr>
+        <w:t xml:space="preserve">Maybe you want to </w:t>
+      </w:r>
+      <w:r>
+        <w:rPr>
+          <w:rFonts w:ascii="Times New Roman" w:hAnsi="Times New Roman" w:cs="Times New Roman"/>
+          <w:sz w:val="24"/>
+          <w:szCs w:val="24"/>
+        </w:rPr>
+        <w:t>click out some redundant parameters, which you don’t want to fit.</w:t>
+      </w:r>
+    </w:p>
+    <w:p>
+      <w:pPr>
+        <w:pStyle w:val="ListParagraph"/>
+        <w:rPr>
+          <w:rFonts w:ascii="Times New Roman" w:hAnsi="Times New Roman" w:cs="Times New Roman"/>
+          <w:sz w:val="24"/>
+          <w:szCs w:val="24"/>
+        </w:rPr>
+      </w:pPr>
+      <w:r>
+        <w:rPr>
+          <w:rFonts w:ascii="Times New Roman" w:hAnsi="Times New Roman" w:cs="Times New Roman"/>
+          <w:sz w:val="24"/>
+          <w:szCs w:val="24"/>
+        </w:rPr>
+        <w:t xml:space="preserve">Once you are satisfied with the model file, you can submit the file to a remote folder, where a supercomputer clusters can get access to. In the compute nodes in a super computer system, you should also have a copy of </w:t>
+      </w:r>
+      <w:proofErr w:type="spellStart"/>
+      <w:r>
+        <w:rPr>
+          <w:rFonts w:ascii="Times New Roman" w:hAnsi="Times New Roman" w:cs="Times New Roman"/>
+          <w:sz w:val="24"/>
+          <w:szCs w:val="24"/>
+        </w:rPr>
+        <w:t>SuPerRod</w:t>
+      </w:r>
+      <w:proofErr w:type="spellEnd"/>
+      <w:r>
+        <w:rPr>
+          <w:rFonts w:ascii="Times New Roman" w:hAnsi="Times New Roman" w:cs="Times New Roman"/>
+          <w:sz w:val="24"/>
+          <w:szCs w:val="24"/>
+        </w:rPr>
+        <w:t xml:space="preserve"> package. Then you can navigate to the folder </w:t>
+      </w:r>
+      <w:proofErr w:type="spellStart"/>
+      <w:r>
+        <w:rPr>
+          <w:rFonts w:ascii="Times New Roman" w:hAnsi="Times New Roman" w:cs="Times New Roman"/>
+          <w:sz w:val="24"/>
+          <w:szCs w:val="24"/>
+        </w:rPr>
+        <w:t>SuPerRod</w:t>
+      </w:r>
+      <w:proofErr w:type="spellEnd"/>
+      <w:r>
+        <w:rPr>
+          <w:rFonts w:ascii="Times New Roman" w:hAnsi="Times New Roman" w:cs="Times New Roman"/>
+          <w:sz w:val="24"/>
+          <w:szCs w:val="24"/>
+        </w:rPr>
+        <w:t>//</w:t>
+      </w:r>
+      <w:r>
+        <w:rPr>
+          <w:rFonts w:ascii="Times New Roman" w:hAnsi="Times New Roman" w:cs="Times New Roman"/>
+          <w:sz w:val="24"/>
+          <w:szCs w:val="24"/>
+        </w:rPr>
+        <w:t>scripts/</w:t>
+      </w:r>
+      <w:r>
+        <w:rPr>
+          <w:rFonts w:ascii="Times New Roman" w:hAnsi="Times New Roman" w:cs="Times New Roman"/>
+          <w:sz w:val="24"/>
+          <w:szCs w:val="24"/>
+        </w:rPr>
+        <w:t>/</w:t>
+      </w:r>
+      <w:proofErr w:type="spellStart"/>
+      <w:r>
+        <w:rPr>
+          <w:rFonts w:ascii="Times New Roman" w:hAnsi="Times New Roman" w:cs="Times New Roman"/>
+          <w:sz w:val="24"/>
+          <w:szCs w:val="24"/>
+        </w:rPr>
+        <w:t>mpi_scripts</w:t>
+      </w:r>
+      <w:proofErr w:type="spellEnd"/>
+      <w:r>
+        <w:rPr>
+          <w:rFonts w:ascii="Times New Roman" w:hAnsi="Times New Roman" w:cs="Times New Roman"/>
+          <w:sz w:val="24"/>
+          <w:szCs w:val="24"/>
+        </w:rPr>
+        <w:t>/</w:t>
+      </w:r>
+      <w:r>
+        <w:rPr>
+          <w:rFonts w:ascii="Times New Roman" w:hAnsi="Times New Roman" w:cs="Times New Roman"/>
+          <w:sz w:val="24"/>
+          <w:szCs w:val="24"/>
+        </w:rPr>
+        <w:t>/</w:t>
+      </w:r>
+      <w:proofErr w:type="spellStart"/>
+      <w:r>
+        <w:rPr>
+          <w:rFonts w:ascii="Times New Roman" w:hAnsi="Times New Roman" w:cs="Times New Roman"/>
+          <w:sz w:val="24"/>
+          <w:szCs w:val="24"/>
+        </w:rPr>
+        <w:t>bash_scripts</w:t>
+      </w:r>
+      <w:proofErr w:type="spellEnd"/>
+      <w:r>
+        <w:rPr>
+          <w:rFonts w:ascii="Times New Roman" w:hAnsi="Times New Roman" w:cs="Times New Roman"/>
+          <w:sz w:val="24"/>
+          <w:szCs w:val="24"/>
+        </w:rPr>
+        <w:t xml:space="preserve">, and first change the tag for the </w:t>
+      </w:r>
+      <w:proofErr w:type="spellStart"/>
+      <w:r>
+        <w:rPr>
+          <w:rFonts w:ascii="Times New Roman" w:hAnsi="Times New Roman" w:cs="Times New Roman"/>
+          <w:sz w:val="24"/>
+          <w:szCs w:val="24"/>
+        </w:rPr>
+        <w:t>gx</w:t>
+      </w:r>
+      <w:proofErr w:type="spellEnd"/>
+      <w:r>
+        <w:rPr>
+          <w:rFonts w:ascii="Times New Roman" w:hAnsi="Times New Roman" w:cs="Times New Roman"/>
+          <w:sz w:val="24"/>
+          <w:szCs w:val="24"/>
+        </w:rPr>
+        <w:t xml:space="preserve"> files to be run (you should tag your </w:t>
+      </w:r>
+      <w:proofErr w:type="spellStart"/>
+      <w:r>
+        <w:rPr>
+          <w:rFonts w:ascii="Times New Roman" w:hAnsi="Times New Roman" w:cs="Times New Roman"/>
+          <w:sz w:val="24"/>
+          <w:szCs w:val="24"/>
+        </w:rPr>
+        <w:t>gx</w:t>
+      </w:r>
+      <w:proofErr w:type="spellEnd"/>
+      <w:r>
+        <w:rPr>
+          <w:rFonts w:ascii="Times New Roman" w:hAnsi="Times New Roman" w:cs="Times New Roman"/>
+          <w:sz w:val="24"/>
+          <w:szCs w:val="24"/>
+        </w:rPr>
+        <w:t xml:space="preserve"> files properly. I usually put the current date at the end of the </w:t>
+      </w:r>
+      <w:proofErr w:type="spellStart"/>
+      <w:r>
+        <w:rPr>
+          <w:rFonts w:ascii="Times New Roman" w:hAnsi="Times New Roman" w:cs="Times New Roman"/>
+          <w:sz w:val="24"/>
+          <w:szCs w:val="24"/>
+        </w:rPr>
+        <w:t>gx</w:t>
+      </w:r>
+      <w:proofErr w:type="spellEnd"/>
+      <w:r>
+        <w:rPr>
+          <w:rFonts w:ascii="Times New Roman" w:hAnsi="Times New Roman" w:cs="Times New Roman"/>
+          <w:sz w:val="24"/>
+          <w:szCs w:val="24"/>
+        </w:rPr>
+        <w:t xml:space="preserve"> file, </w:t>
+      </w:r>
+      <w:proofErr w:type="spellStart"/>
+      <w:r>
+        <w:rPr>
+          <w:rFonts w:ascii="Times New Roman" w:hAnsi="Times New Roman" w:cs="Times New Roman"/>
+          <w:sz w:val="24"/>
+          <w:szCs w:val="24"/>
+        </w:rPr>
+        <w:t>eg</w:t>
+      </w:r>
+      <w:proofErr w:type="spellEnd"/>
+      <w:r>
+        <w:rPr>
+          <w:rFonts w:ascii="Times New Roman" w:hAnsi="Times New Roman" w:cs="Times New Roman"/>
+          <w:sz w:val="24"/>
+          <w:szCs w:val="24"/>
+        </w:rPr>
+        <w:t xml:space="preserve"> </w:t>
+      </w:r>
+      <w:proofErr w:type="spellStart"/>
+      <w:r>
+        <w:rPr>
+          <w:rFonts w:ascii="Times New Roman" w:hAnsi="Times New Roman" w:cs="Times New Roman"/>
+          <w:sz w:val="24"/>
+          <w:szCs w:val="24"/>
+        </w:rPr>
+        <w:t>gx_file_Jun21.gx</w:t>
+      </w:r>
+      <w:proofErr w:type="spellEnd"/>
+      <w:r>
+        <w:rPr>
+          <w:rFonts w:ascii="Times New Roman" w:hAnsi="Times New Roman" w:cs="Times New Roman"/>
+          <w:sz w:val="24"/>
+          <w:szCs w:val="24"/>
+        </w:rPr>
+        <w:t xml:space="preserve">. Then run one command to change the tag info in the </w:t>
+      </w:r>
+      <w:proofErr w:type="spellStart"/>
+      <w:r>
+        <w:rPr>
+          <w:rFonts w:ascii="Times New Roman" w:hAnsi="Times New Roman" w:cs="Times New Roman"/>
+          <w:sz w:val="24"/>
+          <w:szCs w:val="24"/>
+        </w:rPr>
+        <w:t>mpi</w:t>
+      </w:r>
+      <w:proofErr w:type="spellEnd"/>
+      <w:r>
+        <w:rPr>
+          <w:rFonts w:ascii="Times New Roman" w:hAnsi="Times New Roman" w:cs="Times New Roman"/>
+          <w:sz w:val="24"/>
+          <w:szCs w:val="24"/>
+        </w:rPr>
+        <w:t xml:space="preserve"> bash scripts:&gt;&gt;&gt;python </w:t>
+      </w:r>
+      <w:proofErr w:type="spellStart"/>
+      <w:r>
+        <w:rPr>
+          <w:rFonts w:ascii="Times New Roman" w:hAnsi="Times New Roman" w:cs="Times New Roman"/>
+          <w:sz w:val="24"/>
+          <w:szCs w:val="24"/>
+        </w:rPr>
+        <w:t>tag_pbs.py</w:t>
+      </w:r>
+      <w:proofErr w:type="spellEnd"/>
+      <w:r>
+        <w:rPr>
+          <w:rFonts w:ascii="Times New Roman" w:hAnsi="Times New Roman" w:cs="Times New Roman"/>
+          <w:sz w:val="24"/>
+          <w:szCs w:val="24"/>
+        </w:rPr>
+        <w:t xml:space="preserve"> *_Jun21.gx.</w:t>
+      </w:r>
+    </w:p>
+    <w:p>
+      <w:pPr>
+        <w:pStyle w:val="ListParagraph"/>
+        <w:rPr>
+          <w:rFonts w:ascii="Times New Roman" w:hAnsi="Times New Roman" w:cs="Times New Roman"/>
+          <w:sz w:val="24"/>
+          <w:szCs w:val="24"/>
+        </w:rPr>
+      </w:pPr>
+      <w:r>
+        <w:rPr>
+          <w:rFonts w:ascii="Times New Roman" w:hAnsi="Times New Roman" w:cs="Times New Roman"/>
+          <w:sz w:val="24"/>
+          <w:szCs w:val="24"/>
+        </w:rPr>
+        <w:t xml:space="preserve">After tagging procedure, you are ready to submit a </w:t>
+      </w:r>
+      <w:proofErr w:type="spellStart"/>
+      <w:r>
+        <w:rPr>
+          <w:rFonts w:ascii="Times New Roman" w:hAnsi="Times New Roman" w:cs="Times New Roman"/>
+          <w:sz w:val="24"/>
+          <w:szCs w:val="24"/>
+        </w:rPr>
+        <w:t>mpi</w:t>
+      </w:r>
+      <w:proofErr w:type="spellEnd"/>
+      <w:r>
+        <w:rPr>
+          <w:rFonts w:ascii="Times New Roman" w:hAnsi="Times New Roman" w:cs="Times New Roman"/>
+          <w:sz w:val="24"/>
+          <w:szCs w:val="24"/>
+        </w:rPr>
+        <w:t xml:space="preserve"> job for model refinement. Just do one of following two commands:</w:t>
+      </w:r>
+    </w:p>
+    <w:p>
+      <w:pPr>
+        <w:pStyle w:val="ListParagraph"/>
+        <w:rPr>
+          <w:rFonts w:ascii="Times New Roman" w:hAnsi="Times New Roman" w:cs="Times New Roman"/>
+          <w:sz w:val="24"/>
+          <w:szCs w:val="24"/>
+        </w:rPr>
+      </w:pPr>
+      <w:r>
+        <w:rPr>
+          <w:rFonts w:ascii="Times New Roman" w:hAnsi="Times New Roman" w:cs="Times New Roman"/>
+          <w:sz w:val="24"/>
+          <w:szCs w:val="24"/>
+        </w:rPr>
+        <w:t>For model dependent fitting (CTR or MD RAXR fit)</w:t>
+      </w:r>
+      <w:r>
+        <w:rPr>
+          <w:rFonts w:ascii="Times New Roman" w:hAnsi="Times New Roman" w:cs="Times New Roman"/>
+          <w:sz w:val="24"/>
+          <w:szCs w:val="24"/>
+        </w:rPr>
+        <w:t>, use</w:t>
+      </w:r>
+    </w:p>
+    <w:p>
+      <w:pPr>
+        <w:pStyle w:val="ListParagraph"/>
+        <w:rPr>
+          <w:rFonts w:ascii="Times New Roman" w:hAnsi="Times New Roman" w:cs="Times New Roman"/>
+          <w:sz w:val="24"/>
+          <w:szCs w:val="24"/>
+        </w:rPr>
+      </w:pPr>
+      <w:r>
+        <w:rPr>
+          <w:rFonts w:ascii="Times New Roman" w:hAnsi="Times New Roman" w:cs="Times New Roman"/>
+          <w:sz w:val="24"/>
+          <w:szCs w:val="24"/>
+        </w:rPr>
+        <w:t>&gt;&gt;&gt;</w:t>
+      </w:r>
+      <w:r>
+        <w:t xml:space="preserve"> </w:t>
+      </w:r>
+      <w:proofErr w:type="spellStart"/>
       <w:proofErr w:type="gramStart"/>
       <w:r>
         <w:rPr>
@@ -3117,8 +3803,9 @@
           <w:sz w:val="24"/>
           <w:szCs w:val="24"/>
         </w:rPr>
-        <w:t>file, and</w:t>
-      </w:r>
+        <w:t>qsub</w:t>
+      </w:r>
+      <w:proofErr w:type="spellEnd"/>
       <w:proofErr w:type="gramEnd"/>
       <w:r>
         <w:rPr>
@@ -3126,137 +3813,176 @@
           <w:sz w:val="24"/>
           <w:szCs w:val="24"/>
         </w:rPr>
-        <w:t xml:space="preserve"> double-check the setup of parameters. </w:t>
-      </w:r>
-      <w:r>
-        <w:rPr>
-          <w:rFonts w:ascii="Times New Roman" w:hAnsi="Times New Roman" w:cs="Times New Roman"/>
-          <w:sz w:val="24"/>
-          <w:szCs w:val="24"/>
-        </w:rPr>
-        <w:t xml:space="preserve">Maybe you want to </w:t>
-      </w:r>
-      <w:r>
-        <w:rPr>
-          <w:rFonts w:ascii="Times New Roman" w:hAnsi="Times New Roman" w:cs="Times New Roman"/>
-          <w:sz w:val="24"/>
-          <w:szCs w:val="24"/>
-        </w:rPr>
-        <w:t>click out some redundant parameters, which you don’t want to fit.</w:t>
-      </w:r>
-    </w:p>
-    <w:p>
-      <w:pPr>
-        <w:pStyle w:val="ListParagraph"/>
-        <w:rPr>
-          <w:rFonts w:ascii="Times New Roman" w:hAnsi="Times New Roman" w:cs="Times New Roman"/>
-          <w:sz w:val="24"/>
-          <w:szCs w:val="24"/>
-        </w:rPr>
-      </w:pPr>
-      <w:r>
-        <w:rPr>
-          <w:rFonts w:ascii="Times New Roman" w:hAnsi="Times New Roman" w:cs="Times New Roman"/>
-          <w:sz w:val="24"/>
-          <w:szCs w:val="24"/>
-        </w:rPr>
-        <w:t xml:space="preserve">Once you are satisfied with the model file, you can submit the file to a remote folder, where a supercomputer clusters can get access to. In the compute nodes in a super computer system, you should also have a copy of </w:t>
-      </w:r>
-      <w:proofErr w:type="spellStart"/>
-      <w:r>
-        <w:rPr>
-          <w:rFonts w:ascii="Times New Roman" w:hAnsi="Times New Roman" w:cs="Times New Roman"/>
-          <w:sz w:val="24"/>
-          <w:szCs w:val="24"/>
-        </w:rPr>
-        <w:t>SuPerRod</w:t>
-      </w:r>
-      <w:proofErr w:type="spellEnd"/>
-      <w:r>
-        <w:rPr>
-          <w:rFonts w:ascii="Times New Roman" w:hAnsi="Times New Roman" w:cs="Times New Roman"/>
-          <w:sz w:val="24"/>
-          <w:szCs w:val="24"/>
-        </w:rPr>
-        <w:t xml:space="preserve"> package. Then you can navigate to the folder </w:t>
-      </w:r>
-      <w:proofErr w:type="spellStart"/>
-      <w:r>
-        <w:rPr>
-          <w:rFonts w:ascii="Times New Roman" w:hAnsi="Times New Roman" w:cs="Times New Roman"/>
-          <w:sz w:val="24"/>
-          <w:szCs w:val="24"/>
-        </w:rPr>
-        <w:t>SuPerRod</w:t>
-      </w:r>
-      <w:proofErr w:type="spellEnd"/>
-      <w:r>
-        <w:rPr>
-          <w:rFonts w:ascii="Times New Roman" w:hAnsi="Times New Roman" w:cs="Times New Roman"/>
-          <w:sz w:val="24"/>
-          <w:szCs w:val="24"/>
-        </w:rPr>
-        <w:t>//</w:t>
-      </w:r>
-      <w:r>
-        <w:rPr>
-          <w:rFonts w:ascii="Times New Roman" w:hAnsi="Times New Roman" w:cs="Times New Roman"/>
-          <w:sz w:val="24"/>
-          <w:szCs w:val="24"/>
-        </w:rPr>
-        <w:t>scripts/</w:t>
-      </w:r>
-      <w:r>
-        <w:rPr>
-          <w:rFonts w:ascii="Times New Roman" w:hAnsi="Times New Roman" w:cs="Times New Roman"/>
-          <w:sz w:val="24"/>
-          <w:szCs w:val="24"/>
-        </w:rPr>
-        <w:t>/</w:t>
-      </w:r>
-      <w:proofErr w:type="spellStart"/>
-      <w:r>
-        <w:rPr>
-          <w:rFonts w:ascii="Times New Roman" w:hAnsi="Times New Roman" w:cs="Times New Roman"/>
-          <w:sz w:val="24"/>
-          <w:szCs w:val="24"/>
-        </w:rPr>
-        <w:t>mpi_scripts</w:t>
-      </w:r>
-      <w:proofErr w:type="spellEnd"/>
-      <w:r>
-        <w:rPr>
-          <w:rFonts w:ascii="Times New Roman" w:hAnsi="Times New Roman" w:cs="Times New Roman"/>
-          <w:sz w:val="24"/>
-          <w:szCs w:val="24"/>
-        </w:rPr>
-        <w:t>/</w:t>
-      </w:r>
-      <w:r>
-        <w:rPr>
-          <w:rFonts w:ascii="Times New Roman" w:hAnsi="Times New Roman" w:cs="Times New Roman"/>
-          <w:sz w:val="24"/>
-          <w:szCs w:val="24"/>
-        </w:rPr>
-        <w:t>/</w:t>
-      </w:r>
-      <w:proofErr w:type="spellStart"/>
-      <w:r>
-        <w:rPr>
-          <w:rFonts w:ascii="Times New Roman" w:hAnsi="Times New Roman" w:cs="Times New Roman"/>
-          <w:sz w:val="24"/>
-          <w:szCs w:val="24"/>
-        </w:rPr>
-        <w:t>bash_scripts</w:t>
-      </w:r>
-      <w:proofErr w:type="spellEnd"/>
-      <w:r>
-        <w:rPr>
-          <w:rFonts w:ascii="Times New Roman" w:hAnsi="Times New Roman" w:cs="Times New Roman"/>
-          <w:sz w:val="24"/>
-          <w:szCs w:val="24"/>
-        </w:rPr>
-        <w:t xml:space="preserve">, and first change the tag for the </w:t>
+        <w:t xml:space="preserve"> -q short-laser -l nodes=</w:t>
+      </w:r>
+      <w:proofErr w:type="spellStart"/>
+      <w:r>
+        <w:rPr>
+          <w:rFonts w:ascii="Times New Roman" w:hAnsi="Times New Roman" w:cs="Times New Roman"/>
+          <w:sz w:val="24"/>
+          <w:szCs w:val="24"/>
+        </w:rPr>
+        <w:t>4:ppn</w:t>
+      </w:r>
+      <w:proofErr w:type="spellEnd"/>
+      <w:r>
+        <w:rPr>
+          <w:rFonts w:ascii="Times New Roman" w:hAnsi="Times New Roman" w:cs="Times New Roman"/>
+          <w:sz w:val="24"/>
+          <w:szCs w:val="24"/>
+        </w:rPr>
+        <w:t xml:space="preserve">=64 -l </w:t>
+      </w:r>
+      <w:proofErr w:type="spellStart"/>
+      <w:r>
+        <w:rPr>
+          <w:rFonts w:ascii="Times New Roman" w:hAnsi="Times New Roman" w:cs="Times New Roman"/>
+          <w:sz w:val="24"/>
+          <w:szCs w:val="24"/>
+        </w:rPr>
+        <w:t>walltime</w:t>
+      </w:r>
+      <w:proofErr w:type="spellEnd"/>
+      <w:r>
+        <w:rPr>
+          <w:rFonts w:ascii="Times New Roman" w:hAnsi="Times New Roman" w:cs="Times New Roman"/>
+          <w:sz w:val="24"/>
+          <w:szCs w:val="24"/>
+        </w:rPr>
+        <w:t xml:space="preserve">=04:00:00 </w:t>
+      </w:r>
+      <w:proofErr w:type="spellStart"/>
+      <w:r>
+        <w:rPr>
+          <w:rFonts w:ascii="Times New Roman" w:hAnsi="Times New Roman" w:cs="Times New Roman"/>
+          <w:sz w:val="24"/>
+          <w:szCs w:val="24"/>
+        </w:rPr>
+        <w:t>mpi_run_model_dependent.pbs</w:t>
+      </w:r>
+      <w:proofErr w:type="spellEnd"/>
+    </w:p>
+    <w:p>
+      <w:pPr>
+        <w:pStyle w:val="ListParagraph"/>
+        <w:rPr>
+          <w:rFonts w:ascii="Times New Roman" w:hAnsi="Times New Roman" w:cs="Times New Roman"/>
+          <w:sz w:val="24"/>
+          <w:szCs w:val="24"/>
+        </w:rPr>
+      </w:pPr>
+      <w:r>
+        <w:rPr>
+          <w:rFonts w:ascii="Times New Roman" w:hAnsi="Times New Roman" w:cs="Times New Roman"/>
+          <w:sz w:val="24"/>
+          <w:szCs w:val="24"/>
+        </w:rPr>
+        <w:t>For model independent fitting, use</w:t>
+      </w:r>
+    </w:p>
+    <w:p>
+      <w:pPr>
+        <w:pStyle w:val="ListParagraph"/>
+        <w:rPr>
+          <w:rFonts w:ascii="Times New Roman" w:hAnsi="Times New Roman" w:cs="Times New Roman"/>
+          <w:sz w:val="24"/>
+          <w:szCs w:val="24"/>
+        </w:rPr>
+      </w:pPr>
+      <w:r>
+        <w:rPr>
+          <w:rFonts w:ascii="Times New Roman" w:hAnsi="Times New Roman" w:cs="Times New Roman"/>
+          <w:sz w:val="24"/>
+          <w:szCs w:val="24"/>
+        </w:rPr>
+        <w:t>&gt;&gt;&gt;</w:t>
+      </w:r>
+      <w:r>
+        <w:t xml:space="preserve"> </w:t>
+      </w:r>
+      <w:proofErr w:type="spellStart"/>
+      <w:proofErr w:type="gramStart"/>
+      <w:r>
+        <w:rPr>
+          <w:rFonts w:ascii="Times New Roman" w:hAnsi="Times New Roman" w:cs="Times New Roman"/>
+          <w:sz w:val="24"/>
+          <w:szCs w:val="24"/>
+        </w:rPr>
+        <w:t>qsub</w:t>
+      </w:r>
+      <w:proofErr w:type="spellEnd"/>
+      <w:proofErr w:type="gramEnd"/>
+      <w:r>
+        <w:rPr>
+          <w:rFonts w:ascii="Times New Roman" w:hAnsi="Times New Roman" w:cs="Times New Roman"/>
+          <w:sz w:val="24"/>
+          <w:szCs w:val="24"/>
+        </w:rPr>
+        <w:t xml:space="preserve"> -q short-laser -l nodes=</w:t>
+      </w:r>
+      <w:proofErr w:type="spellStart"/>
+      <w:r>
+        <w:rPr>
+          <w:rFonts w:ascii="Times New Roman" w:hAnsi="Times New Roman" w:cs="Times New Roman"/>
+          <w:sz w:val="24"/>
+          <w:szCs w:val="24"/>
+        </w:rPr>
+        <w:t>2:ppn</w:t>
+      </w:r>
+      <w:proofErr w:type="spellEnd"/>
+      <w:r>
+        <w:rPr>
+          <w:rFonts w:ascii="Times New Roman" w:hAnsi="Times New Roman" w:cs="Times New Roman"/>
+          <w:sz w:val="24"/>
+          <w:szCs w:val="24"/>
+        </w:rPr>
+        <w:t xml:space="preserve">=64 -l </w:t>
+      </w:r>
+      <w:proofErr w:type="spellStart"/>
+      <w:r>
+        <w:rPr>
+          <w:rFonts w:ascii="Times New Roman" w:hAnsi="Times New Roman" w:cs="Times New Roman"/>
+          <w:sz w:val="24"/>
+          <w:szCs w:val="24"/>
+        </w:rPr>
+        <w:t>walltime</w:t>
+      </w:r>
+      <w:proofErr w:type="spellEnd"/>
+      <w:r>
+        <w:rPr>
+          <w:rFonts w:ascii="Times New Roman" w:hAnsi="Times New Roman" w:cs="Times New Roman"/>
+          <w:sz w:val="24"/>
+          <w:szCs w:val="24"/>
+        </w:rPr>
+        <w:t xml:space="preserve">=00:20:00 </w:t>
+      </w:r>
+      <w:proofErr w:type="spellStart"/>
+      <w:r>
+        <w:rPr>
+          <w:rFonts w:ascii="Times New Roman" w:hAnsi="Times New Roman" w:cs="Times New Roman"/>
+          <w:sz w:val="24"/>
+          <w:szCs w:val="24"/>
+        </w:rPr>
+        <w:t>mpi_run_model_independent.pbs</w:t>
+      </w:r>
+      <w:proofErr w:type="spellEnd"/>
+    </w:p>
+    <w:p>
+      <w:pPr>
+        <w:pStyle w:val="ListParagraph"/>
+        <w:rPr>
+          <w:rFonts w:ascii="Times New Roman" w:hAnsi="Times New Roman" w:cs="Times New Roman"/>
+          <w:sz w:val="24"/>
+          <w:szCs w:val="24"/>
+        </w:rPr>
+      </w:pPr>
+      <w:r>
+        <w:rPr>
+          <w:rFonts w:ascii="Times New Roman" w:hAnsi="Times New Roman" w:cs="Times New Roman"/>
+          <w:sz w:val="24"/>
+          <w:szCs w:val="24"/>
+        </w:rPr>
+        <w:t xml:space="preserve">After the completion of model refinement, the refined </w:t>
       </w:r>
       <w:proofErr w:type="spellStart"/>
       <w:r>
@@ -3274,7 +4000,7 @@
           <w:sz w:val="24"/>
           <w:szCs w:val="24"/>
         </w:rPr>
-        <w:t xml:space="preserve"> files to be run (you should tag your </w:t>
+        <w:t xml:space="preserve"> file will saved and the original </w:t>
       </w:r>
       <w:proofErr w:type="spellStart"/>
       <w:r>
@@ -3292,382 +4018,6 @@
           <w:sz w:val="24"/>
           <w:szCs w:val="24"/>
         </w:rPr>
-        <w:t xml:space="preserve"> files properly</w:t>
-      </w:r>
-      <w:proofErr w:type="gramStart"/>
-      <w:r>
-        <w:rPr>
-          <w:rFonts w:ascii="Times New Roman" w:hAnsi="Times New Roman" w:cs="Times New Roman"/>
-          <w:sz w:val="24"/>
-          <w:szCs w:val="24"/>
-        </w:rPr>
-        <w:t xml:space="preserve">. </w:t>
-      </w:r>
-      <w:proofErr w:type="gramEnd"/>
-      <w:r>
-        <w:rPr>
-          <w:rFonts w:ascii="Times New Roman" w:hAnsi="Times New Roman" w:cs="Times New Roman"/>
-          <w:sz w:val="24"/>
-          <w:szCs w:val="24"/>
-        </w:rPr>
-        <w:t xml:space="preserve">I usually put the current date at the end of the </w:t>
-      </w:r>
-      <w:proofErr w:type="spellStart"/>
-      <w:r>
-        <w:rPr>
-          <w:rFonts w:ascii="Times New Roman" w:hAnsi="Times New Roman" w:cs="Times New Roman"/>
-          <w:sz w:val="24"/>
-          <w:szCs w:val="24"/>
-        </w:rPr>
-        <w:t>gx</w:t>
-      </w:r>
-      <w:proofErr w:type="spellEnd"/>
-      <w:r>
-        <w:rPr>
-          <w:rFonts w:ascii="Times New Roman" w:hAnsi="Times New Roman" w:cs="Times New Roman"/>
-          <w:sz w:val="24"/>
-          <w:szCs w:val="24"/>
-        </w:rPr>
-        <w:t xml:space="preserve"> file, </w:t>
-      </w:r>
-      <w:proofErr w:type="spellStart"/>
-      <w:r>
-        <w:rPr>
-          <w:rFonts w:ascii="Times New Roman" w:hAnsi="Times New Roman" w:cs="Times New Roman"/>
-          <w:sz w:val="24"/>
-          <w:szCs w:val="24"/>
-        </w:rPr>
-        <w:t>eg</w:t>
-      </w:r>
-      <w:proofErr w:type="spellEnd"/>
-      <w:r>
-        <w:rPr>
-          <w:rFonts w:ascii="Times New Roman" w:hAnsi="Times New Roman" w:cs="Times New Roman"/>
-          <w:sz w:val="24"/>
-          <w:szCs w:val="24"/>
-        </w:rPr>
-        <w:t xml:space="preserve"> gx_file_Jun21.gx. Then run one command to change the tag info in the </w:t>
-      </w:r>
-      <w:proofErr w:type="spellStart"/>
-      <w:r>
-        <w:rPr>
-          <w:rFonts w:ascii="Times New Roman" w:hAnsi="Times New Roman" w:cs="Times New Roman"/>
-          <w:sz w:val="24"/>
-          <w:szCs w:val="24"/>
-        </w:rPr>
-        <w:t>mpi</w:t>
-      </w:r>
-      <w:proofErr w:type="spellEnd"/>
-      <w:r>
-        <w:rPr>
-          <w:rFonts w:ascii="Times New Roman" w:hAnsi="Times New Roman" w:cs="Times New Roman"/>
-          <w:sz w:val="24"/>
-          <w:szCs w:val="24"/>
-        </w:rPr>
-        <w:t xml:space="preserve"> bash scripts:&gt;&gt;&gt;python tag_pbs.py *_Jun21.gx.</w:t>
-      </w:r>
-    </w:p>
-    <w:p>
-      <w:pPr>
-        <w:pStyle w:val="ListParagraph"/>
-        <w:rPr>
-          <w:rFonts w:ascii="Times New Roman" w:hAnsi="Times New Roman" w:cs="Times New Roman"/>
-          <w:sz w:val="24"/>
-          <w:szCs w:val="24"/>
-        </w:rPr>
-      </w:pPr>
-      <w:r>
-        <w:rPr>
-          <w:rFonts w:ascii="Times New Roman" w:hAnsi="Times New Roman" w:cs="Times New Roman"/>
-          <w:sz w:val="24"/>
-          <w:szCs w:val="24"/>
-        </w:rPr>
-        <w:t xml:space="preserve">After tagging procedure, you are ready to submit a </w:t>
-      </w:r>
-      <w:proofErr w:type="spellStart"/>
-      <w:r>
-        <w:rPr>
-          <w:rFonts w:ascii="Times New Roman" w:hAnsi="Times New Roman" w:cs="Times New Roman"/>
-          <w:sz w:val="24"/>
-          <w:szCs w:val="24"/>
-        </w:rPr>
-        <w:t>mpi</w:t>
-      </w:r>
-      <w:proofErr w:type="spellEnd"/>
-      <w:r>
-        <w:rPr>
-          <w:rFonts w:ascii="Times New Roman" w:hAnsi="Times New Roman" w:cs="Times New Roman"/>
-          <w:sz w:val="24"/>
-          <w:szCs w:val="24"/>
-        </w:rPr>
-        <w:t xml:space="preserve"> job for model refinement. Just do one of following two commands:</w:t>
-      </w:r>
-    </w:p>
-    <w:p>
-      <w:pPr>
-        <w:pStyle w:val="ListParagraph"/>
-        <w:rPr>
-          <w:rFonts w:ascii="Times New Roman" w:hAnsi="Times New Roman" w:cs="Times New Roman"/>
-          <w:sz w:val="24"/>
-          <w:szCs w:val="24"/>
-        </w:rPr>
-      </w:pPr>
-      <w:r>
-        <w:rPr>
-          <w:rFonts w:ascii="Times New Roman" w:hAnsi="Times New Roman" w:cs="Times New Roman"/>
-          <w:sz w:val="24"/>
-          <w:szCs w:val="24"/>
-        </w:rPr>
-        <w:t>For model dependent fitting (CTR or MD RAXR fit)</w:t>
-      </w:r>
-      <w:r>
-        <w:rPr>
-          <w:rFonts w:ascii="Times New Roman" w:hAnsi="Times New Roman" w:cs="Times New Roman"/>
-          <w:sz w:val="24"/>
-          <w:szCs w:val="24"/>
-        </w:rPr>
-        <w:t>, use</w:t>
-      </w:r>
-    </w:p>
-    <w:p>
-      <w:pPr>
-        <w:pStyle w:val="ListParagraph"/>
-        <w:rPr>
-          <w:rFonts w:ascii="Times New Roman" w:hAnsi="Times New Roman" w:cs="Times New Roman"/>
-          <w:sz w:val="24"/>
-          <w:szCs w:val="24"/>
-        </w:rPr>
-      </w:pPr>
-      <w:r>
-        <w:rPr>
-          <w:rFonts w:ascii="Times New Roman" w:hAnsi="Times New Roman" w:cs="Times New Roman"/>
-          <w:sz w:val="24"/>
-          <w:szCs w:val="24"/>
-        </w:rPr>
-        <w:t>&gt;&gt;&gt;</w:t>
-      </w:r>
-      <w:r>
-        <w:t xml:space="preserve"> </w:t>
-      </w:r>
-      <w:proofErr w:type="spellStart"/>
-      <w:r>
-        <w:rPr>
-          <w:rFonts w:ascii="Times New Roman" w:hAnsi="Times New Roman" w:cs="Times New Roman"/>
-          <w:sz w:val="24"/>
-          <w:szCs w:val="24"/>
-        </w:rPr>
-        <w:t>qsub</w:t>
-      </w:r>
-      <w:proofErr w:type="spellEnd"/>
-      <w:r>
-        <w:rPr>
-          <w:rFonts w:ascii="Times New Roman" w:hAnsi="Times New Roman" w:cs="Times New Roman"/>
-          <w:sz w:val="24"/>
-          <w:szCs w:val="24"/>
-        </w:rPr>
-        <w:t xml:space="preserve"> -q short-laser -l nodes=</w:t>
-      </w:r>
-      <w:proofErr w:type="gramStart"/>
-      <w:r>
-        <w:rPr>
-          <w:rFonts w:ascii="Times New Roman" w:hAnsi="Times New Roman" w:cs="Times New Roman"/>
-          <w:sz w:val="24"/>
-          <w:szCs w:val="24"/>
-        </w:rPr>
-        <w:t>4:ppn</w:t>
-      </w:r>
-      <w:proofErr w:type="gramEnd"/>
-      <w:r>
-        <w:rPr>
-          <w:rFonts w:ascii="Times New Roman" w:hAnsi="Times New Roman" w:cs="Times New Roman"/>
-          <w:sz w:val="24"/>
-          <w:szCs w:val="24"/>
-        </w:rPr>
-        <w:t xml:space="preserve">=64 -l </w:t>
-      </w:r>
-      <w:proofErr w:type="spellStart"/>
-      <w:r>
-        <w:rPr>
-          <w:rFonts w:ascii="Times New Roman" w:hAnsi="Times New Roman" w:cs="Times New Roman"/>
-          <w:sz w:val="24"/>
-          <w:szCs w:val="24"/>
-        </w:rPr>
-        <w:t>walltime</w:t>
-      </w:r>
-      <w:proofErr w:type="spellEnd"/>
-      <w:r>
-        <w:rPr>
-          <w:rFonts w:ascii="Times New Roman" w:hAnsi="Times New Roman" w:cs="Times New Roman"/>
-          <w:sz w:val="24"/>
-          <w:szCs w:val="24"/>
-        </w:rPr>
-        <w:t xml:space="preserve">=04:00:00 </w:t>
-      </w:r>
-      <w:proofErr w:type="spellStart"/>
-      <w:r>
-        <w:rPr>
-          <w:rFonts w:ascii="Times New Roman" w:hAnsi="Times New Roman" w:cs="Times New Roman"/>
-          <w:sz w:val="24"/>
-          <w:szCs w:val="24"/>
-        </w:rPr>
-        <w:t>mpi_run_model_dependent.pbs</w:t>
-      </w:r>
-      <w:proofErr w:type="spellEnd"/>
-    </w:p>
-    <w:p>
-      <w:pPr>
-        <w:pStyle w:val="ListParagraph"/>
-        <w:rPr>
-          <w:rFonts w:ascii="Times New Roman" w:hAnsi="Times New Roman" w:cs="Times New Roman"/>
-          <w:sz w:val="24"/>
-          <w:szCs w:val="24"/>
-        </w:rPr>
-      </w:pPr>
-      <w:r>
-        <w:rPr>
-          <w:rFonts w:ascii="Times New Roman" w:hAnsi="Times New Roman" w:cs="Times New Roman"/>
-          <w:sz w:val="24"/>
-          <w:szCs w:val="24"/>
-        </w:rPr>
-        <w:t>For model independent fitting, use</w:t>
-      </w:r>
-    </w:p>
-    <w:p>
-      <w:pPr>
-        <w:pStyle w:val="ListParagraph"/>
-        <w:rPr>
-          <w:rFonts w:ascii="Times New Roman" w:hAnsi="Times New Roman" w:cs="Times New Roman"/>
-          <w:sz w:val="24"/>
-          <w:szCs w:val="24"/>
-        </w:rPr>
-      </w:pPr>
-      <w:r>
-        <w:rPr>
-          <w:rFonts w:ascii="Times New Roman" w:hAnsi="Times New Roman" w:cs="Times New Roman"/>
-          <w:sz w:val="24"/>
-          <w:szCs w:val="24"/>
-        </w:rPr>
-        <w:t>&gt;&gt;&gt;</w:t>
-      </w:r>
-      <w:r>
-        <w:t xml:space="preserve"> </w:t>
-      </w:r>
-      <w:proofErr w:type="spellStart"/>
-      <w:r>
-        <w:rPr>
-          <w:rFonts w:ascii="Times New Roman" w:hAnsi="Times New Roman" w:cs="Times New Roman"/>
-          <w:sz w:val="24"/>
-          <w:szCs w:val="24"/>
-        </w:rPr>
-        <w:t>qsub</w:t>
-      </w:r>
-      <w:proofErr w:type="spellEnd"/>
-      <w:r>
-        <w:rPr>
-          <w:rFonts w:ascii="Times New Roman" w:hAnsi="Times New Roman" w:cs="Times New Roman"/>
-          <w:sz w:val="24"/>
-          <w:szCs w:val="24"/>
-        </w:rPr>
-        <w:t xml:space="preserve"> -q short-laser -l nodes=</w:t>
-      </w:r>
-      <w:proofErr w:type="gramStart"/>
-      <w:r>
-        <w:rPr>
-          <w:rFonts w:ascii="Times New Roman" w:hAnsi="Times New Roman" w:cs="Times New Roman"/>
-          <w:sz w:val="24"/>
-          <w:szCs w:val="24"/>
-        </w:rPr>
-        <w:t>2:ppn</w:t>
-      </w:r>
-      <w:proofErr w:type="gramEnd"/>
-      <w:r>
-        <w:rPr>
-          <w:rFonts w:ascii="Times New Roman" w:hAnsi="Times New Roman" w:cs="Times New Roman"/>
-          <w:sz w:val="24"/>
-          <w:szCs w:val="24"/>
-        </w:rPr>
-        <w:t xml:space="preserve">=64 -l </w:t>
-      </w:r>
-      <w:proofErr w:type="spellStart"/>
-      <w:r>
-        <w:rPr>
-          <w:rFonts w:ascii="Times New Roman" w:hAnsi="Times New Roman" w:cs="Times New Roman"/>
-          <w:sz w:val="24"/>
-          <w:szCs w:val="24"/>
-        </w:rPr>
-        <w:t>walltime</w:t>
-      </w:r>
-      <w:proofErr w:type="spellEnd"/>
-      <w:r>
-        <w:rPr>
-          <w:rFonts w:ascii="Times New Roman" w:hAnsi="Times New Roman" w:cs="Times New Roman"/>
-          <w:sz w:val="24"/>
-          <w:szCs w:val="24"/>
-        </w:rPr>
-        <w:t xml:space="preserve">=00:20:00 </w:t>
-      </w:r>
-      <w:proofErr w:type="spellStart"/>
-      <w:r>
-        <w:rPr>
-          <w:rFonts w:ascii="Times New Roman" w:hAnsi="Times New Roman" w:cs="Times New Roman"/>
-          <w:sz w:val="24"/>
-          <w:szCs w:val="24"/>
-        </w:rPr>
-        <w:t>mpi_run_model_independent.pbs</w:t>
-      </w:r>
-      <w:proofErr w:type="spellEnd"/>
-    </w:p>
-    <w:p>
-      <w:pPr>
-        <w:pStyle w:val="ListParagraph"/>
-        <w:rPr>
-          <w:rFonts w:ascii="Times New Roman" w:hAnsi="Times New Roman" w:cs="Times New Roman"/>
-          <w:sz w:val="24"/>
-          <w:szCs w:val="24"/>
-        </w:rPr>
-      </w:pPr>
-      <w:r>
-        <w:rPr>
-          <w:rFonts w:ascii="Times New Roman" w:hAnsi="Times New Roman" w:cs="Times New Roman"/>
-          <w:sz w:val="24"/>
-          <w:szCs w:val="24"/>
-        </w:rPr>
-        <w:t xml:space="preserve">After the completion of model refinement, the refined </w:t>
-      </w:r>
-      <w:proofErr w:type="spellStart"/>
-      <w:r>
-        <w:rPr>
-          <w:rFonts w:ascii="Times New Roman" w:hAnsi="Times New Roman" w:cs="Times New Roman"/>
-          <w:sz w:val="24"/>
-          <w:szCs w:val="24"/>
-        </w:rPr>
-        <w:t>gx</w:t>
-      </w:r>
-      <w:proofErr w:type="spellEnd"/>
-      <w:r>
-        <w:rPr>
-          <w:rFonts w:ascii="Times New Roman" w:hAnsi="Times New Roman" w:cs="Times New Roman"/>
-          <w:sz w:val="24"/>
-          <w:szCs w:val="24"/>
-        </w:rPr>
-        <w:t xml:space="preserve"> file will saved and the original </w:t>
-      </w:r>
-      <w:proofErr w:type="spellStart"/>
-      <w:r>
-        <w:rPr>
-          <w:rFonts w:ascii="Times New Roman" w:hAnsi="Times New Roman" w:cs="Times New Roman"/>
-          <w:sz w:val="24"/>
-          <w:szCs w:val="24"/>
-        </w:rPr>
-        <w:t>gx</w:t>
-      </w:r>
-      <w:proofErr w:type="spellEnd"/>
-      <w:r>
-        <w:rPr>
-          <w:rFonts w:ascii="Times New Roman" w:hAnsi="Times New Roman" w:cs="Times New Roman"/>
-          <w:sz w:val="24"/>
-          <w:szCs w:val="24"/>
-        </w:rPr>
         <w:t xml:space="preserve"> file will be discarded. For model-dependent fit, it takes about 30 min to finish, while for model-independent fit, it </w:t>
       </w:r>
       <w:proofErr w:type="spellStart"/>
@@ -3707,7 +4057,6 @@
         <w:t xml:space="preserve">Note you can also run the model refinement on </w:t>
       </w:r>
       <w:proofErr w:type="spellStart"/>
-      <w:proofErr w:type="gramStart"/>
       <w:r>
         <w:rPr>
           <w:rFonts w:ascii="Times New Roman" w:hAnsi="Times New Roman" w:cs="Times New Roman"/>
@@ -3717,7 +4066,6 @@
         <w:t>you</w:t>
       </w:r>
       <w:proofErr w:type="spellEnd"/>
-      <w:proofErr w:type="gramEnd"/>
       <w:r>
         <w:rPr>
           <w:rFonts w:ascii="Times New Roman" w:hAnsi="Times New Roman" w:cs="Times New Roman"/>
@@ -4126,8 +4474,6 @@
         </w:rPr>
         <w:t>With all these parameters being specified, you can now run the following command for plotting results.</w:t>
       </w:r>
-      <w:bookmarkStart w:id="0" w:name="_GoBack"/>
-      <w:bookmarkEnd w:id="0"/>
     </w:p>
     <w:p>
       <w:pPr>
@@ -4147,6 +4493,7 @@
         <w:t>&gt;&gt;&gt;</w:t>
       </w:r>
       <w:proofErr w:type="spellStart"/>
+      <w:proofErr w:type="gramStart"/>
       <w:r>
         <w:rPr>
           <w:rFonts w:ascii="Times New Roman" w:hAnsi="Times New Roman" w:cs="Times New Roman"/>
@@ -4162,27 +4509,8 @@
           <w:sz w:val="24"/>
           <w:szCs w:val="24"/>
         </w:rPr>
-        <w:t>(“</w:t>
-      </w:r>
-      <w:proofErr w:type="spellStart"/>
-      <w:r>
-        <w:rPr>
-          <w:rFonts w:ascii="Times New Roman" w:hAnsi="Times New Roman" w:cs="Times New Roman"/>
-          <w:sz w:val="24"/>
-          <w:szCs w:val="24"/>
-        </w:rPr>
-        <w:t>create_plots_gx_</w:t>
-      </w:r>
-      <w:proofErr w:type="gramStart"/>
-      <w:r>
-        <w:rPr>
-          <w:rFonts w:ascii="Times New Roman" w:hAnsi="Times New Roman" w:cs="Times New Roman"/>
-          <w:sz w:val="24"/>
-          <w:szCs w:val="24"/>
-        </w:rPr>
-        <w:t>file.gx</w:t>
-      </w:r>
-      <w:proofErr w:type="spellEnd"/>
+        <w:t>(</w:t>
+      </w:r>
       <w:proofErr w:type="gramEnd"/>
       <w:r>
         <w:rPr>
@@ -4190,6 +4518,24 @@
           <w:sz w:val="24"/>
           <w:szCs w:val="24"/>
         </w:rPr>
+        <w:t>“</w:t>
+      </w:r>
+      <w:proofErr w:type="spellStart"/>
+      <w:r>
+        <w:rPr>
+          <w:rFonts w:ascii="Times New Roman" w:hAnsi="Times New Roman" w:cs="Times New Roman"/>
+          <w:sz w:val="24"/>
+          <w:szCs w:val="24"/>
+        </w:rPr>
+        <w:t>create_plots_gx_file.gx</w:t>
+      </w:r>
+      <w:proofErr w:type="spellEnd"/>
+      <w:r>
+        <w:rPr>
+          <w:rFonts w:ascii="Times New Roman" w:hAnsi="Times New Roman" w:cs="Times New Roman"/>
+          <w:sz w:val="24"/>
+          <w:szCs w:val="24"/>
+        </w:rPr>
         <w:t xml:space="preserve">”)  </w:t>
       </w:r>
     </w:p>
@@ -4208,47 +4554,7 @@
           <w:sz w:val="24"/>
           <w:szCs w:val="24"/>
         </w:rPr>
-        <w:t xml:space="preserve">There are also functions available to plot results for publication purpose. Read the documentation inside the </w:t>
-      </w:r>
-      <w:r>
-        <w:rPr>
-          <w:rFonts w:ascii="Times New Roman" w:hAnsi="Times New Roman" w:cs="Times New Roman"/>
-          <w:sz w:val="24"/>
-          <w:szCs w:val="24"/>
-        </w:rPr>
-        <w:t>SuPerRod//accessory_functions//plotti</w:t>
-      </w:r>
-      <w:r>
-        <w:rPr>
-          <w:rFonts w:ascii="Times New Roman" w:hAnsi="Times New Roman" w:cs="Times New Roman"/>
-          <w:sz w:val="24"/>
-          <w:szCs w:val="24"/>
-        </w:rPr>
-        <w:t>ng_results//create_plots</w:t>
-      </w:r>
-      <w:r>
-        <w:rPr>
-          <w:rFonts w:ascii="Times New Roman" w:hAnsi="Times New Roman" w:cs="Times New Roman"/>
-          <w:sz w:val="24"/>
-          <w:szCs w:val="24"/>
-        </w:rPr>
-        <w:t>.py</w:t>
-      </w:r>
-      <w:r>
-        <w:rPr>
-          <w:rFonts w:ascii="Times New Roman" w:hAnsi="Times New Roman" w:cs="Times New Roman"/>
-          <w:sz w:val="24"/>
-          <w:szCs w:val="24"/>
-        </w:rPr>
-        <w:t xml:space="preserve"> for details</w:t>
-      </w:r>
-      <w:r>
-        <w:rPr>
-          <w:rFonts w:ascii="Times New Roman" w:hAnsi="Times New Roman" w:cs="Times New Roman"/>
-          <w:sz w:val="24"/>
-          <w:szCs w:val="24"/>
-        </w:rPr>
-        <w:t>.</w:t>
+        <w:t>There are also functions available to plot results for publication purpose. Read the documentation inside the SuPerRod//accessory_functions//plotting_results//create_plots.py for details.</w:t>
       </w:r>
     </w:p>
     <w:sectPr>
@@ -4262,8 +4568,8 @@
 </file>
 
 <file path=word/numbering.xml><?xml version="1.0" encoding="utf-8"?>
-<w:numbering xmlns:wpc="http://schemas.microsoft.com/office/word/2010/wordprocessingCanvas" xmlns:cx="http://schemas.microsoft.com/office/drawing/2014/chartex" xmlns:cx1="http://schemas.microsoft.com/office/drawing/2015/9/8/chartex" xmlns:cx2="http://schemas.microsoft.com/office/drawing/2015/10/21/chartex" xmlns:cx3="http://schemas.microsoft.com/office/drawing/2016/5/9/chartex" xmlns:cx4="http://schemas.microsoft.com/office/drawing/2016/5/10/chartex" xmlns:cx5="http://schemas.microsoft.com/office/drawing/2016/5/11/chartex" xmlns:cx6="http://schemas.microsoft.com/office/drawing/2016/5/12/chartex" xmlns:cx7="http://schemas.microsoft.com/office/drawing/2016/5/13/chartex" xmlns:cx8="http://schemas.microsoft.com/office/drawing/2016/5/14/chartex" xmlns:mc="http://schemas.openxmlformats.org/markup-compatibility/2006" xmlns:aink="http://schemas.microsoft.com/office/drawing/2016/ink" xmlns:am3d="http://schemas.microsoft.com/office/drawing/2017/model3d" xmlns:o="urn:schemas-microsoft-com:office:office" xmlns:r="http://schemas.openxmlformats.org/officeDocument/2006/relationships" xmlns:m="http://schemas.openxmlformats.org/officeDocument/2006/math" xmlns:v="urn:schemas-microsoft-com:vml" xmlns:wp14="http://schemas.microsoft.com/office/word/2010/wordprocessingDrawing" xmlns:wp="http://schemas.openxmlformats.org/drawingml/2006/wordprocessingDrawing" xmlns:w10="urn:schemas-microsoft-com:office:word" xmlns:w="http://schemas.openxmlformats.org/wordprocessingml/2006/main" xmlns:w14="http://schemas.microsoft.com/office/word/2010/wordml" xmlns:w15="http://schemas.microsoft.com/office/word/2012/wordml" xmlns:w16cid="http://schemas.microsoft.com/office/word/2016/wordml/cid" xmlns:w16se="http://schemas.microsoft.com/office/word/2015/wordml/symex" xmlns:wpg="http://schemas.microsoft.com/office/word/2010/wordprocessingGroup" xmlns:wpi="http://schemas.microsoft.com/office/word/2010/wordprocessingInk" xmlns:wne="http://schemas.microsoft.com/office/word/2006/wordml" xmlns:wps="http://schemas.microsoft.com/office/word/2010/wordprocessingShape" mc:Ignorable="w14 w15 w16se w16cid wp14">
-  <w:abstractNum w:abstractNumId="0" w15:restartNumberingAfterBreak="0">
+<w:numbering xmlns:wpc="http://schemas.microsoft.com/office/word/2010/wordprocessingCanvas" xmlns:mc="http://schemas.openxmlformats.org/markup-compatibility/2006" xmlns:o="urn:schemas-microsoft-com:office:office" xmlns:r="http://schemas.openxmlformats.org/officeDocument/2006/relationships" xmlns:m="http://schemas.openxmlformats.org/officeDocument/2006/math" xmlns:v="urn:schemas-microsoft-com:vml" xmlns:wp14="http://schemas.microsoft.com/office/word/2010/wordprocessingDrawing" xmlns:wp="http://schemas.openxmlformats.org/drawingml/2006/wordprocessingDrawing" xmlns:w10="urn:schemas-microsoft-com:office:word" xmlns:w="http://schemas.openxmlformats.org/wordprocessingml/2006/main" xmlns:w14="http://schemas.microsoft.com/office/word/2010/wordml" xmlns:wpg="http://schemas.microsoft.com/office/word/2010/wordprocessingGroup" xmlns:wpi="http://schemas.microsoft.com/office/word/2010/wordprocessingInk" xmlns:wne="http://schemas.microsoft.com/office/word/2006/wordml" xmlns:wps="http://schemas.microsoft.com/office/word/2010/wordprocessingShape" mc:Ignorable="w14 wp14">
+  <w:abstractNum w:abstractNumId="0">
     <w:nsid w:val="0D981FAC"/>
     <w:multiLevelType w:val="hybridMultilevel"/>
     <w:tmpl w:val="821ABFA6"/>
@@ -4376,7 +4682,7 @@
       </w:rPr>
     </w:lvl>
   </w:abstractNum>
-  <w:abstractNum w:abstractNumId="1" w15:restartNumberingAfterBreak="0">
+  <w:abstractNum w:abstractNumId="1">
     <w:nsid w:val="1982372E"/>
     <w:multiLevelType w:val="hybridMultilevel"/>
     <w:tmpl w:val="DB70E6E8"/>
@@ -4465,7 +4771,7 @@
       </w:pPr>
     </w:lvl>
   </w:abstractNum>
-  <w:abstractNum w:abstractNumId="2" w15:restartNumberingAfterBreak="0">
+  <w:abstractNum w:abstractNumId="2">
     <w:nsid w:val="422260EB"/>
     <w:multiLevelType w:val="hybridMultilevel"/>
     <w:tmpl w:val="9FB67C90"/>
@@ -4578,7 +4884,7 @@
       </w:rPr>
     </w:lvl>
   </w:abstractNum>
-  <w:abstractNum w:abstractNumId="3" w15:restartNumberingAfterBreak="0">
+  <w:abstractNum w:abstractNumId="3">
     <w:nsid w:val="549062E7"/>
     <w:multiLevelType w:val="hybridMultilevel"/>
     <w:tmpl w:val="AB64B63C"/>
@@ -4683,7 +4989,7 @@
 </file>
 
 <file path=word/styles.xml><?xml version="1.0" encoding="utf-8"?>
-<w:styles xmlns:mc="http://schemas.openxmlformats.org/markup-compatibility/2006" xmlns:r="http://schemas.openxmlformats.org/officeDocument/2006/relationships" xmlns:w="http://schemas.openxmlformats.org/wordprocessingml/2006/main" xmlns:w14="http://schemas.microsoft.com/office/word/2010/wordml" xmlns:w15="http://schemas.microsoft.com/office/word/2012/wordml" xmlns:w16cid="http://schemas.microsoft.com/office/word/2016/wordml/cid" xmlns:w16se="http://schemas.microsoft.com/office/word/2015/wordml/symex" mc:Ignorable="w14 w15 w16se w16cid">
+<w:styles xmlns:mc="http://schemas.openxmlformats.org/markup-compatibility/2006" xmlns:r="http://schemas.openxmlformats.org/officeDocument/2006/relationships" xmlns:w="http://schemas.openxmlformats.org/wordprocessingml/2006/main" xmlns:w14="http://schemas.microsoft.com/office/word/2010/wordml" mc:Ignorable="w14">
   <w:docDefaults>
     <w:rPrDefault>
       <w:rPr>
@@ -4699,382 +5005,356 @@
       </w:pPr>
     </w:pPrDefault>
   </w:docDefaults>
-  <w:latentStyles w:defLockedState="0" w:defUIPriority="99" w:defSemiHidden="0" w:defUnhideWhenUsed="0" w:defQFormat="0" w:count="375">
-    <w:lsdException w:name="Normal" w:uiPriority="0" w:qFormat="1"/>
-    <w:lsdException w:name="heading 1" w:uiPriority="9" w:qFormat="1"/>
-    <w:lsdException w:name="heading 2" w:semiHidden="1" w:uiPriority="9" w:unhideWhenUsed="1" w:qFormat="1"/>
-    <w:lsdException w:name="heading 3" w:semiHidden="1" w:uiPriority="9" w:unhideWhenUsed="1" w:qFormat="1"/>
-    <w:lsdException w:name="heading 4" w:semiHidden="1" w:uiPriority="9" w:unhideWhenUsed="1" w:qFormat="1"/>
-    <w:lsdException w:name="heading 5" w:semiHidden="1" w:uiPriority="9" w:unhideWhenUsed="1" w:qFormat="1"/>
-    <w:lsdException w:name="heading 6" w:semiHidden="1" w:uiPriority="9" w:unhideWhenUsed="1" w:qFormat="1"/>
-    <w:lsdException w:name="heading 7" w:semiHidden="1" w:uiPriority="9" w:unhideWhenUsed="1" w:qFormat="1"/>
-    <w:lsdException w:name="heading 8" w:semiHidden="1" w:uiPriority="9" w:unhideWhenUsed="1" w:qFormat="1"/>
-    <w:lsdException w:name="heading 9" w:semiHidden="1" w:uiPriority="9" w:unhideWhenUsed="1" w:qFormat="1"/>
-    <w:lsdException w:name="index 1" w:semiHidden="1" w:unhideWhenUsed="1"/>
-    <w:lsdException w:name="index 2" w:semiHidden="1" w:unhideWhenUsed="1"/>
-    <w:lsdException w:name="index 3" w:semiHidden="1" w:unhideWhenUsed="1"/>
-    <w:lsdException w:name="index 4" w:semiHidden="1" w:unhideWhenUsed="1"/>
-    <w:lsdException w:name="index 5" w:semiHidden="1" w:unhideWhenUsed="1"/>
-    <w:lsdException w:name="index 6" w:semiHidden="1" w:unhideWhenUsed="1"/>
-    <w:lsdException w:name="index 7" w:semiHidden="1" w:unhideWhenUsed="1"/>
-    <w:lsdException w:name="index 8" w:semiHidden="1" w:unhideWhenUsed="1"/>
-    <w:lsdException w:name="index 9" w:semiHidden="1" w:unhideWhenUsed="1"/>
-    <w:lsdException w:name="toc 1" w:semiHidden="1" w:uiPriority="39" w:unhideWhenUsed="1"/>
-    <w:lsdException w:name="toc 2" w:semiHidden="1" w:uiPriority="39" w:unhideWhenUsed="1"/>
-    <w:lsdException w:name="toc 3" w:semiHidden="1" w:uiPriority="39" w:unhideWhenUsed="1"/>
-    <w:lsdException w:name="toc 4" w:semiHidden="1" w:uiPriority="39" w:unhideWhenUsed="1"/>
-    <w:lsdException w:name="toc 5" w:semiHidden="1" w:uiPriority="39" w:unhideWhenUsed="1"/>
-    <w:lsdException w:name="toc 6" w:semiHidden="1" w:uiPriority="39" w:unhideWhenUsed="1"/>
-    <w:lsdException w:name="toc 7" w:semiHidden="1" w:uiPriority="39" w:unhideWhenUsed="1"/>
-    <w:lsdException w:name="toc 8" w:semiHidden="1" w:uiPriority="39" w:unhideWhenUsed="1"/>
-    <w:lsdException w:name="toc 9" w:semiHidden="1" w:uiPriority="39" w:unhideWhenUsed="1"/>
-    <w:lsdException w:name="Normal Indent" w:semiHidden="1" w:unhideWhenUsed="1"/>
-    <w:lsdException w:name="footnote text" w:semiHidden="1" w:unhideWhenUsed="1"/>
-    <w:lsdException w:name="annotation text" w:semiHidden="1" w:unhideWhenUsed="1"/>
-    <w:lsdException w:name="header" w:semiHidden="1" w:unhideWhenUsed="1"/>
-    <w:lsdException w:name="footer" w:semiHidden="1" w:unhideWhenUsed="1"/>
-    <w:lsdException w:name="index heading" w:semiHidden="1" w:unhideWhenUsed="1"/>
-    <w:lsdException w:name="caption" w:semiHidden="1" w:uiPriority="35" w:unhideWhenUsed="1" w:qFormat="1"/>
-    <w:lsdException w:name="table of figures" w:semiHidden="1" w:unhideWhenUsed="1"/>
-    <w:lsdException w:name="envelope address" w:semiHidden="1" w:unhideWhenUsed="1"/>
-    <w:lsdException w:name="envelope return" w:semiHidden="1" w:unhideWhenUsed="1"/>
-    <w:lsdException w:name="footnote reference" w:semiHidden="1" w:unhideWhenUsed="1"/>
-    <w:lsdException w:name="annotation reference" w:semiHidden="1" w:unhideWhenUsed="1"/>
-    <w:lsdException w:name="line number" w:semiHidden="1" w:unhideWhenUsed="1"/>
-    <w:lsdException w:name="page number" w:semiHidden="1" w:unhideWhenUsed="1"/>
-    <w:lsdException w:name="endnote reference" w:semiHidden="1" w:unhideWhenUsed="1"/>
-    <w:lsdException w:name="endnote text" w:semiHidden="1" w:unhideWhenUsed="1"/>
-    <w:lsdException w:name="table of authorities" w:semiHidden="1" w:unhideWhenUsed="1"/>
-    <w:lsdException w:name="macro" w:semiHidden="1" w:unhideWhenUsed="1"/>
-    <w:lsdException w:name="toa heading" w:semiHidden="1" w:unhideWhenUsed="1"/>
-    <w:lsdException w:name="List" w:semiHidden="1" w:unhideWhenUsed="1"/>
-    <w:lsdException w:name="List Bullet" w:semiHidden="1" w:unhideWhenUsed="1"/>
-    <w:lsdException w:name="List Number" w:semiHidden="1" w:unhideWhenUsed="1"/>
-    <w:lsdException w:name="List 2" w:semiHidden="1" w:unhideWhenUsed="1"/>
-    <w:lsdException w:name="List 3" w:semiHidden="1" w:unhideWhenUsed="1"/>
-    <w:lsdException w:name="List 4" w:semiHidden="1" w:unhideWhenUsed="1"/>
-    <w:lsdException w:name="List 5" w:semiHidden="1" w:unhideWhenUsed="1"/>
-    <w:lsdException w:name="List Bullet 2" w:semiHidden="1" w:unhideWhenUsed="1"/>
-    <w:lsdException w:name="List Bullet 3" w:semiHidden="1" w:unhideWhenUsed="1"/>
-    <w:lsdException w:name="List Bullet 4" w:semiHidden="1" w:unhideWhenUsed="1"/>
-    <w:lsdException w:name="List Bullet 5" w:semiHidden="1" w:unhideWhenUsed="1"/>
-    <w:lsdException w:name="List Number 2" w:semiHidden="1" w:unhideWhenUsed="1"/>
-    <w:lsdException w:name="List Number 3" w:semiHidden="1" w:unhideWhenUsed="1"/>
-    <w:lsdException w:name="List Number 4" w:semiHidden="1" w:unhideWhenUsed="1"/>
-    <w:lsdException w:name="List Number 5" w:semiHidden="1" w:unhideWhenUsed="1"/>
-    <w:lsdException w:name="Title" w:uiPriority="10" w:qFormat="1"/>
-    <w:lsdException w:name="Closing" w:semiHidden="1" w:unhideWhenUsed="1"/>
-    <w:lsdException w:name="Signature" w:semiHidden="1" w:unhideWhenUsed="1"/>
-    <w:lsdException w:name="Default Paragraph Font" w:semiHidden="1" w:uiPriority="1" w:unhideWhenUsed="1"/>
-    <w:lsdException w:name="Body Text" w:semiHidden="1" w:unhideWhenUsed="1"/>
-    <w:lsdException w:name="Body Text Indent" w:semiHidden="1" w:unhideWhenUsed="1"/>
-    <w:lsdException w:name="List Continue" w:semiHidden="1" w:unhideWhenUsed="1"/>
-    <w:lsdException w:name="List Continue 2" w:semiHidden="1" w:unhideWhenUsed="1"/>
-    <w:lsdException w:name="List Continue 3" w:semiHidden="1" w:unhideWhenUsed="1"/>
-    <w:lsdException w:name="List Continue 4" w:semiHidden="1" w:unhideWhenUsed="1"/>
-    <w:lsdException w:name="List Continue 5" w:semiHidden="1" w:unhideWhenUsed="1"/>
-    <w:lsdException w:name="Message Header" w:semiHidden="1" w:unhideWhenUsed="1"/>
-    <w:lsdException w:name="Subtitle" w:uiPriority="11" w:qFormat="1"/>
-    <w:lsdException w:name="Salutation" w:semiHidden="1" w:unhideWhenUsed="1"/>
-    <w:lsdException w:name="Date" w:semiHidden="1" w:unhideWhenUsed="1"/>
-    <w:lsdException w:name="Body Text First Indent" w:semiHidden="1" w:unhideWhenUsed="1"/>
-    <w:lsdException w:name="Body Text First Indent 2" w:semiHidden="1" w:unhideWhenUsed="1"/>
-    <w:lsdException w:name="Note Heading" w:semiHidden="1" w:unhideWhenUsed="1"/>
-    <w:lsdException w:name="Body Text 2" w:semiHidden="1" w:unhideWhenUsed="1"/>
-    <w:lsdException w:name="Body Text 3" w:semiHidden="1" w:unhideWhenUsed="1"/>
-    <w:lsdException w:name="Body Text Indent 2" w:semiHidden="1" w:unhideWhenUsed="1"/>
-    <w:lsdException w:name="Body Text Indent 3" w:semiHidden="1" w:unhideWhenUsed="1"/>
-    <w:lsdException w:name="Block Text" w:semiHidden="1" w:unhideWhenUsed="1"/>
-    <w:lsdException w:name="Hyperlink" w:semiHidden="1" w:unhideWhenUsed="1"/>
-    <w:lsdException w:name="FollowedHyperlink" w:semiHidden="1" w:unhideWhenUsed="1"/>
-    <w:lsdException w:name="Strong" w:uiPriority="22" w:qFormat="1"/>
-    <w:lsdException w:name="Emphasis" w:uiPriority="20" w:qFormat="1"/>
-    <w:lsdException w:name="Document Map" w:semiHidden="1" w:unhideWhenUsed="1"/>
-    <w:lsdException w:name="Plain Text" w:semiHidden="1" w:unhideWhenUsed="1"/>
-    <w:lsdException w:name="E-mail Signature" w:semiHidden="1" w:unhideWhenUsed="1"/>
-    <w:lsdException w:name="HTML Top of Form" w:semiHidden="1" w:unhideWhenUsed="1"/>
-    <w:lsdException w:name="HTML Bottom of Form" w:semiHidden="1" w:unhideWhenUsed="1"/>
-    <w:lsdException w:name="Normal (Web)" w:semiHidden="1" w:unhideWhenUsed="1"/>
-    <w:lsdException w:name="HTML Acronym" w:semiHidden="1" w:unhideWhenUsed="1"/>
-    <w:lsdException w:name="HTML Address" w:semiHidden="1" w:unhideWhenUsed="1"/>
-    <w:lsdException w:name="HTML Cite" w:semiHidden="1" w:unhideWhenUsed="1"/>
-    <w:lsdException w:name="HTML Code" w:semiHidden="1" w:unhideWhenUsed="1"/>
-    <w:lsdException w:name="HTML Definition" w:semiHidden="1" w:unhideWhenUsed="1"/>
-    <w:lsdException w:name="HTML Keyboard" w:semiHidden="1" w:unhideWhenUsed="1"/>
-    <w:lsdException w:name="HTML Preformatted" w:semiHidden="1" w:unhideWhenUsed="1"/>
-    <w:lsdException w:name="HTML Sample" w:semiHidden="1" w:unhideWhenUsed="1"/>
-    <w:lsdException w:name="HTML Typewriter" w:semiHidden="1" w:unhideWhenUsed="1"/>
-    <w:lsdException w:name="HTML Variable" w:semiHidden="1" w:unhideWhenUsed="1"/>
-    <w:lsdException w:name="Normal Table" w:semiHidden="1" w:unhideWhenUsed="1"/>
-    <w:lsdException w:name="annotation subject" w:semiHidden="1" w:unhideWhenUsed="1"/>
-    <w:lsdException w:name="No List" w:semiHidden="1" w:unhideWhenUsed="1"/>
-    <w:lsdException w:name="Outline List 1" w:semiHidden="1" w:unhideWhenUsed="1"/>
-    <w:lsdException w:name="Outline List 2" w:semiHidden="1" w:unhideWhenUsed="1"/>
-    <w:lsdException w:name="Outline List 3" w:semiHidden="1" w:unhideWhenUsed="1"/>
-    <w:lsdException w:name="Table Simple 1" w:semiHidden="1" w:unhideWhenUsed="1"/>
-    <w:lsdException w:name="Table Simple 2" w:semiHidden="1" w:unhideWhenUsed="1"/>
-    <w:lsdException w:name="Table Simple 3" w:semiHidden="1" w:unhideWhenUsed="1"/>
-    <w:lsdException w:name="Table Classic 1" w:semiHidden="1" w:unhideWhenUsed="1"/>
-    <w:lsdException w:name="Table Classic 2" w:semiHidden="1" w:unhideWhenUsed="1"/>
-    <w:lsdException w:name="Table Classic 3" w:semiHidden="1" w:unhideWhenUsed="1"/>
-    <w:lsdException w:name="Table Classic 4" w:semiHidden="1" w:unhideWhenUsed="1"/>
-    <w:lsdException w:name="Table Colorful 1" w:semiHidden="1" w:unhideWhenUsed="1"/>
-    <w:lsdException w:name="Table Colorful 2" w:semiHidden="1" w:unhideWhenUsed="1"/>
-    <w:lsdException w:name="Table Colorful 3" w:semiHidden="1" w:unhideWhenUsed="1"/>
-    <w:lsdException w:name="Table Columns 1" w:semiHidden="1" w:unhideWhenUsed="1"/>
-    <w:lsdException w:name="Table Columns 2" w:semiHidden="1" w:unhideWhenUsed="1"/>
-    <w:lsdException w:name="Table Columns 3" w:semiHidden="1" w:unhideWhenUsed="1"/>
-    <w:lsdException w:name="Table Columns 4" w:semiHidden="1" w:unhideWhenUsed="1"/>
-    <w:lsdException w:name="Table Columns 5" w:semiHidden="1" w:unhideWhenUsed="1"/>
-    <w:lsdException w:name="Table Grid 1" w:semiHidden="1" w:unhideWhenUsed="1"/>
-    <w:lsdException w:name="Table Grid 2" w:semiHidden="1" w:unhideWhenUsed="1"/>
-    <w:lsdException w:name="Table Grid 3" w:semiHidden="1" w:unhideWhenUsed="1"/>
-    <w:lsdException w:name="Table Grid 4" w:semiHidden="1" w:unhideWhenUsed="1"/>
-    <w:lsdException w:name="Table Grid 5" w:semiHidden="1" w:unhideWhenUsed="1"/>
-    <w:lsdException w:name="Table Grid 6" w:semiHidden="1" w:unhideWhenUsed="1"/>
-    <w:lsdException w:name="Table Grid 7" w:semiHidden="1" w:unhideWhenUsed="1"/>
-    <w:lsdException w:name="Table Grid 8" w:semiHidden="1" w:unhideWhenUsed="1"/>
-    <w:lsdException w:name="Table List 1" w:semiHidden="1" w:unhideWhenUsed="1"/>
-    <w:lsdException w:name="Table List 2" w:semiHidden="1" w:unhideWhenUsed="1"/>
-    <w:lsdException w:name="Table List 3" w:semiHidden="1" w:unhideWhenUsed="1"/>
-    <w:lsdException w:name="Table List 4" w:semiHidden="1" w:unhideWhenUsed="1"/>
-    <w:lsdException w:name="Table List 5" w:semiHidden="1" w:unhideWhenUsed="1"/>
-    <w:lsdException w:name="Table List 6" w:semiHidden="1" w:unhideWhenUsed="1"/>
-    <w:lsdException w:name="Table List 7" w:semiHidden="1" w:unhideWhenUsed="1"/>
-    <w:lsdException w:name="Table List 8" w:semiHidden="1" w:unhideWhenUsed="1"/>
-    <w:lsdException w:name="Table 3D effects 1" w:semiHidden="1" w:unhideWhenUsed="1"/>
-    <w:lsdException w:name="Table 3D effects 2" w:semiHidden="1" w:unhideWhenUsed="1"/>
-    <w:lsdException w:name="Table 3D effects 3" w:semiHidden="1" w:unhideWhenUsed="1"/>
-    <w:lsdException w:name="Table Contemporary" w:semiHidden="1" w:unhideWhenUsed="1"/>
-    <w:lsdException w:name="Table Elegant" w:semiHidden="1" w:unhideWhenUsed="1"/>
-    <w:lsdException w:name="Table Professional" w:semiHidden="1" w:unhideWhenUsed="1"/>
-    <w:lsdException w:name="Table Subtle 1" w:semiHidden="1" w:unhideWhenUsed="1"/>
-    <w:lsdException w:name="Table Subtle 2" w:semiHidden="1" w:unhideWhenUsed="1"/>
-    <w:lsdException w:name="Table Web 1" w:semiHidden="1" w:unhideWhenUsed="1"/>
-    <w:lsdException w:name="Table Web 2" w:semiHidden="1" w:unhideWhenUsed="1"/>
-    <w:lsdException w:name="Table Web 3" w:semiHidden="1" w:unhideWhenUsed="1"/>
-    <w:lsdException w:name="Balloon Text" w:semiHidden="1" w:unhideWhenUsed="1"/>
-    <w:lsdException w:name="Table Grid" w:semiHidden="1" w:uiPriority="59" w:unhideWhenUsed="1"/>
-    <w:lsdException w:name="Table Theme" w:semiHidden="1" w:unhideWhenUsed="1"/>
-    <w:lsdException w:name="Placeholder Text" w:semiHidden="1"/>
-    <w:lsdException w:name="No Spacing" w:uiPriority="1" w:qFormat="1"/>
-    <w:lsdException w:name="Light Shading" w:uiPriority="60"/>
-    <w:lsdException w:name="Light List" w:uiPriority="61"/>
-    <w:lsdException w:name="Light Grid" w:uiPriority="62"/>
-    <w:lsdException w:name="Medium Shading 1" w:uiPriority="63"/>
-    <w:lsdException w:name="Medium Shading 2" w:uiPriority="64"/>
-    <w:lsdException w:name="Medium List 1" w:uiPriority="65"/>
-    <w:lsdException w:name="Medium List 2" w:uiPriority="66"/>
-    <w:lsdException w:name="Medium Grid 1" w:uiPriority="67"/>
-    <w:lsdException w:name="Medium Grid 2" w:uiPriority="68"/>
-    <w:lsdException w:name="Medium Grid 3" w:uiPriority="69"/>
-    <w:lsdException w:name="Dark List" w:uiPriority="70"/>
-    <w:lsdException w:name="Colorful Shading" w:uiPriority="71"/>
-    <w:lsdException w:name="Colorful List" w:uiPriority="72"/>
-    <w:lsdException w:name="Colorful Grid" w:uiPriority="73"/>
-    <w:lsdException w:name="Light Shading Accent 1" w:uiPriority="60"/>
-    <w:lsdException w:name="Light List Accent 1" w:uiPriority="61"/>
-    <w:lsdException w:name="Light Grid Accent 1" w:uiPriority="62"/>
-    <w:lsdException w:name="Medium Shading 1 Accent 1" w:uiPriority="63"/>
-    <w:lsdException w:name="Medium Shading 2 Accent 1" w:uiPriority="64"/>
-    <w:lsdException w:name="Medium List 1 Accent 1" w:uiPriority="65"/>
-    <w:lsdException w:name="Revision" w:semiHidden="1"/>
-    <w:lsdException w:name="List Paragraph" w:uiPriority="34" w:qFormat="1"/>
-    <w:lsdException w:name="Quote" w:uiPriority="29" w:qFormat="1"/>
-    <w:lsdException w:name="Intense Quote" w:uiPriority="30" w:qFormat="1"/>
-    <w:lsdException w:name="Medium List 2 Accent 1" w:uiPriority="66"/>
-    <w:lsdException w:name="Medium Grid 1 Accent 1" w:uiPriority="67"/>
-    <w:lsdException w:name="Medium Grid 2 Accent 1" w:uiPriority="68"/>
-    <w:lsdException w:name="Medium Grid 3 Accent 1" w:uiPriority="69"/>
-    <w:lsdException w:name="Dark List Accent 1" w:uiPriority="70"/>
-    <w:lsdException w:name="Colorful Shading Accent 1" w:uiPriority="71"/>
-    <w:lsdException w:name="Colorful List Accent 1" w:uiPriority="72"/>
-    <w:lsdException w:name="Colorful Grid Accent 1" w:uiPriority="73"/>
-    <w:lsdException w:name="Light Shading Accent 2" w:uiPriority="60"/>
-    <w:lsdException w:name="Light List Accent 2" w:uiPriority="61"/>
-    <w:lsdException w:name="Light Grid Accent 2" w:uiPriority="62"/>
-    <w:lsdException w:name="Medium Shading 1 Accent 2" w:uiPriority="63"/>
-    <w:lsdException w:name="Medium Shading 2 Accent 2" w:uiPriority="64"/>
-    <w:lsdException w:name="Medium List 1 Accent 2" w:uiPriority="65"/>
-    <w:lsdException w:name="Medium List 2 Accent 2" w:uiPriority="66"/>
-    <w:lsdException w:name="Medium Grid 1 Accent 2" w:uiPriority="67"/>
-    <w:lsdException w:name="Medium Grid 2 Accent 2" w:uiPriority="68"/>
-    <w:lsdException w:name="Medium Grid 3 Accent 2" w:uiPriority="69"/>
-    <w:lsdException w:name="Dark List Accent 2" w:uiPriority="70"/>
-    <w:lsdException w:name="Colorful Shading Accent 2" w:uiPriority="71"/>
-    <w:lsdException w:name="Colorful List Accent 2" w:uiPriority="72"/>
-    <w:lsdException w:name="Colorful Grid Accent 2" w:uiPriority="73"/>
-    <w:lsdException w:name="Light Shading Accent 3" w:uiPriority="60"/>
-    <w:lsdException w:name="Light List Accent 3" w:uiPriority="61"/>
-    <w:lsdException w:name="Light Grid Accent 3" w:uiPriority="62"/>
-    <w:lsdException w:name="Medium Shading 1 Accent 3" w:uiPriority="63"/>
-    <w:lsdException w:name="Medium Shading 2 Accent 3" w:uiPriority="64"/>
-    <w:lsdException w:name="Medium List 1 Accent 3" w:uiPriority="65"/>
-    <w:lsdException w:name="Medium List 2 Accent 3" w:uiPriority="66"/>
-    <w:lsdException w:name="Medium Grid 1 Accent 3" w:uiPriority="67"/>
-    <w:lsdException w:name="Medium Grid 2 Accent 3" w:uiPriority="68"/>
-    <w:lsdException w:name="Medium Grid 3 Accent 3" w:uiPriority="69"/>
-    <w:lsdException w:name="Dark List Accent 3" w:uiPriority="70"/>
-    <w:lsdException w:name="Colorful Shading Accent 3" w:uiPriority="71"/>
-    <w:lsdException w:name="Colorful List Accent 3" w:uiPriority="72"/>
-    <w:lsdException w:name="Colorful Grid Accent 3" w:uiPriority="73"/>
-    <w:lsdException w:name="Light Shading Accent 4" w:uiPriority="60"/>
-    <w:lsdException w:name="Light List Accent 4" w:uiPriority="61"/>
-    <w:lsdException w:name="Light Grid Accent 4" w:uiPriority="62"/>
-    <w:lsdException w:name="Medium Shading 1 Accent 4" w:uiPriority="63"/>
-    <w:lsdException w:name="Medium Shading 2 Accent 4" w:uiPriority="64"/>
-    <w:lsdException w:name="Medium List 1 Accent 4" w:uiPriority="65"/>
-    <w:lsdException w:name="Medium List 2 Accent 4" w:uiPriority="66"/>
-    <w:lsdException w:name="Medium Grid 1 Accent 4" w:uiPriority="67"/>
-    <w:lsdException w:name="Medium Grid 2 Accent 4" w:uiPriority="68"/>
-    <w:lsdException w:name="Medium Grid 3 Accent 4" w:uiPriority="69"/>
-    <w:lsdException w:name="Dark List Accent 4" w:uiPriority="70"/>
-    <w:lsdException w:name="Colorful Shading Accent 4" w:uiPriority="71"/>
-    <w:lsdException w:name="Colorful List Accent 4" w:uiPriority="72"/>
-    <w:lsdException w:name="Colorful Grid Accent 4" w:uiPriority="73"/>
-    <w:lsdException w:name="Light Shading Accent 5" w:uiPriority="60"/>
-    <w:lsdException w:name="Light List Accent 5" w:uiPriority="61"/>
-    <w:lsdException w:name="Light Grid Accent 5" w:uiPriority="62"/>
-    <w:lsdException w:name="Medium Shading 1 Accent 5" w:uiPriority="63"/>
-    <w:lsdException w:name="Medium Shading 2 Accent 5" w:uiPriority="64"/>
-    <w:lsdException w:name="Medium List 1 Accent 5" w:uiPriority="65"/>
-    <w:lsdException w:name="Medium List 2 Accent 5" w:uiPriority="66"/>
-    <w:lsdException w:name="Medium Grid 1 Accent 5" w:uiPriority="67"/>
-    <w:lsdException w:name="Medium Grid 2 Accent 5" w:uiPriority="68"/>
-    <w:lsdException w:name="Medium Grid 3 Accent 5" w:uiPriority="69"/>
-    <w:lsdException w:name="Dark List Accent 5" w:uiPriority="70"/>
-    <w:lsdException w:name="Colorful Shading Accent 5" w:uiPriority="71"/>
-    <w:lsdException w:name="Colorful List Accent 5" w:uiPriority="72"/>
-    <w:lsdException w:name="Colorful Grid Accent 5" w:uiPriority="73"/>
-    <w:lsdException w:name="Light Shading Accent 6" w:uiPriority="60"/>
-    <w:lsdException w:name="Light List Accent 6" w:uiPriority="61"/>
-    <w:lsdException w:name="Light Grid Accent 6" w:uiPriority="62"/>
-    <w:lsdException w:name="Medium Shading 1 Accent 6" w:uiPriority="63"/>
-    <w:lsdException w:name="Medium Shading 2 Accent 6" w:uiPriority="64"/>
-    <w:lsdException w:name="Medium List 1 Accent 6" w:uiPriority="65"/>
-    <w:lsdException w:name="Medium List 2 Accent 6" w:uiPriority="66"/>
-    <w:lsdException w:name="Medium Grid 1 Accent 6" w:uiPriority="67"/>
-    <w:lsdException w:name="Medium Grid 2 Accent 6" w:uiPriority="68"/>
-    <w:lsdException w:name="Medium Grid 3 Accent 6" w:uiPriority="69"/>
-    <w:lsdException w:name="Dark List Accent 6" w:uiPriority="70"/>
-    <w:lsdException w:name="Colorful Shading Accent 6" w:uiPriority="71"/>
-    <w:lsdException w:name="Colorful List Accent 6" w:uiPriority="72"/>
-    <w:lsdException w:name="Colorful Grid Accent 6" w:uiPriority="73"/>
-    <w:lsdException w:name="Subtle Emphasis" w:uiPriority="19" w:qFormat="1"/>
-    <w:lsdException w:name="Intense Emphasis" w:uiPriority="21" w:qFormat="1"/>
-    <w:lsdException w:name="Subtle Reference" w:uiPriority="31" w:qFormat="1"/>
-    <w:lsdException w:name="Intense Reference" w:uiPriority="32" w:qFormat="1"/>
-    <w:lsdException w:name="Book Title" w:uiPriority="33" w:qFormat="1"/>
-    <w:lsdException w:name="Bibliography" w:semiHidden="1" w:uiPriority="37" w:unhideWhenUsed="1"/>
-    <w:lsdException w:name="TOC Heading" w:semiHidden="1" w:uiPriority="39" w:unhideWhenUsed="1" w:qFormat="1"/>
-    <w:lsdException w:name="Plain Table 1" w:uiPriority="41"/>
-    <w:lsdException w:name="Plain Table 2" w:uiPriority="42"/>
-    <w:lsdException w:name="Plain Table 3" w:uiPriority="43"/>
-    <w:lsdException w:name="Plain Table 4" w:uiPriority="44"/>
-    <w:lsdException w:name="Plain Table 5" w:uiPriority="45"/>
-    <w:lsdException w:name="Grid Table Light" w:uiPriority="40"/>
-    <w:lsdException w:name="Grid Table 1 Light" w:uiPriority="46"/>
-    <w:lsdException w:name="Grid Table 2" w:uiPriority="47"/>
-    <w:lsdException w:name="Grid Table 3" w:uiPriority="48"/>
-    <w:lsdException w:name="Grid Table 4" w:uiPriority="49"/>
-    <w:lsdException w:name="Grid Table 5 Dark" w:uiPriority="50"/>
-    <w:lsdException w:name="Grid Table 6 Colorful" w:uiPriority="51"/>
-    <w:lsdException w:name="Grid Table 7 Colorful" w:uiPriority="52"/>
-    <w:lsdException w:name="Grid Table 1 Light Accent 1" w:uiPriority="46"/>
-    <w:lsdException w:name="Grid Table 2 Accent 1" w:uiPriority="47"/>
-    <w:lsdException w:name="Grid Table 3 Accent 1" w:uiPriority="48"/>
-    <w:lsdException w:name="Grid Table 4 Accent 1" w:uiPriority="49"/>
-    <w:lsdException w:name="Grid Table 5 Dark Accent 1" w:uiPriority="50"/>
-    <w:lsdException w:name="Grid Table 6 Colorful Accent 1" w:uiPriority="51"/>
-    <w:lsdException w:name="Grid Table 7 Colorful Accent 1" w:uiPriority="52"/>
-    <w:lsdException w:name="Grid Table 1 Light Accent 2" w:uiPriority="46"/>
-    <w:lsdException w:name="Grid Table 2 Accent 2" w:uiPriority="47"/>
-    <w:lsdException w:name="Grid Table 3 Accent 2" w:uiPriority="48"/>
-    <w:lsdException w:name="Grid Table 4 Accent 2" w:uiPriority="49"/>
-    <w:lsdException w:name="Grid Table 5 Dark Accent 2" w:uiPriority="50"/>
-    <w:lsdException w:name="Grid Table 6 Colorful Accent 2" w:uiPriority="51"/>
-    <w:lsdException w:name="Grid Table 7 Colorful Accent 2" w:uiPriority="52"/>
-    <w:lsdException w:name="Grid Table 1 Light Accent 3" w:uiPriority="46"/>
-    <w:lsdException w:name="Grid Table 2 Accent 3" w:uiPriority="47"/>
-    <w:lsdException w:name="Grid Table 3 Accent 3" w:uiPriority="48"/>
-    <w:lsdException w:name="Grid Table 4 Accent 3" w:uiPriority="49"/>
-    <w:lsdException w:name="Grid Table 5 Dark Accent 3" w:uiPriority="50"/>
-    <w:lsdException w:name="Grid Table 6 Colorful Accent 3" w:uiPriority="51"/>
-    <w:lsdException w:name="Grid Table 7 Colorful Accent 3" w:uiPriority="52"/>
-    <w:lsdException w:name="Grid Table 1 Light Accent 4" w:uiPriority="46"/>
-    <w:lsdException w:name="Grid Table 2 Accent 4" w:uiPriority="47"/>
-    <w:lsdException w:name="Grid Table 3 Accent 4" w:uiPriority="48"/>
-    <w:lsdException w:name="Grid Table 4 Accent 4" w:uiPriority="49"/>
-    <w:lsdException w:name="Grid Table 5 Dark Accent 4" w:uiPriority="50"/>
-    <w:lsdException w:name="Grid Table 6 Colorful Accent 4" w:uiPriority="51"/>
-    <w:lsdException w:name="Grid Table 7 Colorful Accent 4" w:uiPriority="52"/>
-    <w:lsdException w:name="Grid Table 1 Light Accent 5" w:uiPriority="46"/>
-    <w:lsdException w:name="Grid Table 2 Accent 5" w:uiPriority="47"/>
-    <w:lsdException w:name="Grid Table 3 Accent 5" w:uiPriority="48"/>
-    <w:lsdException w:name="Grid Table 4 Accent 5" w:uiPriority="49"/>
-    <w:lsdException w:name="Grid Table 5 Dark Accent 5" w:uiPriority="50"/>
-    <w:lsdException w:name="Grid Table 6 Colorful Accent 5" w:uiPriority="51"/>
-    <w:lsdException w:name="Grid Table 7 Colorful Accent 5" w:uiPriority="52"/>
-    <w:lsdException w:name="Grid Table 1 Light Accent 6" w:uiPriority="46"/>
-    <w:lsdException w:name="Grid Table 2 Accent 6" w:uiPriority="47"/>
-    <w:lsdException w:name="Grid Table 3 Accent 6" w:uiPriority="48"/>
-    <w:lsdException w:name="Grid Table 4 Accent 6" w:uiPriority="49"/>
-    <w:lsdException w:name="Grid Table 5 Dark Accent 6" w:uiPriority="50"/>
-    <w:lsdException w:name="Grid Table 6 Colorful Accent 6" w:uiPriority="51"/>
-    <w:lsdException w:name="Grid Table 7 Colorful Accent 6" w:uiPriority="52"/>
-    <w:lsdException w:name="List Table 1 Light" w:uiPriority="46"/>
-    <w:lsdException w:name="List Table 2" w:uiPriority="47"/>
-    <w:lsdException w:name="List Table 3" w:uiPriority="48"/>
-    <w:lsdException w:name="List Table 4" w:uiPriority="49"/>
-    <w:lsdException w:name="List Table 5 Dark" w:uiPriority="50"/>
-    <w:lsdException w:name="List Table 6 Colorful" w:uiPriority="51"/>
-    <w:lsdException w:name="List Table 7 Colorful" w:uiPriority="52"/>
-    <w:lsdException w:name="List Table 1 Light Accent 1" w:uiPriority="46"/>
-    <w:lsdException w:name="List Table 2 Accent 1" w:uiPriority="47"/>
-    <w:lsdException w:name="List Table 3 Accent 1" w:uiPriority="48"/>
-    <w:lsdException w:name="List Table 4 Accent 1" w:uiPriority="49"/>
-    <w:lsdException w:name="List Table 5 Dark Accent 1" w:uiPriority="50"/>
-    <w:lsdException w:name="List Table 6 Colorful Accent 1" w:uiPriority="51"/>
-    <w:lsdException w:name="List Table 7 Colorful Accent 1" w:uiPriority="52"/>
-    <w:lsdException w:name="List Table 1 Light Accent 2" w:uiPriority="46"/>
-    <w:lsdException w:name="List Table 2 Accent 2" w:uiPriority="47"/>
-    <w:lsdException w:name="List Table 3 Accent 2" w:uiPriority="48"/>
-    <w:lsdException w:name="List Table 4 Accent 2" w:uiPriority="49"/>
-    <w:lsdException w:name="List Table 5 Dark Accent 2" w:uiPriority="50"/>
-    <w:lsdException w:name="List Table 6 Colorful Accent 2" w:uiPriority="51"/>
-    <w:lsdException w:name="List Table 7 Colorful Accent 2" w:uiPriority="52"/>
-    <w:lsdException w:name="List Table 1 Light Accent 3" w:uiPriority="46"/>
-    <w:lsdException w:name="List Table 2 Accent 3" w:uiPriority="47"/>
-    <w:lsdException w:name="List Table 3 Accent 3" w:uiPriority="48"/>
-    <w:lsdException w:name="List Table 4 Accent 3" w:uiPriority="49"/>
-    <w:lsdException w:name="List Table 5 Dark Accent 3" w:uiPriority="50"/>
-    <w:lsdException w:name="List Table 6 Colorful Accent 3" w:uiPriority="51"/>
-    <w:lsdException w:name="List Table 7 Colorful Accent 3" w:uiPriority="52"/>
-    <w:lsdException w:name="List Table 1 Light Accent 4" w:uiPriority="46"/>
-    <w:lsdException w:name="List Table 2 Accent 4" w:uiPriority="47"/>
-    <w:lsdException w:name="List Table 3 Accent 4" w:uiPriority="48"/>
-    <w:lsdException w:name="List Table 4 Accent 4" w:uiPriority="49"/>
-    <w:lsdException w:name="List Table 5 Dark Accent 4" w:uiPriority="50"/>
-    <w:lsdException w:name="List Table 6 Colorful Accent 4" w:uiPriority="51"/>
-    <w:lsdException w:name="List Table 7 Colorful Accent 4" w:uiPriority="52"/>
-    <w:lsdException w:name="List Table 1 Light Accent 5" w:uiPriority="46"/>
-    <w:lsdException w:name="List Table 2 Accent 5" w:uiPriority="47"/>
-    <w:lsdException w:name="List Table 3 Accent 5" w:uiPriority="48"/>
-    <w:lsdException w:name="List Table 4 Accent 5" w:uiPriority="49"/>
-    <w:lsdException w:name="List Table 5 Dark Accent 5" w:uiPriority="50"/>
-    <w:lsdException w:name="List Table 6 Colorful Accent 5" w:uiPriority="51"/>
-    <w:lsdException w:name="List Table 7 Colorful Accent 5" w:uiPriority="52"/>
-    <w:lsdException w:name="List Table 1 Light Accent 6" w:uiPriority="46"/>
-    <w:lsdException w:name="List Table 2 Accent 6" w:uiPriority="47"/>
-    <w:lsdException w:name="List Table 3 Accent 6" w:uiPriority="48"/>
-    <w:lsdException w:name="List Table 4 Accent 6" w:uiPriority="49"/>
-    <w:lsdException w:name="List Table 5 Dark Accent 6" w:uiPriority="50"/>
-    <w:lsdException w:name="List Table 6 Colorful Accent 6" w:uiPriority="51"/>
-    <w:lsdException w:name="List Table 7 Colorful Accent 6" w:uiPriority="52"/>
-    <w:lsdException w:name="Mention" w:semiHidden="1" w:unhideWhenUsed="1"/>
-    <w:lsdException w:name="Smart Hyperlink" w:semiHidden="1" w:unhideWhenUsed="1"/>
-    <w:lsdException w:name="Hashtag" w:semiHidden="1" w:unhideWhenUsed="1"/>
-    <w:lsdException w:name="Unresolved Mention" w:semiHidden="1" w:unhideWhenUsed="1"/>
+  <w:latentStyles w:defLockedState="0" w:defUIPriority="99" w:defSemiHidden="1" w:defUnhideWhenUsed="1" w:defQFormat="0" w:count="267">
+    <w:lsdException w:name="Normal" w:semiHidden="0" w:uiPriority="0" w:unhideWhenUsed="0" w:qFormat="1"/>
+    <w:lsdException w:name="heading 1" w:semiHidden="0" w:uiPriority="9" w:unhideWhenUsed="0" w:qFormat="1"/>
+    <w:lsdException w:name="heading 2" w:uiPriority="9" w:qFormat="1"/>
+    <w:lsdException w:name="heading 3" w:uiPriority="9" w:qFormat="1"/>
+    <w:lsdException w:name="heading 4" w:uiPriority="9" w:qFormat="1"/>
+    <w:lsdException w:name="heading 5" w:uiPriority="9" w:qFormat="1"/>
+    <w:lsdException w:name="heading 6" w:uiPriority="9" w:qFormat="1"/>
+    <w:lsdException w:name="heading 7" w:uiPriority="9" w:qFormat="1"/>
+    <w:lsdException w:name="heading 8" w:uiPriority="9" w:qFormat="1"/>
+    <w:lsdException w:name="heading 9" w:uiPriority="9" w:qFormat="1"/>
+    <w:lsdException w:name="toc 1" w:uiPriority="39"/>
+    <w:lsdException w:name="toc 2" w:uiPriority="39"/>
+    <w:lsdException w:name="toc 3" w:uiPriority="39"/>
+    <w:lsdException w:name="toc 4" w:uiPriority="39"/>
+    <w:lsdException w:name="toc 5" w:uiPriority="39"/>
+    <w:lsdException w:name="toc 6" w:uiPriority="39"/>
+    <w:lsdException w:name="toc 7" w:uiPriority="39"/>
+    <w:lsdException w:name="toc 8" w:uiPriority="39"/>
+    <w:lsdException w:name="toc 9" w:uiPriority="39"/>
+    <w:lsdException w:name="caption" w:uiPriority="35" w:qFormat="1"/>
+    <w:lsdException w:name="Title" w:semiHidden="0" w:uiPriority="10" w:unhideWhenUsed="0" w:qFormat="1"/>
+    <w:lsdException w:name="Default Paragraph Font" w:uiPriority="1"/>
+    <w:lsdException w:name="Subtitle" w:semiHidden="0" w:uiPriority="11" w:unhideWhenUsed="0" w:qFormat="1"/>
+    <w:lsdException w:name="Strong" w:semiHidden="0" w:uiPriority="22" w:unhideWhenUsed="0" w:qFormat="1"/>
+    <w:lsdException w:name="Emphasis" w:semiHidden="0" w:uiPriority="20" w:unhideWhenUsed="0" w:qFormat="1"/>
+    <w:lsdException w:name="Table Grid" w:uiPriority="59"/>
+    <w:lsdException w:name="Placeholder Text" w:unhideWhenUsed="0"/>
+    <w:lsdException w:name="No Spacing" w:semiHidden="0" w:uiPriority="1" w:unhideWhenUsed="0" w:qFormat="1"/>
+    <w:lsdException w:name="Light Shading" w:semiHidden="0" w:uiPriority="60" w:unhideWhenUsed="0"/>
+    <w:lsdException w:name="Light List" w:semiHidden="0" w:uiPriority="61" w:unhideWhenUsed="0"/>
+    <w:lsdException w:name="Light Grid" w:semiHidden="0" w:uiPriority="62" w:unhideWhenUsed="0"/>
+    <w:lsdException w:name="Medium Shading 1" w:semiHidden="0" w:uiPriority="63" w:unhideWhenUsed="0"/>
+    <w:lsdException w:name="Medium Shading 2" w:semiHidden="0" w:uiPriority="64" w:unhideWhenUsed="0"/>
+    <w:lsdException w:name="Medium List 1" w:semiHidden="0" w:uiPriority="65" w:unhideWhenUsed="0"/>
+    <w:lsdException w:name="Medium List 2" w:semiHidden="0" w:uiPriority="66" w:unhideWhenUsed="0"/>
+    <w:lsdException w:name="Medium Grid 1" w:semiHidden="0" w:uiPriority="67" w:unhideWhenUsed="0"/>
+    <w:lsdException w:name="Medium Grid 2" w:semiHidden="0" w:uiPriority="68" w:unhideWhenUsed="0"/>
+    <w:lsdException w:name="Medium Grid 3" w:semiHidden="0" w:uiPriority="69" w:unhideWhenUsed="0"/>
+    <w:lsdException w:name="Dark List" w:semiHidden="0" w:uiPriority="70" w:unhideWhenUsed="0"/>
+    <w:lsdException w:name="Colorful Shading" w:semiHidden="0" w:uiPriority="71" w:unhideWhenUsed="0"/>
+    <w:lsdException w:name="Colorful List" w:semiHidden="0" w:uiPriority="72" w:unhideWhenUsed="0"/>
+    <w:lsdException w:name="Colorful Grid" w:semiHidden="0" w:uiPriority="73" w:unhideWhenUsed="0"/>
+    <w:lsdException w:name="Light Shading Accent 1" w:semiHidden="0" w:uiPriority="60" w:unhideWhenUsed="0"/>
+    <w:lsdException w:name="Light List Accent 1" w:semiHidden="0" w:uiPriority="61" w:unhideWhenUsed="0"/>
+    <w:lsdException w:name="Light Grid Accent 1" w:semiHidden="0" w:uiPriority="62" w:unhideWhenUsed="0"/>
+    <w:lsdException w:name="Medium Shading 1 Accent 1" w:semiHidden="0" w:uiPriority="63" w:unhideWhenUsed="0"/>
+    <w:lsdException w:name="Medium Shading 2 Accent 1" w:semiHidden="0" w:uiPriority="64" w:unhideWhenUsed="0"/>
+    <w:lsdException w:name="Medium List 1 Accent 1" w:semiHidden="0" w:uiPriority="65" w:unhideWhenUsed="0"/>
+    <w:lsdException w:name="Revision" w:unhideWhenUsed="0"/>
+    <w:lsdException w:name="List Paragraph" w:semiHidden="0" w:uiPriority="34" w:unhideWhenUsed="0" w:qFormat="1"/>
+    <w:lsdException w:name="Quote" w:semiHidden="0" w:uiPriority="29" w:unhideWhenUsed="0" w:qFormat="1"/>
+    <w:lsdException w:name="Intense Quote" w:semiHidden="0" w:uiPriority="30" w:unhideWhenUsed="0" w:qFormat="1"/>
+    <w:lsdException w:name="Medium List 2 Accent 1" w:semiHidden="0" w:uiPriority="66" w:unhideWhenUsed="0"/>
+    <w:lsdException w:name="Medium Grid 1 Accent 1" w:semiHidden="0" w:uiPriority="67" w:unhideWhenUsed="0"/>
+    <w:lsdException w:name="Medium Grid 2 Accent 1" w:semiHidden="0" w:uiPriority="68" w:unhideWhenUsed="0"/>
+    <w:lsdException w:name="Medium Grid 3 Accent 1" w:semiHidden="0" w:uiPriority="69" w:unhideWhenUsed="0"/>
+    <w:lsdException w:name="Dark List Accent 1" w:semiHidden="0" w:uiPriority="70" w:unhideWhenUsed="0"/>
+    <w:lsdException w:name="Colorful Shading Accent 1" w:semiHidden="0" w:uiPriority="71" w:unhideWhenUsed="0"/>
+    <w:lsdException w:name="Colorful List Accent 1" w:semiHidden="0" w:uiPriority="72" w:unhideWhenUsed="0"/>
+    <w:lsdException w:name="Colorful Grid Accent 1" w:semiHidden="0" w:uiPriority="73" w:unhideWhenUsed="0"/>
+    <w:lsdException w:name="Light Shading Accent 2" w:semiHidden="0" w:uiPriority="60" w:unhideWhenUsed="0"/>
+    <w:lsdException w:name="Light List Accent 2" w:semiHidden="0" w:uiPriority="61" w:unhideWhenUsed="0"/>
+    <w:lsdException w:name="Light Grid Accent 2" w:semiHidden="0" w:uiPriority="62" w:unhideWhenUsed="0"/>
+    <w:lsdException w:name="Medium Shading 1 Accent 2" w:semiHidden="0" w:uiPriority="63" w:unhideWhenUsed="0"/>
+    <w:lsdException w:name="Medium Shading 2 Accent 2" w:semiHidden="0" w:uiPriority="64" w:unhideWhenUsed="0"/>
+    <w:lsdException w:name="Medium List 1 Accent 2" w:semiHidden="0" w:uiPriority="65" w:unhideWhenUsed="0"/>
+    <w:lsdException w:name="Medium List 2 Accent 2" w:semiHidden="0" w:uiPriority="66" w:unhideWhenUsed="0"/>
+    <w:lsdException w:name="Medium Grid 1 Accent 2" w:semiHidden="0" w:uiPriority="67" w:unhideWhenUsed="0"/>
+    <w:lsdException w:name="Medium Grid 2 Accent 2" w:semiHidden="0" w:uiPriority="68" w:unhideWhenUsed="0"/>
+    <w:lsdException w:name="Medium Grid 3 Accent 2" w:semiHidden="0" w:uiPriority="69" w:unhideWhenUsed="0"/>
+    <w:lsdException w:name="Dark List Accent 2" w:semiHidden="0" w:uiPriority="70" w:unhideWhenUsed="0"/>
+    <w:lsdException w:name="Colorful Shading Accent 2" w:semiHidden="0" w:uiPriority="71" w:unhideWhenUsed="0"/>
+    <w:lsdException w:name="Colorful List Accent 2" w:semiHidden="0" w:uiPriority="72" w:unhideWhenUsed="0"/>
+    <w:lsdException w:name="Colorful Grid Accent 2" w:semiHidden="0" w:uiPriority="73" w:unhideWhenUsed="0"/>
+    <w:lsdException w:name="Light Shading Accent 3" w:semiHidden="0" w:uiPriority="60" w:unhideWhenUsed="0"/>
+    <w:lsdException w:name="Light List Accent 3" w:semiHidden="0" w:uiPriority="61" w:unhideWhenUsed="0"/>
+    <w:lsdException w:name="Light Grid Accent 3" w:semiHidden="0" w:uiPriority="62" w:unhideWhenUsed="0"/>
+    <w:lsdException w:name="Medium Shading 1 Accent 3" w:semiHidden="0" w:uiPriority="63" w:unhideWhenUsed="0"/>
+    <w:lsdException w:name="Medium Shading 2 Accent 3" w:semiHidden="0" w:uiPriority="64" w:unhideWhenUsed="0"/>
+    <w:lsdException w:name="Medium List 1 Accent 3" w:semiHidden="0" w:uiPriority="65" w:unhideWhenUsed="0"/>
+    <w:lsdException w:name="Medium List 2 Accent 3" w:semiHidden="0" w:uiPriority="66" w:unhideWhenUsed="0"/>
+    <w:lsdException w:name="Medium Grid 1 Accent 3" w:semiHidden="0" w:uiPriority="67" w:unhideWhenUsed="0"/>
+    <w:lsdException w:name="Medium Grid 2 Accent 3" w:semiHidden="0" w:uiPriority="68" w:unhideWhenUsed="0"/>
+    <w:lsdException w:name="Medium Grid 3 Accent 3" w:semiHidden="0" w:uiPriority="69" w:unhideWhenUsed="0"/>
+    <w:lsdException w:name="Dark List Accent 3" w:semiHidden="0" w:uiPriority="70" w:unhideWhenUsed="0"/>
+    <w:lsdException w:name="Colorful Shading Accent 3" w:semiHidden="0" w:uiPriority="71" w:unhideWhenUsed="0"/>
+    <w:lsdException w:name="Colorful List Accent 3" w:semiHidden="0" w:uiPriority="72" w:unhideWhenUsed="0"/>
+    <w:lsdException w:name="Colorful Grid Accent 3" w:semiHidden="0" w:uiPriority="73" w:unhideWhenUsed="0"/>
+    <w:lsdException w:name="Light Shading Accent 4" w:semiHidden="0" w:uiPriority="60" w:unhideWhenUsed="0"/>
+    <w:lsdException w:name="Light List Accent 4" w:semiHidden="0" w:uiPriority="61" w:unhideWhenUsed="0"/>
+    <w:lsdException w:name="Light Grid Accent 4" w:semiHidden="0" w:uiPriority="62" w:unhideWhenUsed="0"/>
+    <w:lsdException w:name="Medium Shading 1 Accent 4" w:semiHidden="0" w:uiPriority="63" w:unhideWhenUsed="0"/>
+    <w:lsdException w:name="Medium Shading 2 Accent 4" w:semiHidden="0" w:uiPriority="64" w:unhideWhenUsed="0"/>
+    <w:lsdException w:name="Medium List 1 Accent 4" w:semiHidden="0" w:uiPriority="65" w:unhideWhenUsed="0"/>
+    <w:lsdException w:name="Medium List 2 Accent 4" w:semiHidden="0" w:uiPriority="66" w:unhideWhenUsed="0"/>
+    <w:lsdException w:name="Medium Grid 1 Accent 4" w:semiHidden="0" w:uiPriority="67" w:unhideWhenUsed="0"/>
+    <w:lsdException w:name="Medium Grid 2 Accent 4" w:semiHidden="0" w:uiPriority="68" w:unhideWhenUsed="0"/>
+    <w:lsdException w:name="Medium Grid 3 Accent 4" w:semiHidden="0" w:uiPriority="69" w:unhideWhenUsed="0"/>
+    <w:lsdException w:name="Dark List Accent 4" w:semiHidden="0" w:uiPriority="70" w:unhideWhenUsed="0"/>
+    <w:lsdException w:name="Colorful Shading Accent 4" w:semiHidden="0" w:uiPriority="71" w:unhideWhenUsed="0"/>
+    <w:lsdException w:name="Colorful List Accent 4" w:semiHidden="0" w:uiPriority="72" w:unhideWhenUsed="0"/>
+    <w:lsdException w:name="Colorful Grid Accent 4" w:semiHidden="0" w:uiPriority="73" w:unhideWhenUsed="0"/>
+    <w:lsdException w:name="Light Shading Accent 5" w:semiHidden="0" w:uiPriority="60" w:unhideWhenUsed="0"/>
+    <w:lsdException w:name="Light List Accent 5" w:semiHidden="0" w:uiPriority="61" w:unhideWhenUsed="0"/>
+    <w:lsdException w:name="Light Grid Accent 5" w:semiHidden="0" w:uiPriority="62" w:unhideWhenUsed="0"/>
+    <w:lsdException w:name="Medium Shading 1 Accent 5" w:semiHidden="0" w:uiPriority="63" w:unhideWhenUsed="0"/>
+    <w:lsdException w:name="Medium Shading 2 Accent 5" w:semiHidden="0" w:uiPriority="64" w:unhideWhenUsed="0"/>
+    <w:lsdException w:name="Medium List 1 Accent 5" w:semiHidden="0" w:uiPriority="65" w:unhideWhenUsed="0"/>
+    <w:lsdException w:name="Medium List 2 Accent 5" w:semiHidden="0" w:uiPriority="66" w:unhideWhenUsed="0"/>
+    <w:lsdException w:name="Medium Grid 1 Accent 5" w:semiHidden="0" w:uiPriority="67" w:unhideWhenUsed="0"/>
+    <w:lsdException w:name="Medium Grid 2 Accent 5" w:semiHidden="0" w:uiPriority="68" w:unhideWhenUsed="0"/>
+    <w:lsdException w:name="Medium Grid 3 Accent 5" w:semiHidden="0" w:uiPriority="69" w:unhideWhenUsed="0"/>
+    <w:lsdException w:name="Dark List Accent 5" w:semiHidden="0" w:uiPriority="70" w:unhideWhenUsed="0"/>
+    <w:lsdException w:name="Colorful Shading Accent 5" w:semiHidden="0" w:uiPriority="71" w:unhideWhenUsed="0"/>
+    <w:lsdException w:name="Colorful List Accent 5" w:semiHidden="0" w:uiPriority="72" w:unhideWhenUsed="0"/>
+    <w:lsdException w:name="Colorful Grid Accent 5" w:semiHidden="0" w:uiPriority="73" w:unhideWhenUsed="0"/>
+    <w:lsdException w:name="Light Shading Accent 6" w:semiHidden="0" w:uiPriority="60" w:unhideWhenUsed="0"/>
+    <w:lsdException w:name="Light List Accent 6" w:semiHidden="0" w:uiPriority="61" w:unhideWhenUsed="0"/>
+    <w:lsdException w:name="Light Grid Accent 6" w:semiHidden="0" w:uiPriority="62" w:unhideWhenUsed="0"/>
+    <w:lsdException w:name="Medium Shading 1 Accent 6" w:semiHidden="0" w:uiPriority="63" w:unhideWhenUsed="0"/>
+    <w:lsdException w:name="Medium Shading 2 Accent 6" w:semiHidden="0" w:uiPriority="64" w:unhideWhenUsed="0"/>
+    <w:lsdException w:name="Medium List 1 Accent 6" w:semiHidden="0" w:uiPriority="65" w:unhideWhenUsed="0"/>
+    <w:lsdException w:name="Medium List 2 Accent 6" w:semiHidden="0" w:uiPriority="66" w:unhideWhenUsed="0"/>
+    <w:lsdException w:name="Medium Grid 1 Accent 6" w:semiHidden="0" w:uiPriority="67" w:unhideWhenUsed="0"/>
+    <w:lsdException w:name="Medium Grid 2 Accent 6" w:semiHidden="0" w:uiPriority="68" w:unhideWhenUsed="0"/>
+    <w:lsdException w:name="Medium Grid 3 Accent 6" w:semiHidden="0" w:uiPriority="69" w:unhideWhenUsed="0"/>
+    <w:lsdException w:name="Dark List Accent 6" w:semiHidden="0" w:uiPriority="70" w:unhideWhenUsed="0"/>
+    <w:lsdException w:name="Colorful Shading Accent 6" w:semiHidden="0" w:uiPriority="71" w:unhideWhenUsed="0"/>
+    <w:lsdException w:name="Colorful List Accent 6" w:semiHidden="0" w:uiPriority="72" w:unhideWhenUsed="0"/>
+    <w:lsdException w:name="Colorful Grid Accent 6" w:semiHidden="0" w:uiPriority="73" w:unhideWhenUsed="0"/>
+    <w:lsdException w:name="Subtle Emphasis" w:semiHidden="0" w:uiPriority="19" w:unhideWhenUsed="0" w:qFormat="1"/>
+    <w:lsdException w:name="Intense Emphasis" w:semiHidden="0" w:uiPriority="21" w:unhideWhenUsed="0" w:qFormat="1"/>
+    <w:lsdException w:name="Subtle Reference" w:semiHidden="0" w:uiPriority="31" w:unhideWhenUsed="0" w:qFormat="1"/>
+    <w:lsdException w:name="Intense Reference" w:semiHidden="0" w:uiPriority="32" w:unhideWhenUsed="0" w:qFormat="1"/>
+    <w:lsdException w:name="Book Title" w:semiHidden="0" w:uiPriority="33" w:unhideWhenUsed="0" w:qFormat="1"/>
+    <w:lsdException w:name="Bibliography" w:uiPriority="37"/>
+    <w:lsdException w:name="TOC Heading" w:uiPriority="39" w:qFormat="1"/>
+  </w:latentStyles>
+  <w:style w:type="paragraph" w:default="1" w:styleId="Normal">
+    <w:name w:val="Normal"/>
+    <w:qFormat/>
+  </w:style>
+  <w:style w:type="character" w:default="1" w:styleId="DefaultParagraphFont">
+    <w:name w:val="Default Paragraph Font"/>
+    <w:uiPriority w:val="1"/>
+    <w:semiHidden/>
+    <w:unhideWhenUsed/>
+  </w:style>
+  <w:style w:type="table" w:default="1" w:styleId="TableNormal">
+    <w:name w:val="Normal Table"/>
+    <w:uiPriority w:val="99"/>
+    <w:semiHidden/>
+    <w:unhideWhenUsed/>
+    <w:tblPr>
+      <w:tblInd w:w="0" w:type="dxa"/>
+      <w:tblCellMar>
+        <w:top w:w="0" w:type="dxa"/>
+        <w:left w:w="108" w:type="dxa"/>
+        <w:bottom w:w="0" w:type="dxa"/>
+        <w:right w:w="108" w:type="dxa"/>
+      </w:tblCellMar>
+    </w:tblPr>
+  </w:style>
+  <w:style w:type="numbering" w:default="1" w:styleId="NoList">
+    <w:name w:val="No List"/>
+    <w:uiPriority w:val="99"/>
+    <w:semiHidden/>
+    <w:unhideWhenUsed/>
+  </w:style>
+  <w:style w:type="paragraph" w:styleId="ListParagraph">
+    <w:name w:val="List Paragraph"/>
+    <w:basedOn w:val="Normal"/>
+    <w:uiPriority w:val="34"/>
+    <w:qFormat/>
+    <w:rsid w:val="0036776C"/>
+    <w:pPr>
+      <w:ind w:left="720"/>
+      <w:contextualSpacing/>
+    </w:pPr>
+  </w:style>
+  <w:style w:type="character" w:styleId="Hyperlink">
+    <w:name w:val="Hyperlink"/>
+    <w:basedOn w:val="DefaultParagraphFont"/>
+    <w:uiPriority w:val="99"/>
+    <w:unhideWhenUsed/>
+    <w:rsid w:val="00D859C5"/>
+    <w:rPr>
+      <w:color w:val="0000FF" w:themeColor="hyperlink"/>
+      <w:u w:val="single"/>
+    </w:rPr>
+  </w:style>
+</w:styles>
+</file>
+
+<file path=word/stylesWithEffects.xml><?xml version="1.0" encoding="utf-8"?>
+<w:styles xmlns:wpc="http://schemas.microsoft.com/office/word/2010/wordprocessingCanvas" xmlns:mc="http://schemas.openxmlformats.org/markup-compatibility/2006" xmlns:o="urn:schemas-microsoft-com:office:office" xmlns:r="http://schemas.openxmlformats.org/officeDocument/2006/relationships" xmlns:m="http://schemas.openxmlformats.org/officeDocument/2006/math" xmlns:v="urn:schemas-microsoft-com:vml" xmlns:wp14="http://schemas.microsoft.com/office/word/2010/wordprocessingDrawing" xmlns:wp="http://schemas.openxmlformats.org/drawingml/2006/wordprocessingDrawing" xmlns:w10="urn:schemas-microsoft-com:office:word" xmlns:w="http://schemas.openxmlformats.org/wordprocessingml/2006/main" xmlns:w14="http://schemas.microsoft.com/office/word/2010/wordml" xmlns:wpg="http://schemas.microsoft.com/office/word/2010/wordprocessingGroup" xmlns:wpi="http://schemas.microsoft.com/office/word/2010/wordprocessingInk" xmlns:wne="http://schemas.microsoft.com/office/word/2006/wordml" xmlns:wps="http://schemas.microsoft.com/office/word/2010/wordprocessingShape" mc:Ignorable="w14 wp14">
+  <w:docDefaults>
+    <w:rPrDefault>
+      <w:rPr>
+        <w:rFonts w:asciiTheme="minorHAnsi" w:eastAsiaTheme="minorEastAsia" w:hAnsiTheme="minorHAnsi" w:cstheme="minorBidi"/>
+        <w:sz w:val="22"/>
+        <w:szCs w:val="22"/>
+        <w:lang w:val="en-US" w:eastAsia="zh-CN" w:bidi="ar-SA"/>
+      </w:rPr>
+    </w:rPrDefault>
+    <w:pPrDefault>
+      <w:pPr>
+        <w:spacing w:after="200" w:line="276" w:lineRule="auto"/>
+      </w:pPr>
+    </w:pPrDefault>
+  </w:docDefaults>
+  <w:latentStyles w:defLockedState="0" w:defUIPriority="99" w:defSemiHidden="1" w:defUnhideWhenUsed="1" w:defQFormat="0" w:count="267">
+    <w:lsdException w:name="Normal" w:semiHidden="0" w:uiPriority="0" w:unhideWhenUsed="0" w:qFormat="1"/>
+    <w:lsdException w:name="heading 1" w:semiHidden="0" w:uiPriority="9" w:unhideWhenUsed="0" w:qFormat="1"/>
+    <w:lsdException w:name="heading 2" w:uiPriority="9" w:qFormat="1"/>
+    <w:lsdException w:name="heading 3" w:uiPriority="9" w:qFormat="1"/>
+    <w:lsdException w:name="heading 4" w:uiPriority="9" w:qFormat="1"/>
+    <w:lsdException w:name="heading 5" w:uiPriority="9" w:qFormat="1"/>
+    <w:lsdException w:name="heading 6" w:uiPriority="9" w:qFormat="1"/>
+    <w:lsdException w:name="heading 7" w:uiPriority="9" w:qFormat="1"/>
+    <w:lsdException w:name="heading 8" w:uiPriority="9" w:qFormat="1"/>
+    <w:lsdException w:name="heading 9" w:uiPriority="9" w:qFormat="1"/>
+    <w:lsdException w:name="toc 1" w:uiPriority="39"/>
+    <w:lsdException w:name="toc 2" w:uiPriority="39"/>
+    <w:lsdException w:name="toc 3" w:uiPriority="39"/>
+    <w:lsdException w:name="toc 4" w:uiPriority="39"/>
+    <w:lsdException w:name="toc 5" w:uiPriority="39"/>
+    <w:lsdException w:name="toc 6" w:uiPriority="39"/>
+    <w:lsdException w:name="toc 7" w:uiPriority="39"/>
+    <w:lsdException w:name="toc 8" w:uiPriority="39"/>
+    <w:lsdException w:name="toc 9" w:uiPriority="39"/>
+    <w:lsdException w:name="caption" w:uiPriority="35" w:qFormat="1"/>
+    <w:lsdException w:name="Title" w:semiHidden="0" w:uiPriority="10" w:unhideWhenUsed="0" w:qFormat="1"/>
+    <w:lsdException w:name="Default Paragraph Font" w:uiPriority="1"/>
+    <w:lsdException w:name="Subtitle" w:semiHidden="0" w:uiPriority="11" w:unhideWhenUsed="0" w:qFormat="1"/>
+    <w:lsdException w:name="Strong" w:semiHidden="0" w:uiPriority="22" w:unhideWhenUsed="0" w:qFormat="1"/>
+    <w:lsdException w:name="Emphasis" w:semiHidden="0" w:uiPriority="20" w:unhideWhenUsed="0" w:qFormat="1"/>
+    <w:lsdException w:name="Table Grid" w:uiPriority="59"/>
+    <w:lsdException w:name="Placeholder Text" w:unhideWhenUsed="0"/>
+    <w:lsdException w:name="No Spacing" w:semiHidden="0" w:uiPriority="1" w:unhideWhenUsed="0" w:qFormat="1"/>
+    <w:lsdException w:name="Light Shading" w:semiHidden="0" w:uiPriority="60" w:unhideWhenUsed="0"/>
+    <w:lsdException w:name="Light List" w:semiHidden="0" w:uiPriority="61" w:unhideWhenUsed="0"/>
+    <w:lsdException w:name="Light Grid" w:semiHidden="0" w:uiPriority="62" w:unhideWhenUsed="0"/>
+    <w:lsdException w:name="Medium Shading 1" w:semiHidden="0" w:uiPriority="63" w:unhideWhenUsed="0"/>
+    <w:lsdException w:name="Medium Shading 2" w:semiHidden="0" w:uiPriority="64" w:unhideWhenUsed="0"/>
+    <w:lsdException w:name="Medium List 1" w:semiHidden="0" w:uiPriority="65" w:unhideWhenUsed="0"/>
+    <w:lsdException w:name="Medium List 2" w:semiHidden="0" w:uiPriority="66" w:unhideWhenUsed="0"/>
+    <w:lsdException w:name="Medium Grid 1" w:semiHidden="0" w:uiPriority="67" w:unhideWhenUsed="0"/>
+    <w:lsdException w:name="Medium Grid 2" w:semiHidden="0" w:uiPriority="68" w:unhideWhenUsed="0"/>
+    <w:lsdException w:name="Medium Grid 3" w:semiHidden="0" w:uiPriority="69" w:unhideWhenUsed="0"/>
+    <w:lsdException w:name="Dark List" w:semiHidden="0" w:uiPriority="70" w:unhideWhenUsed="0"/>
+    <w:lsdException w:name="Colorful Shading" w:semiHidden="0" w:uiPriority="71" w:unhideWhenUsed="0"/>
+    <w:lsdException w:name="Colorful List" w:semiHidden="0" w:uiPriority="72" w:unhideWhenUsed="0"/>
+    <w:lsdException w:name="Colorful Grid" w:semiHidden="0" w:uiPriority="73" w:unhideWhenUsed="0"/>
+    <w:lsdException w:name="Light Shading Accent 1" w:semiHidden="0" w:uiPriority="60" w:unhideWhenUsed="0"/>
+    <w:lsdException w:name="Light List Accent 1" w:semiHidden="0" w:uiPriority="61" w:unhideWhenUsed="0"/>
+    <w:lsdException w:name="Light Grid Accent 1" w:semiHidden="0" w:uiPriority="62" w:unhideWhenUsed="0"/>
+    <w:lsdException w:name="Medium Shading 1 Accent 1" w:semiHidden="0" w:uiPriority="63" w:unhideWhenUsed="0"/>
+    <w:lsdException w:name="Medium Shading 2 Accent 1" w:semiHidden="0" w:uiPriority="64" w:unhideWhenUsed="0"/>
+    <w:lsdException w:name="Medium List 1 Accent 1" w:semiHidden="0" w:uiPriority="65" w:unhideWhenUsed="0"/>
+    <w:lsdException w:name="Revision" w:unhideWhenUsed="0"/>
+    <w:lsdException w:name="List Paragraph" w:semiHidden="0" w:uiPriority="34" w:unhideWhenUsed="0" w:qFormat="1"/>
+    <w:lsdException w:name="Quote" w:semiHidden="0" w:uiPriority="29" w:unhideWhenUsed="0" w:qFormat="1"/>
+    <w:lsdException w:name="Intense Quote" w:semiHidden="0" w:uiPriority="30" w:unhideWhenUsed="0" w:qFormat="1"/>
+    <w:lsdException w:name="Medium List 2 Accent 1" w:semiHidden="0" w:uiPriority="66" w:unhideWhenUsed="0"/>
+    <w:lsdException w:name="Medium Grid 1 Accent 1" w:semiHidden="0" w:uiPriority="67" w:unhideWhenUsed="0"/>
+    <w:lsdException w:name="Medium Grid 2 Accent 1" w:semiHidden="0" w:uiPriority="68" w:unhideWhenUsed="0"/>
+    <w:lsdException w:name="Medium Grid 3 Accent 1" w:semiHidden="0" w:uiPriority="69" w:unhideWhenUsed="0"/>
+    <w:lsdException w:name="Dark List Accent 1" w:semiHidden="0" w:uiPriority="70" w:unhideWhenUsed="0"/>
+    <w:lsdException w:name="Colorful Shading Accent 1" w:semiHidden="0" w:uiPriority="71" w:unhideWhenUsed="0"/>
+    <w:lsdException w:name="Colorful List Accent 1" w:semiHidden="0" w:uiPriority="72" w:unhideWhenUsed="0"/>
+    <w:lsdException w:name="Colorful Grid Accent 1" w:semiHidden="0" w:uiPriority="73" w:unhideWhenUsed="0"/>
+    <w:lsdException w:name="Light Shading Accent 2" w:semiHidden="0" w:uiPriority="60" w:unhideWhenUsed="0"/>
+    <w:lsdException w:name="Light List Accent 2" w:semiHidden="0" w:uiPriority="61" w:unhideWhenUsed="0"/>
+    <w:lsdException w:name="Light Grid Accent 2" w:semiHidden="0" w:uiPriority="62" w:unhideWhenUsed="0"/>
+    <w:lsdException w:name="Medium Shading 1 Accent 2" w:semiHidden="0" w:uiPriority="63" w:unhideWhenUsed="0"/>
+    <w:lsdException w:name="Medium Shading 2 Accent 2" w:semiHidden="0" w:uiPriority="64" w:unhideWhenUsed="0"/>
+    <w:lsdException w:name="Medium List 1 Accent 2" w:semiHidden="0" w:uiPriority="65" w:unhideWhenUsed="0"/>
+    <w:lsdException w:name="Medium List 2 Accent 2" w:semiHidden="0" w:uiPriority="66" w:unhideWhenUsed="0"/>
+    <w:lsdException w:name="Medium Grid 1 Accent 2" w:semiHidden="0" w:uiPriority="67" w:unhideWhenUsed="0"/>
+    <w:lsdException w:name="Medium Grid 2 Accent 2" w:semiHidden="0" w:uiPriority="68" w:unhideWhenUsed="0"/>
+    <w:lsdException w:name="Medium Grid 3 Accent 2" w:semiHidden="0" w:uiPriority="69" w:unhideWhenUsed="0"/>
+    <w:lsdException w:name="Dark List Accent 2" w:semiHidden="0" w:uiPriority="70" w:unhideWhenUsed="0"/>
+    <w:lsdException w:name="Colorful Shading Accent 2" w:semiHidden="0" w:uiPriority="71" w:unhideWhenUsed="0"/>
+    <w:lsdException w:name="Colorful List Accent 2" w:semiHidden="0" w:uiPriority="72" w:unhideWhenUsed="0"/>
+    <w:lsdException w:name="Colorful Grid Accent 2" w:semiHidden="0" w:uiPriority="73" w:unhideWhenUsed="0"/>
+    <w:lsdException w:name="Light Shading Accent 3" w:semiHidden="0" w:uiPriority="60" w:unhideWhenUsed="0"/>
+    <w:lsdException w:name="Light List Accent 3" w:semiHidden="0" w:uiPriority="61" w:unhideWhenUsed="0"/>
+    <w:lsdException w:name="Light Grid Accent 3" w:semiHidden="0" w:uiPriority="62" w:unhideWhenUsed="0"/>
+    <w:lsdException w:name="Medium Shading 1 Accent 3" w:semiHidden="0" w:uiPriority="63" w:unhideWhenUsed="0"/>
+    <w:lsdException w:name="Medium Shading 2 Accent 3" w:semiHidden="0" w:uiPriority="64" w:unhideWhenUsed="0"/>
+    <w:lsdException w:name="Medium List 1 Accent 3" w:semiHidden="0" w:uiPriority="65" w:unhideWhenUsed="0"/>
+    <w:lsdException w:name="Medium List 2 Accent 3" w:semiHidden="0" w:uiPriority="66" w:unhideWhenUsed="0"/>
+    <w:lsdException w:name="Medium Grid 1 Accent 3" w:semiHidden="0" w:uiPriority="67" w:unhideWhenUsed="0"/>
+    <w:lsdException w:name="Medium Grid 2 Accent 3" w:semiHidden="0" w:uiPriority="68" w:unhideWhenUsed="0"/>
+    <w:lsdException w:name="Medium Grid 3 Accent 3" w:semiHidden="0" w:uiPriority="69" w:unhideWhenUsed="0"/>
+    <w:lsdException w:name="Dark List Accent 3" w:semiHidden="0" w:uiPriority="70" w:unhideWhenUsed="0"/>
+    <w:lsdException w:name="Colorful Shading Accent 3" w:semiHidden="0" w:uiPriority="71" w:unhideWhenUsed="0"/>
+    <w:lsdException w:name="Colorful List Accent 3" w:semiHidden="0" w:uiPriority="72" w:unhideWhenUsed="0"/>
+    <w:lsdException w:name="Colorful Grid Accent 3" w:semiHidden="0" w:uiPriority="73" w:unhideWhenUsed="0"/>
+    <w:lsdException w:name="Light Shading Accent 4" w:semiHidden="0" w:uiPriority="60" w:unhideWhenUsed="0"/>
+    <w:lsdException w:name="Light List Accent 4" w:semiHidden="0" w:uiPriority="61" w:unhideWhenUsed="0"/>
+    <w:lsdException w:name="Light Grid Accent 4" w:semiHidden="0" w:uiPriority="62" w:unhideWhenUsed="0"/>
+    <w:lsdException w:name="Medium Shading 1 Accent 4" w:semiHidden="0" w:uiPriority="63" w:unhideWhenUsed="0"/>
+    <w:lsdException w:name="Medium Shading 2 Accent 4" w:semiHidden="0" w:uiPriority="64" w:unhideWhenUsed="0"/>
+    <w:lsdException w:name="Medium List 1 Accent 4" w:semiHidden="0" w:uiPriority="65" w:unhideWhenUsed="0"/>
+    <w:lsdException w:name="Medium List 2 Accent 4" w:semiHidden="0" w:uiPriority="66" w:unhideWhenUsed="0"/>
+    <w:lsdException w:name="Medium Grid 1 Accent 4" w:semiHidden="0" w:uiPriority="67" w:unhideWhenUsed="0"/>
+    <w:lsdException w:name="Medium Grid 2 Accent 4" w:semiHidden="0" w:uiPriority="68" w:unhideWhenUsed="0"/>
+    <w:lsdException w:name="Medium Grid 3 Accent 4" w:semiHidden="0" w:uiPriority="69" w:unhideWhenUsed="0"/>
+    <w:lsdException w:name="Dark List Accent 4" w:semiHidden="0" w:uiPriority="70" w:unhideWhenUsed="0"/>
+    <w:lsdException w:name="Colorful Shading Accent 4" w:semiHidden="0" w:uiPriority="71" w:unhideWhenUsed="0"/>
+    <w:lsdException w:name="Colorful List Accent 4" w:semiHidden="0" w:uiPriority="72" w:unhideWhenUsed="0"/>
+    <w:lsdException w:name="Colorful Grid Accent 4" w:semiHidden="0" w:uiPriority="73" w:unhideWhenUsed="0"/>
+    <w:lsdException w:name="Light Shading Accent 5" w:semiHidden="0" w:uiPriority="60" w:unhideWhenUsed="0"/>
+    <w:lsdException w:name="Light List Accent 5" w:semiHidden="0" w:uiPriority="61" w:unhideWhenUsed="0"/>
+    <w:lsdException w:name="Light Grid Accent 5" w:semiHidden="0" w:uiPriority="62" w:unhideWhenUsed="0"/>
+    <w:lsdException w:name="Medium Shading 1 Accent 5" w:semiHidden="0" w:uiPriority="63" w:unhideWhenUsed="0"/>
+    <w:lsdException w:name="Medium Shading 2 Accent 5" w:semiHidden="0" w:uiPriority="64" w:unhideWhenUsed="0"/>
+    <w:lsdException w:name="Medium List 1 Accent 5" w:semiHidden="0" w:uiPriority="65" w:unhideWhenUsed="0"/>
+    <w:lsdException w:name="Medium List 2 Accent 5" w:semiHidden="0" w:uiPriority="66" w:unhideWhenUsed="0"/>
+    <w:lsdException w:name="Medium Grid 1 Accent 5" w:semiHidden="0" w:uiPriority="67" w:unhideWhenUsed="0"/>
+    <w:lsdException w:name="Medium Grid 2 Accent 5" w:semiHidden="0" w:uiPriority="68" w:unhideWhenUsed="0"/>
+    <w:lsdException w:name="Medium Grid 3 Accent 5" w:semiHidden="0" w:uiPriority="69" w:unhideWhenUsed="0"/>
+    <w:lsdException w:name="Dark List Accent 5" w:semiHidden="0" w:uiPriority="70" w:unhideWhenUsed="0"/>
+    <w:lsdException w:name="Colorful Shading Accent 5" w:semiHidden="0" w:uiPriority="71" w:unhideWhenUsed="0"/>
+    <w:lsdException w:name="Colorful List Accent 5" w:semiHidden="0" w:uiPriority="72" w:unhideWhenUsed="0"/>
+    <w:lsdException w:name="Colorful Grid Accent 5" w:semiHidden="0" w:uiPriority="73" w:unhideWhenUsed="0"/>
+    <w:lsdException w:name="Light Shading Accent 6" w:semiHidden="0" w:uiPriority="60" w:unhideWhenUsed="0"/>
+    <w:lsdException w:name="Light List Accent 6" w:semiHidden="0" w:uiPriority="61" w:unhideWhenUsed="0"/>
+    <w:lsdException w:name="Light Grid Accent 6" w:semiHidden="0" w:uiPriority="62" w:unhideWhenUsed="0"/>
+    <w:lsdException w:name="Medium Shading 1 Accent 6" w:semiHidden="0" w:uiPriority="63" w:unhideWhenUsed="0"/>
+    <w:lsdException w:name="Medium Shading 2 Accent 6" w:semiHidden="0" w:uiPriority="64" w:unhideWhenUsed="0"/>
+    <w:lsdException w:name="Medium List 1 Accent 6" w:semiHidden="0" w:uiPriority="65" w:unhideWhenUsed="0"/>
+    <w:lsdException w:name="Medium List 2 Accent 6" w:semiHidden="0" w:uiPriority="66" w:unhideWhenUsed="0"/>
+    <w:lsdException w:name="Medium Grid 1 Accent 6" w:semiHidden="0" w:uiPriority="67" w:unhideWhenUsed="0"/>
+    <w:lsdException w:name="Medium Grid 2 Accent 6" w:semiHidden="0" w:uiPriority="68" w:unhideWhenUsed="0"/>
+    <w:lsdException w:name="Medium Grid 3 Accent 6" w:semiHidden="0" w:uiPriority="69" w:unhideWhenUsed="0"/>
+    <w:lsdException w:name="Dark List Accent 6" w:semiHidden="0" w:uiPriority="70" w:unhideWhenUsed="0"/>
+    <w:lsdException w:name="Colorful Shading Accent 6" w:semiHidden="0" w:uiPriority="71" w:unhideWhenUsed="0"/>
+    <w:lsdException w:name="Colorful List Accent 6" w:semiHidden="0" w:uiPriority="72" w:unhideWhenUsed="0"/>
+    <w:lsdException w:name="Colorful Grid Accent 6" w:semiHidden="0" w:uiPriority="73" w:unhideWhenUsed="0"/>
+    <w:lsdException w:name="Subtle Emphasis" w:semiHidden="0" w:uiPriority="19" w:unhideWhenUsed="0" w:qFormat="1"/>
+    <w:lsdException w:name="Intense Emphasis" w:semiHidden="0" w:uiPriority="21" w:unhideWhenUsed="0" w:qFormat="1"/>
+    <w:lsdException w:name="Subtle Reference" w:semiHidden="0" w:uiPriority="31" w:unhideWhenUsed="0" w:qFormat="1"/>
+    <w:lsdException w:name="Intense Reference" w:semiHidden="0" w:uiPriority="32" w:unhideWhenUsed="0" w:qFormat="1"/>
+    <w:lsdException w:name="Book Title" w:semiHidden="0" w:uiPriority="33" w:unhideWhenUsed="0" w:qFormat="1"/>
+    <w:lsdException w:name="Bibliography" w:uiPriority="37"/>
+    <w:lsdException w:name="TOC Heading" w:uiPriority="39" w:qFormat="1"/>
   </w:latentStyles>
   <w:style w:type="paragraph" w:default="1" w:styleId="Normal">
     <w:name w:val="Normal"/>

</xml_diff>

<commit_message>
update the documentation to detail the dependency package version
</commit_message>
<xml_diff>
--- a/doc/SuPerRod User Manual.docx
+++ b/doc/SuPerRod User Manual.docx
@@ -535,6 +535,7 @@
         </w:rPr>
       </w:pPr>
       <w:proofErr w:type="spellStart"/>
+      <w:proofErr w:type="gramStart"/>
       <w:r>
         <w:rPr>
           <w:rFonts w:ascii="Times New Roman" w:hAnsi="Times New Roman" w:cs="Times New Roman"/>
@@ -544,6 +545,7 @@
         <w:t>numpy</w:t>
       </w:r>
       <w:proofErr w:type="spellEnd"/>
+      <w:proofErr w:type="gramEnd"/>
       <w:r>
         <w:rPr>
           <w:rFonts w:ascii="Times New Roman" w:hAnsi="Times New Roman" w:cs="Times New Roman"/>
@@ -560,17 +562,26 @@
         </w:rPr>
         <w:t xml:space="preserve"> 1.13.3 </w:t>
       </w:r>
-    </w:p>
-    <w:p>
-      <w:pPr>
-        <w:pStyle w:val="ListParagraph"/>
-        <w:rPr>
-          <w:rFonts w:ascii="Times New Roman" w:hAnsi="Times New Roman" w:cs="Times New Roman"/>
-          <w:sz w:val="24"/>
-          <w:szCs w:val="24"/>
-        </w:rPr>
-      </w:pPr>
-      <w:proofErr w:type="spellStart"/>
+      <w:r>
+        <w:rPr>
+          <w:rFonts w:ascii="Times New Roman" w:hAnsi="Times New Roman" w:cs="Times New Roman"/>
+          <w:sz w:val="24"/>
+          <w:szCs w:val="24"/>
+        </w:rPr>
+        <w:t>or 1.14.0</w:t>
+      </w:r>
+    </w:p>
+    <w:p>
+      <w:pPr>
+        <w:pStyle w:val="ListParagraph"/>
+        <w:rPr>
+          <w:rFonts w:ascii="Times New Roman" w:hAnsi="Times New Roman" w:cs="Times New Roman"/>
+          <w:sz w:val="24"/>
+          <w:szCs w:val="24"/>
+        </w:rPr>
+      </w:pPr>
+      <w:proofErr w:type="spellStart"/>
+      <w:proofErr w:type="gramStart"/>
       <w:r>
         <w:rPr>
           <w:rFonts w:ascii="Times New Roman" w:hAnsi="Times New Roman" w:cs="Times New Roman"/>
@@ -580,6 +591,7 @@
         <w:t>matplotlib</w:t>
       </w:r>
       <w:proofErr w:type="spellEnd"/>
+      <w:proofErr w:type="gramEnd"/>
       <w:r>
         <w:rPr>
           <w:rFonts w:ascii="Times New Roman" w:hAnsi="Times New Roman" w:cs="Times New Roman"/>
@@ -615,6 +627,7 @@
         </w:rPr>
       </w:pPr>
       <w:proofErr w:type="spellStart"/>
+      <w:proofErr w:type="gramStart"/>
       <w:r>
         <w:rPr>
           <w:rFonts w:ascii="Times New Roman" w:hAnsi="Times New Roman" w:cs="Times New Roman"/>
@@ -624,6 +637,7 @@
         <w:t>scipy</w:t>
       </w:r>
       <w:proofErr w:type="spellEnd"/>
+      <w:proofErr w:type="gramEnd"/>
       <w:r>
         <w:rPr>
           <w:rFonts w:ascii="Times New Roman" w:hAnsi="Times New Roman" w:cs="Times New Roman"/>
@@ -648,6 +662,14 @@
         </w:rPr>
         <w:t>1.0.0</w:t>
       </w:r>
+      <w:r>
+        <w:rPr>
+          <w:rFonts w:ascii="Times New Roman" w:hAnsi="Times New Roman" w:cs="Times New Roman"/>
+          <w:sz w:val="24"/>
+          <w:szCs w:val="24"/>
+        </w:rPr>
+        <w:t xml:space="preserve"> or 1.1.0</w:t>
+      </w:r>
     </w:p>
     <w:p>
       <w:pPr>
@@ -720,17 +742,165 @@
         </w:rPr>
         <w:t>)</w:t>
       </w:r>
-    </w:p>
-    <w:p>
-      <w:pPr>
-        <w:pStyle w:val="ListParagraph"/>
-        <w:rPr>
-          <w:rFonts w:ascii="Times New Roman" w:hAnsi="Times New Roman" w:cs="Times New Roman"/>
-          <w:sz w:val="24"/>
-          <w:szCs w:val="24"/>
-        </w:rPr>
-      </w:pPr>
-      <w:proofErr w:type="spellStart"/>
+      <w:r>
+        <w:rPr>
+          <w:rFonts w:ascii="Times New Roman" w:hAnsi="Times New Roman" w:cs="Times New Roman"/>
+          <w:sz w:val="24"/>
+          <w:szCs w:val="24"/>
+        </w:rPr>
+        <w:t xml:space="preserve"> or </w:t>
+      </w:r>
+      <w:r>
+        <w:rPr>
+          <w:rFonts w:ascii="Times New Roman" w:hAnsi="Times New Roman" w:cs="Times New Roman"/>
+          <w:sz w:val="24"/>
+          <w:szCs w:val="24"/>
+        </w:rPr>
+        <w:t>4.0.</w:t>
+      </w:r>
+      <w:r>
+        <w:rPr>
+          <w:rFonts w:ascii="Times New Roman" w:hAnsi="Times New Roman" w:cs="Times New Roman"/>
+          <w:sz w:val="24"/>
+          <w:szCs w:val="24"/>
+        </w:rPr>
+        <w:t xml:space="preserve">2 </w:t>
+      </w:r>
+      <w:proofErr w:type="spellStart"/>
+      <w:r>
+        <w:rPr>
+          <w:rFonts w:ascii="Times New Roman" w:hAnsi="Times New Roman" w:cs="Times New Roman"/>
+          <w:sz w:val="24"/>
+          <w:szCs w:val="24"/>
+        </w:rPr>
+        <w:t>msw</w:t>
+      </w:r>
+      <w:proofErr w:type="spellEnd"/>
+      <w:r>
+        <w:rPr>
+          <w:rFonts w:ascii="Times New Roman" w:hAnsi="Times New Roman" w:cs="Times New Roman"/>
+          <w:sz w:val="24"/>
+          <w:szCs w:val="24"/>
+        </w:rPr>
+        <w:t xml:space="preserve"> (phoenix) </w:t>
+      </w:r>
+      <w:proofErr w:type="spellStart"/>
+      <w:r>
+        <w:rPr>
+          <w:rFonts w:ascii="Times New Roman" w:hAnsi="Times New Roman" w:cs="Times New Roman"/>
+          <w:sz w:val="24"/>
+          <w:szCs w:val="24"/>
+        </w:rPr>
+        <w:t>wxWidgets</w:t>
+      </w:r>
+      <w:proofErr w:type="spellEnd"/>
+      <w:r>
+        <w:rPr>
+          <w:rFonts w:ascii="Times New Roman" w:hAnsi="Times New Roman" w:cs="Times New Roman"/>
+          <w:sz w:val="24"/>
+          <w:szCs w:val="24"/>
+        </w:rPr>
+        <w:t xml:space="preserve"> 3.0.5</w:t>
+      </w:r>
+    </w:p>
+    <w:p>
+      <w:pPr>
+        <w:pStyle w:val="ListParagraph"/>
+        <w:ind w:left="1440"/>
+        <w:rPr>
+          <w:rFonts w:ascii="Times New Roman" w:hAnsi="Times New Roman" w:cs="Times New Roman"/>
+          <w:sz w:val="24"/>
+          <w:szCs w:val="24"/>
+        </w:rPr>
+      </w:pPr>
+      <w:r>
+        <w:rPr>
+          <w:rFonts w:ascii="Times New Roman" w:hAnsi="Times New Roman" w:cs="Times New Roman"/>
+          <w:sz w:val="24"/>
+          <w:szCs w:val="24"/>
+        </w:rPr>
+        <w:t xml:space="preserve">If you are using version earlier than the 2.8.12.0, you will need to change some code lines in </w:t>
+      </w:r>
+      <w:proofErr w:type="spellStart"/>
+      <w:r>
+        <w:rPr>
+          <w:rFonts w:ascii="Times New Roman" w:hAnsi="Times New Roman" w:cs="Times New Roman"/>
+          <w:sz w:val="24"/>
+          <w:szCs w:val="24"/>
+        </w:rPr>
+        <w:t>event_handlers.py</w:t>
+      </w:r>
+      <w:proofErr w:type="spellEnd"/>
+      <w:r>
+        <w:rPr>
+          <w:rFonts w:ascii="Times New Roman" w:hAnsi="Times New Roman" w:cs="Times New Roman"/>
+          <w:sz w:val="24"/>
+          <w:szCs w:val="24"/>
+        </w:rPr>
+        <w:t xml:space="preserve">, where the </w:t>
+      </w:r>
+      <w:proofErr w:type="spellStart"/>
+      <w:r>
+        <w:rPr>
+          <w:rFonts w:ascii="Times New Roman" w:hAnsi="Times New Roman" w:cs="Times New Roman"/>
+          <w:sz w:val="24"/>
+          <w:szCs w:val="24"/>
+        </w:rPr>
+        <w:t>wx.FD_OPEN</w:t>
+      </w:r>
+      <w:proofErr w:type="spellEnd"/>
+      <w:r>
+        <w:rPr>
+          <w:rFonts w:ascii="Times New Roman" w:hAnsi="Times New Roman" w:cs="Times New Roman"/>
+          <w:sz w:val="24"/>
+          <w:szCs w:val="24"/>
+        </w:rPr>
+        <w:t xml:space="preserve"> and </w:t>
+      </w:r>
+      <w:proofErr w:type="spellStart"/>
+      <w:r>
+        <w:rPr>
+          <w:rFonts w:ascii="Times New Roman" w:hAnsi="Times New Roman" w:cs="Times New Roman"/>
+          <w:sz w:val="24"/>
+          <w:szCs w:val="24"/>
+        </w:rPr>
+        <w:t>wx.FD_CHANGE_DIR</w:t>
+      </w:r>
+      <w:proofErr w:type="spellEnd"/>
+      <w:r>
+        <w:rPr>
+          <w:rFonts w:ascii="Times New Roman" w:hAnsi="Times New Roman" w:cs="Times New Roman"/>
+          <w:sz w:val="24"/>
+          <w:szCs w:val="24"/>
+        </w:rPr>
+        <w:t xml:space="preserve"> should be replaced with </w:t>
+      </w:r>
+      <w:proofErr w:type="spellStart"/>
+      <w:r>
+        <w:rPr>
+          <w:rFonts w:ascii="Times New Roman" w:hAnsi="Times New Roman" w:cs="Times New Roman"/>
+          <w:sz w:val="24"/>
+          <w:szCs w:val="24"/>
+        </w:rPr>
+        <w:t>wx.</w:t>
+      </w:r>
+      <w:r>
+        <w:rPr>
+          <w:rFonts w:ascii="Times New Roman" w:hAnsi="Times New Roman" w:cs="Times New Roman"/>
+          <w:sz w:val="24"/>
+          <w:szCs w:val="24"/>
+        </w:rPr>
+        <w:t>OPEN</w:t>
+      </w:r>
+      <w:proofErr w:type="spellEnd"/>
+      <w:r>
+        <w:rPr>
+          <w:rFonts w:ascii="Times New Roman" w:hAnsi="Times New Roman" w:cs="Times New Roman"/>
+          <w:sz w:val="24"/>
+          <w:szCs w:val="24"/>
+        </w:rPr>
+        <w:t xml:space="preserve"> </w:t>
+      </w:r>
       <w:proofErr w:type="gramStart"/>
       <w:r>
         <w:rPr>
@@ -738,6 +908,89 @@
           <w:sz w:val="24"/>
           <w:szCs w:val="24"/>
         </w:rPr>
+        <w:t xml:space="preserve">and  </w:t>
+      </w:r>
+      <w:proofErr w:type="spellStart"/>
+      <w:r>
+        <w:rPr>
+          <w:rFonts w:ascii="Times New Roman" w:hAnsi="Times New Roman" w:cs="Times New Roman"/>
+          <w:sz w:val="24"/>
+          <w:szCs w:val="24"/>
+        </w:rPr>
+        <w:t>wx</w:t>
+      </w:r>
+      <w:proofErr w:type="spellEnd"/>
+      <w:proofErr w:type="gramEnd"/>
+      <w:r>
+        <w:rPr>
+          <w:rFonts w:ascii="Times New Roman" w:hAnsi="Times New Roman" w:cs="Times New Roman"/>
+          <w:sz w:val="24"/>
+          <w:szCs w:val="24"/>
+        </w:rPr>
+        <w:t>.</w:t>
+      </w:r>
+      <w:r>
+        <w:rPr>
+          <w:rFonts w:ascii="Times New Roman" w:hAnsi="Times New Roman" w:cs="Times New Roman"/>
+          <w:sz w:val="24"/>
+          <w:szCs w:val="24"/>
+        </w:rPr>
+        <w:t xml:space="preserve"> </w:t>
+      </w:r>
+      <w:proofErr w:type="spellStart"/>
+      <w:r>
+        <w:rPr>
+          <w:rFonts w:ascii="Times New Roman" w:hAnsi="Times New Roman" w:cs="Times New Roman"/>
+          <w:sz w:val="24"/>
+          <w:szCs w:val="24"/>
+        </w:rPr>
+        <w:t>CHANGE_DIR</w:t>
+      </w:r>
+      <w:proofErr w:type="spellEnd"/>
+      <w:r>
+        <w:rPr>
+          <w:rFonts w:ascii="Times New Roman" w:hAnsi="Times New Roman" w:cs="Times New Roman"/>
+          <w:sz w:val="24"/>
+          <w:szCs w:val="24"/>
+        </w:rPr>
+        <w:t xml:space="preserve">. Don’t </w:t>
+      </w:r>
+      <w:proofErr w:type="gramStart"/>
+      <w:r>
+        <w:rPr>
+          <w:rFonts w:ascii="Times New Roman" w:hAnsi="Times New Roman" w:cs="Times New Roman"/>
+          <w:sz w:val="24"/>
+          <w:szCs w:val="24"/>
+        </w:rPr>
+        <w:t>bother</w:t>
+      </w:r>
+      <w:proofErr w:type="gramEnd"/>
+      <w:r>
+        <w:rPr>
+          <w:rFonts w:ascii="Times New Roman" w:hAnsi="Times New Roman" w:cs="Times New Roman"/>
+          <w:sz w:val="24"/>
+          <w:szCs w:val="24"/>
+        </w:rPr>
+        <w:t xml:space="preserve"> to do that for later versions.</w:t>
+      </w:r>
+    </w:p>
+    <w:p>
+      <w:pPr>
+        <w:pStyle w:val="ListParagraph"/>
+        <w:rPr>
+          <w:rFonts w:ascii="Times New Roman" w:hAnsi="Times New Roman" w:cs="Times New Roman"/>
+          <w:sz w:val="24"/>
+          <w:szCs w:val="24"/>
+        </w:rPr>
+      </w:pPr>
+      <w:proofErr w:type="spellStart"/>
+      <w:proofErr w:type="gramStart"/>
+      <w:r>
+        <w:rPr>
+          <w:rFonts w:ascii="Times New Roman" w:hAnsi="Times New Roman" w:cs="Times New Roman"/>
+          <w:sz w:val="24"/>
+          <w:szCs w:val="24"/>
+        </w:rPr>
         <w:t>ipython</w:t>
       </w:r>
       <w:proofErr w:type="spellEnd"/>
@@ -809,80 +1062,96 @@
           <w:szCs w:val="24"/>
         </w:rPr>
         <w:t>0.22.0</w:t>
+      </w:r>
+      <w:r>
+        <w:rPr>
+          <w:rFonts w:ascii="Times New Roman" w:hAnsi="Times New Roman" w:cs="Times New Roman"/>
+          <w:sz w:val="24"/>
+          <w:szCs w:val="24"/>
+        </w:rPr>
+        <w:t xml:space="preserve"> or 0.23.3</w:t>
+      </w:r>
+    </w:p>
+    <w:p>
+      <w:pPr>
+        <w:pStyle w:val="ListParagraph"/>
+        <w:rPr>
+          <w:rFonts w:ascii="Times New Roman" w:hAnsi="Times New Roman" w:cs="Times New Roman"/>
+          <w:sz w:val="24"/>
+          <w:szCs w:val="24"/>
+        </w:rPr>
+      </w:pPr>
+    </w:p>
+    <w:p>
+      <w:pPr>
+        <w:pStyle w:val="ListParagraph"/>
+        <w:rPr>
+          <w:rFonts w:ascii="Times New Roman" w:hAnsi="Times New Roman" w:cs="Times New Roman"/>
+          <w:sz w:val="24"/>
+          <w:szCs w:val="24"/>
+        </w:rPr>
+      </w:pPr>
+      <w:r>
+        <w:rPr>
+          <w:rFonts w:ascii="Times New Roman" w:hAnsi="Times New Roman" w:cs="Times New Roman"/>
+          <w:sz w:val="24"/>
+          <w:szCs w:val="24"/>
+        </w:rPr>
+        <w:t>Step by step installation procedures:</w:t>
+      </w:r>
+    </w:p>
+    <w:p>
+      <w:pPr>
+        <w:pStyle w:val="ListParagraph"/>
+        <w:rPr>
+          <w:rFonts w:ascii="Times New Roman" w:hAnsi="Times New Roman" w:cs="Times New Roman"/>
+          <w:sz w:val="24"/>
+          <w:szCs w:val="24"/>
+        </w:rPr>
+      </w:pPr>
+      <w:proofErr w:type="gramStart"/>
+      <w:r>
+        <w:rPr>
+          <w:rFonts w:ascii="Times New Roman" w:hAnsi="Times New Roman" w:cs="Times New Roman"/>
+          <w:sz w:val="24"/>
+          <w:szCs w:val="24"/>
+        </w:rPr>
+        <w:t>install</w:t>
+      </w:r>
+      <w:proofErr w:type="gramEnd"/>
+      <w:r>
+        <w:rPr>
+          <w:rFonts w:ascii="Times New Roman" w:hAnsi="Times New Roman" w:cs="Times New Roman"/>
+          <w:sz w:val="24"/>
+          <w:szCs w:val="24"/>
+        </w:rPr>
+        <w:t xml:space="preserve"> Python 27</w:t>
+      </w:r>
+      <w:r>
+        <w:rPr>
+          <w:rFonts w:ascii="Times New Roman" w:hAnsi="Times New Roman" w:cs="Times New Roman"/>
+          <w:sz w:val="24"/>
+          <w:szCs w:val="24"/>
+        </w:rPr>
+        <w:sym w:font="Wingdings" w:char="F0E0"/>
+      </w:r>
+      <w:r>
+        <w:rPr>
+          <w:rFonts w:ascii="Times New Roman" w:hAnsi="Times New Roman" w:cs="Times New Roman"/>
+          <w:sz w:val="24"/>
+          <w:szCs w:val="24"/>
+        </w:rPr>
+        <w:t>set environmental va</w:t>
       </w:r>
       <w:bookmarkStart w:id="0" w:name="_GoBack"/>
       <w:bookmarkEnd w:id="0"/>
-    </w:p>
-    <w:p>
-      <w:pPr>
-        <w:pStyle w:val="ListParagraph"/>
-        <w:rPr>
-          <w:rFonts w:ascii="Times New Roman" w:hAnsi="Times New Roman" w:cs="Times New Roman"/>
-          <w:sz w:val="24"/>
-          <w:szCs w:val="24"/>
-        </w:rPr>
-      </w:pPr>
-    </w:p>
-    <w:p>
-      <w:pPr>
-        <w:pStyle w:val="ListParagraph"/>
-        <w:rPr>
-          <w:rFonts w:ascii="Times New Roman" w:hAnsi="Times New Roman" w:cs="Times New Roman"/>
-          <w:sz w:val="24"/>
-          <w:szCs w:val="24"/>
-        </w:rPr>
-      </w:pPr>
-      <w:r>
-        <w:rPr>
-          <w:rFonts w:ascii="Times New Roman" w:hAnsi="Times New Roman" w:cs="Times New Roman"/>
-          <w:sz w:val="24"/>
-          <w:szCs w:val="24"/>
-        </w:rPr>
-        <w:t>Step by step installation procedures:</w:t>
-      </w:r>
-    </w:p>
-    <w:p>
-      <w:pPr>
-        <w:pStyle w:val="ListParagraph"/>
-        <w:rPr>
-          <w:rFonts w:ascii="Times New Roman" w:hAnsi="Times New Roman" w:cs="Times New Roman"/>
-          <w:sz w:val="24"/>
-          <w:szCs w:val="24"/>
-        </w:rPr>
-      </w:pPr>
-      <w:proofErr w:type="gramStart"/>
-      <w:r>
-        <w:rPr>
-          <w:rFonts w:ascii="Times New Roman" w:hAnsi="Times New Roman" w:cs="Times New Roman"/>
-          <w:sz w:val="24"/>
-          <w:szCs w:val="24"/>
-        </w:rPr>
-        <w:t>install</w:t>
-      </w:r>
-      <w:proofErr w:type="gramEnd"/>
-      <w:r>
-        <w:rPr>
-          <w:rFonts w:ascii="Times New Roman" w:hAnsi="Times New Roman" w:cs="Times New Roman"/>
-          <w:sz w:val="24"/>
-          <w:szCs w:val="24"/>
-        </w:rPr>
-        <w:t xml:space="preserve"> Python 27</w:t>
-      </w:r>
-      <w:r>
-        <w:rPr>
-          <w:rFonts w:ascii="Times New Roman" w:hAnsi="Times New Roman" w:cs="Times New Roman"/>
-          <w:sz w:val="24"/>
-          <w:szCs w:val="24"/>
-        </w:rPr>
-        <w:sym w:font="Wingdings" w:char="F0E0"/>
-      </w:r>
-      <w:r>
-        <w:rPr>
-          <w:rFonts w:ascii="Times New Roman" w:hAnsi="Times New Roman" w:cs="Times New Roman"/>
-          <w:sz w:val="24"/>
-          <w:szCs w:val="24"/>
-        </w:rPr>
-        <w:t>set environmental variable of system path to include python path (usually C://</w:t>
+      <w:r>
+        <w:rPr>
+          <w:rFonts w:ascii="Times New Roman" w:hAnsi="Times New Roman" w:cs="Times New Roman"/>
+          <w:sz w:val="24"/>
+          <w:szCs w:val="24"/>
+        </w:rPr>
+        <w:t>riable of system path to include python path (usually C://</w:t>
       </w:r>
       <w:proofErr w:type="spellStart"/>
       <w:r>

</xml_diff>

<commit_message>
some more updates to extract sorbates dxdydz from fit table and update documentation
</commit_message>
<xml_diff>
--- a/doc/SuPerRod User Manual.docx
+++ b/doc/SuPerRod User Manual.docx
@@ -278,7 +278,17 @@
           <w:sz w:val="24"/>
           <w:szCs w:val="24"/>
         </w:rPr>
-        <w:t xml:space="preserve">a range of extra tasks, including data processing (background subtraction) in a semi-automatic way, building model files in a customized way, fitting surface models based on both local computer and super computation facilities, outputting </w:t>
+        <w:t>a ra</w:t>
+      </w:r>
+      <w:bookmarkStart w:id="0" w:name="_GoBack"/>
+      <w:bookmarkEnd w:id="0"/>
+      <w:r>
+        <w:rPr>
+          <w:rFonts w:ascii="Times New Roman" w:hAnsi="Times New Roman" w:cs="Times New Roman"/>
+          <w:sz w:val="24"/>
+          <w:szCs w:val="24"/>
+        </w:rPr>
+        <w:t xml:space="preserve">nge of extra tasks, including data processing (background subtraction) in a semi-automatic way, building model files in a customized way, fitting surface models based on both local computer and super computation facilities, outputting </w:t>
       </w:r>
       <w:proofErr w:type="spellStart"/>
       <w:r>
@@ -882,15 +892,7 @@
           <w:sz w:val="24"/>
           <w:szCs w:val="24"/>
         </w:rPr>
-        <w:t>wx.</w:t>
-      </w:r>
-      <w:r>
-        <w:rPr>
-          <w:rFonts w:ascii="Times New Roman" w:hAnsi="Times New Roman" w:cs="Times New Roman"/>
-          <w:sz w:val="24"/>
-          <w:szCs w:val="24"/>
-        </w:rPr>
-        <w:t>OPEN</w:t>
+        <w:t>wx.OPEN</w:t>
       </w:r>
       <w:proofErr w:type="spellEnd"/>
       <w:r>
@@ -1141,17 +1143,7 @@
           <w:sz w:val="24"/>
           <w:szCs w:val="24"/>
         </w:rPr>
-        <w:t>set environmental va</w:t>
-      </w:r>
-      <w:bookmarkStart w:id="0" w:name="_GoBack"/>
-      <w:bookmarkEnd w:id="0"/>
-      <w:r>
-        <w:rPr>
-          <w:rFonts w:ascii="Times New Roman" w:hAnsi="Times New Roman" w:cs="Times New Roman"/>
-          <w:sz w:val="24"/>
-          <w:szCs w:val="24"/>
-        </w:rPr>
-        <w:t>riable of system path to include python path (usually C://</w:t>
+        <w:t>set environmental variable of system path to include python path (usually C://</w:t>
       </w:r>
       <w:proofErr w:type="spellStart"/>
       <w:r>
@@ -1273,7 +1265,16 @@
           <w:sz w:val="24"/>
           <w:szCs w:val="24"/>
         </w:rPr>
-        <w:t>==4.0.1), and same for the other package. If installation of a package using pip fails, you can download the wheel files (**.</w:t>
+        <w:t xml:space="preserve">==4.0.1), and same for the other package. If installation of a package using pip fails, you can download the wheel files </w:t>
+      </w:r>
+      <w:r>
+        <w:rPr>
+          <w:rFonts w:ascii="Times New Roman" w:hAnsi="Times New Roman" w:cs="Times New Roman"/>
+          <w:sz w:val="24"/>
+          <w:szCs w:val="24"/>
+        </w:rPr>
+        <w:lastRenderedPageBreak/>
+        <w:t>(**.</w:t>
       </w:r>
       <w:proofErr w:type="spellStart"/>
       <w:r>
@@ -2459,6 +2460,7 @@
           <w:sz w:val="24"/>
           <w:szCs w:val="24"/>
         </w:rPr>
+        <w:lastRenderedPageBreak/>
         <w:t xml:space="preserve">I used a data format pattern used for </w:t>
       </w:r>
       <w:r>
@@ -3505,6 +3507,7 @@
           <w:sz w:val="24"/>
           <w:szCs w:val="24"/>
         </w:rPr>
+        <w:lastRenderedPageBreak/>
         <w:t>&gt;&gt;&gt;</w:t>
       </w:r>
       <w:proofErr w:type="spellStart"/>
@@ -4659,7 +4662,16 @@
           <w:sz w:val="24"/>
           <w:szCs w:val="24"/>
         </w:rPr>
-        <w:t xml:space="preserve"> folder. You have to do it manually in the </w:t>
+        <w:t xml:space="preserve"> folder. You </w:t>
+      </w:r>
+      <w:r>
+        <w:rPr>
+          <w:rFonts w:ascii="Times New Roman" w:hAnsi="Times New Roman" w:cs="Times New Roman"/>
+          <w:sz w:val="24"/>
+          <w:szCs w:val="24"/>
+        </w:rPr>
+        <w:lastRenderedPageBreak/>
+        <w:t xml:space="preserve">have to do it manually in the </w:t>
       </w:r>
       <w:proofErr w:type="spellStart"/>
       <w:r>
@@ -4823,8 +4835,1040 @@
           <w:sz w:val="24"/>
           <w:szCs w:val="24"/>
         </w:rPr>
-        <w:t>There are also functions available to plot results for publication purpose. Read the documentation inside the SuPerRod//accessory_functions//plotting_results//create_plots.py for details.</w:t>
-      </w:r>
+        <w:t xml:space="preserve">There are also functions available to plot results for publication purpose. Read the documentation inside the </w:t>
+      </w:r>
+      <w:proofErr w:type="spellStart"/>
+      <w:r>
+        <w:rPr>
+          <w:rFonts w:ascii="Times New Roman" w:hAnsi="Times New Roman" w:cs="Times New Roman"/>
+          <w:sz w:val="24"/>
+          <w:szCs w:val="24"/>
+        </w:rPr>
+        <w:t>SuPerRod</w:t>
+      </w:r>
+      <w:proofErr w:type="spellEnd"/>
+      <w:r>
+        <w:rPr>
+          <w:rFonts w:ascii="Times New Roman" w:hAnsi="Times New Roman" w:cs="Times New Roman"/>
+          <w:sz w:val="24"/>
+          <w:szCs w:val="24"/>
+        </w:rPr>
+        <w:t>//</w:t>
+      </w:r>
+      <w:proofErr w:type="spellStart"/>
+      <w:r>
+        <w:rPr>
+          <w:rFonts w:ascii="Times New Roman" w:hAnsi="Times New Roman" w:cs="Times New Roman"/>
+          <w:sz w:val="24"/>
+          <w:szCs w:val="24"/>
+        </w:rPr>
+        <w:t>accessory_functions</w:t>
+      </w:r>
+      <w:proofErr w:type="spellEnd"/>
+      <w:r>
+        <w:rPr>
+          <w:rFonts w:ascii="Times New Roman" w:hAnsi="Times New Roman" w:cs="Times New Roman"/>
+          <w:sz w:val="24"/>
+          <w:szCs w:val="24"/>
+        </w:rPr>
+        <w:t>//</w:t>
+      </w:r>
+      <w:proofErr w:type="spellStart"/>
+      <w:r>
+        <w:rPr>
+          <w:rFonts w:ascii="Times New Roman" w:hAnsi="Times New Roman" w:cs="Times New Roman"/>
+          <w:sz w:val="24"/>
+          <w:szCs w:val="24"/>
+        </w:rPr>
+        <w:t>plotting_results</w:t>
+      </w:r>
+      <w:proofErr w:type="spellEnd"/>
+      <w:r>
+        <w:rPr>
+          <w:rFonts w:ascii="Times New Roman" w:hAnsi="Times New Roman" w:cs="Times New Roman"/>
+          <w:sz w:val="24"/>
+          <w:szCs w:val="24"/>
+        </w:rPr>
+        <w:t>//</w:t>
+      </w:r>
+      <w:proofErr w:type="spellStart"/>
+      <w:r>
+        <w:rPr>
+          <w:rFonts w:ascii="Times New Roman" w:hAnsi="Times New Roman" w:cs="Times New Roman"/>
+          <w:sz w:val="24"/>
+          <w:szCs w:val="24"/>
+        </w:rPr>
+        <w:t>create_plots.py</w:t>
+      </w:r>
+      <w:proofErr w:type="spellEnd"/>
+      <w:r>
+        <w:rPr>
+          <w:rFonts w:ascii="Times New Roman" w:hAnsi="Times New Roman" w:cs="Times New Roman"/>
+          <w:sz w:val="24"/>
+          <w:szCs w:val="24"/>
+        </w:rPr>
+        <w:t xml:space="preserve"> for details.</w:t>
+      </w:r>
+    </w:p>
+    <w:p>
+      <w:pPr>
+        <w:pStyle w:val="ListParagraph"/>
+        <w:rPr>
+          <w:rFonts w:ascii="Times New Roman" w:hAnsi="Times New Roman" w:cs="Times New Roman"/>
+          <w:sz w:val="24"/>
+          <w:szCs w:val="24"/>
+        </w:rPr>
+      </w:pPr>
+    </w:p>
+    <w:p>
+      <w:pPr>
+        <w:pStyle w:val="ListParagraph"/>
+        <w:numPr>
+          <w:ilvl w:val="0"/>
+          <w:numId w:val="1"/>
+        </w:numPr>
+        <w:rPr>
+          <w:rFonts w:ascii="Times New Roman" w:hAnsi="Times New Roman" w:cs="Times New Roman"/>
+          <w:sz w:val="24"/>
+          <w:szCs w:val="24"/>
+        </w:rPr>
+      </w:pPr>
+      <w:r>
+        <w:rPr>
+          <w:rFonts w:ascii="Times New Roman" w:hAnsi="Times New Roman" w:cs="Times New Roman"/>
+          <w:sz w:val="24"/>
+          <w:szCs w:val="24"/>
+        </w:rPr>
+        <w:t>Some confused group names</w:t>
+      </w:r>
+    </w:p>
+    <w:p>
+      <w:pPr>
+        <w:pStyle w:val="ListParagraph"/>
+        <w:rPr>
+          <w:rFonts w:ascii="Times New Roman" w:hAnsi="Times New Roman" w:cs="Times New Roman"/>
+          <w:sz w:val="24"/>
+          <w:szCs w:val="24"/>
+        </w:rPr>
+      </w:pPr>
+      <w:r>
+        <w:rPr>
+          <w:rFonts w:ascii="Times New Roman" w:hAnsi="Times New Roman" w:cs="Times New Roman"/>
+          <w:sz w:val="24"/>
+          <w:szCs w:val="24"/>
+        </w:rPr>
+        <w:t xml:space="preserve">Take sorbate </w:t>
+      </w:r>
+      <w:proofErr w:type="spellStart"/>
+      <w:r>
+        <w:rPr>
+          <w:rFonts w:ascii="Times New Roman" w:hAnsi="Times New Roman" w:cs="Times New Roman"/>
+          <w:sz w:val="24"/>
+          <w:szCs w:val="24"/>
+        </w:rPr>
+        <w:t>Pb</w:t>
+      </w:r>
+      <w:proofErr w:type="spellEnd"/>
+      <w:r>
+        <w:rPr>
+          <w:rFonts w:ascii="Times New Roman" w:hAnsi="Times New Roman" w:cs="Times New Roman"/>
+          <w:sz w:val="24"/>
+          <w:szCs w:val="24"/>
+        </w:rPr>
+        <w:t xml:space="preserve"> on </w:t>
+      </w:r>
+      <w:proofErr w:type="spellStart"/>
+      <w:r>
+        <w:rPr>
+          <w:rFonts w:ascii="Times New Roman" w:hAnsi="Times New Roman" w:cs="Times New Roman"/>
+          <w:sz w:val="24"/>
+          <w:szCs w:val="24"/>
+        </w:rPr>
+        <w:t>domain2</w:t>
+      </w:r>
+      <w:proofErr w:type="spellEnd"/>
+      <w:r>
+        <w:rPr>
+          <w:rFonts w:ascii="Times New Roman" w:hAnsi="Times New Roman" w:cs="Times New Roman"/>
+          <w:sz w:val="24"/>
+          <w:szCs w:val="24"/>
+        </w:rPr>
+        <w:t xml:space="preserve"> as an example.</w:t>
+      </w:r>
+    </w:p>
+    <w:p>
+      <w:pPr>
+        <w:pStyle w:val="ListParagraph"/>
+        <w:numPr>
+          <w:ilvl w:val="0"/>
+          <w:numId w:val="5"/>
+        </w:numPr>
+        <w:ind w:left="1080"/>
+        <w:rPr>
+          <w:rFonts w:ascii="Times New Roman" w:hAnsi="Times New Roman" w:cs="Times New Roman"/>
+          <w:sz w:val="24"/>
+          <w:szCs w:val="24"/>
+        </w:rPr>
+      </w:pPr>
+      <w:proofErr w:type="spellStart"/>
+      <w:proofErr w:type="gramStart"/>
+      <w:r>
+        <w:rPr>
+          <w:rFonts w:ascii="Times New Roman" w:hAnsi="Times New Roman" w:cs="Times New Roman"/>
+          <w:sz w:val="24"/>
+          <w:szCs w:val="24"/>
+        </w:rPr>
+        <w:t>gp_Pb_set1_D2</w:t>
+      </w:r>
+      <w:proofErr w:type="spellEnd"/>
+      <w:proofErr w:type="gramEnd"/>
+      <w:r>
+        <w:rPr>
+          <w:rFonts w:ascii="Times New Roman" w:hAnsi="Times New Roman" w:cs="Times New Roman"/>
+          <w:sz w:val="24"/>
+          <w:szCs w:val="24"/>
+        </w:rPr>
+        <w:t xml:space="preserve"> contains four group members as </w:t>
+      </w:r>
+      <w:r>
+        <w:rPr>
+          <w:rFonts w:ascii="Times New Roman" w:hAnsi="Times New Roman" w:cs="Times New Roman"/>
+          <w:sz w:val="24"/>
+          <w:szCs w:val="24"/>
+        </w:rPr>
+        <w:t>['</w:t>
+      </w:r>
+      <w:proofErr w:type="spellStart"/>
+      <w:r>
+        <w:rPr>
+          <w:rFonts w:ascii="Times New Roman" w:hAnsi="Times New Roman" w:cs="Times New Roman"/>
+          <w:sz w:val="24"/>
+          <w:szCs w:val="24"/>
+        </w:rPr>
+        <w:t>Pb1_D2A</w:t>
+      </w:r>
+      <w:proofErr w:type="spellEnd"/>
+      <w:r>
+        <w:rPr>
+          <w:rFonts w:ascii="Times New Roman" w:hAnsi="Times New Roman" w:cs="Times New Roman"/>
+          <w:sz w:val="24"/>
+          <w:szCs w:val="24"/>
+        </w:rPr>
+        <w:t>', '</w:t>
+      </w:r>
+      <w:proofErr w:type="spellStart"/>
+      <w:r>
+        <w:rPr>
+          <w:rFonts w:ascii="Times New Roman" w:hAnsi="Times New Roman" w:cs="Times New Roman"/>
+          <w:sz w:val="24"/>
+          <w:szCs w:val="24"/>
+        </w:rPr>
+        <w:t>Pb1_D2B</w:t>
+      </w:r>
+      <w:proofErr w:type="spellEnd"/>
+      <w:r>
+        <w:rPr>
+          <w:rFonts w:ascii="Times New Roman" w:hAnsi="Times New Roman" w:cs="Times New Roman"/>
+          <w:sz w:val="24"/>
+          <w:szCs w:val="24"/>
+        </w:rPr>
+        <w:t>', '</w:t>
+      </w:r>
+      <w:proofErr w:type="spellStart"/>
+      <w:r>
+        <w:rPr>
+          <w:rFonts w:ascii="Times New Roman" w:hAnsi="Times New Roman" w:cs="Times New Roman"/>
+          <w:sz w:val="24"/>
+          <w:szCs w:val="24"/>
+        </w:rPr>
+        <w:t>Pb2_D2A</w:t>
+      </w:r>
+      <w:proofErr w:type="spellEnd"/>
+      <w:r>
+        <w:rPr>
+          <w:rFonts w:ascii="Times New Roman" w:hAnsi="Times New Roman" w:cs="Times New Roman"/>
+          <w:sz w:val="24"/>
+          <w:szCs w:val="24"/>
+        </w:rPr>
+        <w:t>', '</w:t>
+      </w:r>
+      <w:proofErr w:type="spellStart"/>
+      <w:r>
+        <w:rPr>
+          <w:rFonts w:ascii="Times New Roman" w:hAnsi="Times New Roman" w:cs="Times New Roman"/>
+          <w:sz w:val="24"/>
+          <w:szCs w:val="24"/>
+        </w:rPr>
+        <w:t>Pb2_D2B</w:t>
+      </w:r>
+      <w:proofErr w:type="spellEnd"/>
+      <w:r>
+        <w:rPr>
+          <w:rFonts w:ascii="Times New Roman" w:hAnsi="Times New Roman" w:cs="Times New Roman"/>
+          <w:sz w:val="24"/>
+          <w:szCs w:val="24"/>
+        </w:rPr>
+        <w:t>']</w:t>
+      </w:r>
+      <w:r>
+        <w:rPr>
+          <w:rFonts w:ascii="Times New Roman" w:hAnsi="Times New Roman" w:cs="Times New Roman"/>
+          <w:sz w:val="24"/>
+          <w:szCs w:val="24"/>
+        </w:rPr>
+        <w:t xml:space="preserve"> covering all </w:t>
+      </w:r>
+      <w:proofErr w:type="spellStart"/>
+      <w:r>
+        <w:rPr>
+          <w:rFonts w:ascii="Times New Roman" w:hAnsi="Times New Roman" w:cs="Times New Roman"/>
+          <w:sz w:val="24"/>
+          <w:szCs w:val="24"/>
+        </w:rPr>
+        <w:t>Pb</w:t>
+      </w:r>
+      <w:proofErr w:type="spellEnd"/>
+      <w:r>
+        <w:rPr>
+          <w:rFonts w:ascii="Times New Roman" w:hAnsi="Times New Roman" w:cs="Times New Roman"/>
+          <w:sz w:val="24"/>
+          <w:szCs w:val="24"/>
+        </w:rPr>
+        <w:t xml:space="preserve"> atoms on symmetrical domains. It is always </w:t>
+      </w:r>
+      <w:proofErr w:type="spellStart"/>
+      <w:r>
+        <w:rPr>
+          <w:rFonts w:ascii="Times New Roman" w:hAnsi="Times New Roman" w:cs="Times New Roman"/>
+          <w:sz w:val="24"/>
+          <w:szCs w:val="24"/>
+        </w:rPr>
+        <w:t>set1</w:t>
+      </w:r>
+      <w:proofErr w:type="spellEnd"/>
+      <w:r>
+        <w:rPr>
+          <w:rFonts w:ascii="Times New Roman" w:hAnsi="Times New Roman" w:cs="Times New Roman"/>
+          <w:sz w:val="24"/>
+          <w:szCs w:val="24"/>
+        </w:rPr>
+        <w:t xml:space="preserve"> if there is only one type of sorbate.</w:t>
+      </w:r>
+      <w:r>
+        <w:rPr>
+          <w:rFonts w:ascii="Times New Roman" w:hAnsi="Times New Roman" w:cs="Times New Roman"/>
+          <w:sz w:val="24"/>
+          <w:szCs w:val="24"/>
+        </w:rPr>
+        <w:t xml:space="preserve"> You can use this group to set u, </w:t>
+      </w:r>
+      <w:proofErr w:type="spellStart"/>
+      <w:r>
+        <w:rPr>
+          <w:rFonts w:ascii="Times New Roman" w:hAnsi="Times New Roman" w:cs="Times New Roman"/>
+          <w:sz w:val="24"/>
+          <w:szCs w:val="24"/>
+        </w:rPr>
+        <w:t>dxdydz</w:t>
+      </w:r>
+      <w:proofErr w:type="spellEnd"/>
+      <w:r>
+        <w:rPr>
+          <w:rFonts w:ascii="Times New Roman" w:hAnsi="Times New Roman" w:cs="Times New Roman"/>
+          <w:sz w:val="24"/>
+          <w:szCs w:val="24"/>
+        </w:rPr>
+        <w:t xml:space="preserve"> for metal atoms. The symmetry matrix has been set properly. You can use this group to fit </w:t>
+      </w:r>
+      <w:proofErr w:type="spellStart"/>
+      <w:r>
+        <w:rPr>
+          <w:rFonts w:ascii="Times New Roman" w:hAnsi="Times New Roman" w:cs="Times New Roman"/>
+          <w:sz w:val="24"/>
+          <w:szCs w:val="24"/>
+        </w:rPr>
+        <w:t>dxdydz</w:t>
+      </w:r>
+      <w:proofErr w:type="spellEnd"/>
+      <w:r>
+        <w:rPr>
+          <w:rFonts w:ascii="Times New Roman" w:hAnsi="Times New Roman" w:cs="Times New Roman"/>
+          <w:sz w:val="24"/>
+          <w:szCs w:val="24"/>
+        </w:rPr>
+        <w:t xml:space="preserve"> after initial geometry fitting to get the associated errors.</w:t>
+      </w:r>
+    </w:p>
+    <w:p>
+      <w:pPr>
+        <w:pStyle w:val="ListParagraph"/>
+        <w:numPr>
+          <w:ilvl w:val="0"/>
+          <w:numId w:val="5"/>
+        </w:numPr>
+        <w:ind w:left="1080"/>
+        <w:rPr>
+          <w:rFonts w:ascii="Times New Roman" w:hAnsi="Times New Roman" w:cs="Times New Roman"/>
+          <w:sz w:val="24"/>
+          <w:szCs w:val="24"/>
+        </w:rPr>
+      </w:pPr>
+      <w:proofErr w:type="spellStart"/>
+      <w:proofErr w:type="gramStart"/>
+      <w:r>
+        <w:rPr>
+          <w:rFonts w:ascii="Times New Roman" w:hAnsi="Times New Roman" w:cs="Times New Roman"/>
+          <w:sz w:val="24"/>
+          <w:szCs w:val="24"/>
+        </w:rPr>
+        <w:t>gp_HO_set1_D2</w:t>
+      </w:r>
+      <w:proofErr w:type="spellEnd"/>
+      <w:proofErr w:type="gramEnd"/>
+      <w:r>
+        <w:rPr>
+          <w:rFonts w:ascii="Times New Roman" w:hAnsi="Times New Roman" w:cs="Times New Roman"/>
+          <w:sz w:val="24"/>
+          <w:szCs w:val="24"/>
+        </w:rPr>
+        <w:t xml:space="preserve"> contains its group members as </w:t>
+      </w:r>
+      <w:r>
+        <w:rPr>
+          <w:rFonts w:ascii="Times New Roman" w:hAnsi="Times New Roman" w:cs="Times New Roman"/>
+          <w:sz w:val="24"/>
+          <w:szCs w:val="24"/>
+        </w:rPr>
+        <w:t>['</w:t>
+      </w:r>
+      <w:proofErr w:type="spellStart"/>
+      <w:r>
+        <w:rPr>
+          <w:rFonts w:ascii="Times New Roman" w:hAnsi="Times New Roman" w:cs="Times New Roman"/>
+          <w:sz w:val="24"/>
+          <w:szCs w:val="24"/>
+        </w:rPr>
+        <w:t>HO1_Pb1_D2A</w:t>
+      </w:r>
+      <w:proofErr w:type="spellEnd"/>
+      <w:r>
+        <w:rPr>
+          <w:rFonts w:ascii="Times New Roman" w:hAnsi="Times New Roman" w:cs="Times New Roman"/>
+          <w:sz w:val="24"/>
+          <w:szCs w:val="24"/>
+        </w:rPr>
+        <w:t>', '</w:t>
+      </w:r>
+      <w:proofErr w:type="spellStart"/>
+      <w:r>
+        <w:rPr>
+          <w:rFonts w:ascii="Times New Roman" w:hAnsi="Times New Roman" w:cs="Times New Roman"/>
+          <w:sz w:val="24"/>
+          <w:szCs w:val="24"/>
+        </w:rPr>
+        <w:t>HO1_Pb1_D2B</w:t>
+      </w:r>
+      <w:proofErr w:type="spellEnd"/>
+      <w:r>
+        <w:rPr>
+          <w:rFonts w:ascii="Times New Roman" w:hAnsi="Times New Roman" w:cs="Times New Roman"/>
+          <w:sz w:val="24"/>
+          <w:szCs w:val="24"/>
+        </w:rPr>
+        <w:t>']</w:t>
+      </w:r>
+      <w:r>
+        <w:rPr>
+          <w:rFonts w:ascii="Times New Roman" w:hAnsi="Times New Roman" w:cs="Times New Roman"/>
+          <w:sz w:val="24"/>
+          <w:szCs w:val="24"/>
+        </w:rPr>
+        <w:t xml:space="preserve"> covering all distal oxygen atoms on symmetrical domains associating with sorbate </w:t>
+      </w:r>
+      <w:proofErr w:type="spellStart"/>
+      <w:r>
+        <w:rPr>
+          <w:rFonts w:ascii="Times New Roman" w:hAnsi="Times New Roman" w:cs="Times New Roman"/>
+          <w:sz w:val="24"/>
+          <w:szCs w:val="24"/>
+        </w:rPr>
+        <w:t>Pb1</w:t>
+      </w:r>
+      <w:proofErr w:type="spellEnd"/>
+      <w:r>
+        <w:rPr>
+          <w:rFonts w:ascii="Times New Roman" w:hAnsi="Times New Roman" w:cs="Times New Roman"/>
+          <w:sz w:val="24"/>
+          <w:szCs w:val="24"/>
+        </w:rPr>
+        <w:t>(</w:t>
+      </w:r>
+      <w:proofErr w:type="spellStart"/>
+      <w:r>
+        <w:rPr>
+          <w:rFonts w:ascii="Times New Roman" w:hAnsi="Times New Roman" w:cs="Times New Roman"/>
+          <w:sz w:val="24"/>
+          <w:szCs w:val="24"/>
+        </w:rPr>
+        <w:t>set1</w:t>
+      </w:r>
+      <w:proofErr w:type="spellEnd"/>
+      <w:r>
+        <w:rPr>
+          <w:rFonts w:ascii="Times New Roman" w:hAnsi="Times New Roman" w:cs="Times New Roman"/>
+          <w:sz w:val="24"/>
+          <w:szCs w:val="24"/>
+        </w:rPr>
+        <w:t xml:space="preserve">). Therefore, there is a second group named </w:t>
+      </w:r>
+      <w:proofErr w:type="spellStart"/>
+      <w:r>
+        <w:rPr>
+          <w:rFonts w:ascii="Times New Roman" w:hAnsi="Times New Roman" w:cs="Times New Roman"/>
+          <w:sz w:val="24"/>
+          <w:szCs w:val="24"/>
+        </w:rPr>
+        <w:t>gp_</w:t>
+      </w:r>
+      <w:r>
+        <w:rPr>
+          <w:rFonts w:ascii="Times New Roman" w:hAnsi="Times New Roman" w:cs="Times New Roman"/>
+          <w:sz w:val="24"/>
+          <w:szCs w:val="24"/>
+        </w:rPr>
+        <w:t>HO_set2</w:t>
+      </w:r>
+      <w:r>
+        <w:rPr>
+          <w:rFonts w:ascii="Times New Roman" w:hAnsi="Times New Roman" w:cs="Times New Roman"/>
+          <w:sz w:val="24"/>
+          <w:szCs w:val="24"/>
+        </w:rPr>
+        <w:t>_D2</w:t>
+      </w:r>
+      <w:proofErr w:type="spellEnd"/>
+      <w:r>
+        <w:rPr>
+          <w:rFonts w:ascii="Times New Roman" w:hAnsi="Times New Roman" w:cs="Times New Roman"/>
+          <w:sz w:val="24"/>
+          <w:szCs w:val="24"/>
+        </w:rPr>
+        <w:t xml:space="preserve"> for distal oxygen ligands associated with </w:t>
+      </w:r>
+      <w:proofErr w:type="spellStart"/>
+      <w:proofErr w:type="gramStart"/>
+      <w:r>
+        <w:rPr>
+          <w:rFonts w:ascii="Times New Roman" w:hAnsi="Times New Roman" w:cs="Times New Roman"/>
+          <w:sz w:val="24"/>
+          <w:szCs w:val="24"/>
+        </w:rPr>
+        <w:t>Pb2</w:t>
+      </w:r>
+      <w:proofErr w:type="spellEnd"/>
+      <w:r>
+        <w:rPr>
+          <w:rFonts w:ascii="Times New Roman" w:hAnsi="Times New Roman" w:cs="Times New Roman"/>
+          <w:sz w:val="24"/>
+          <w:szCs w:val="24"/>
+        </w:rPr>
+        <w:t>(</w:t>
+      </w:r>
+      <w:proofErr w:type="spellStart"/>
+      <w:proofErr w:type="gramEnd"/>
+      <w:r>
+        <w:rPr>
+          <w:rFonts w:ascii="Times New Roman" w:hAnsi="Times New Roman" w:cs="Times New Roman"/>
+          <w:sz w:val="24"/>
+          <w:szCs w:val="24"/>
+        </w:rPr>
+        <w:t>set2</w:t>
+      </w:r>
+      <w:proofErr w:type="spellEnd"/>
+      <w:r>
+        <w:rPr>
+          <w:rFonts w:ascii="Times New Roman" w:hAnsi="Times New Roman" w:cs="Times New Roman"/>
+          <w:sz w:val="24"/>
+          <w:szCs w:val="24"/>
+        </w:rPr>
+        <w:t>). The set is interpreted in a different way than the previous sorbate set.</w:t>
+      </w:r>
+      <w:r>
+        <w:rPr>
+          <w:rFonts w:ascii="Times New Roman" w:hAnsi="Times New Roman" w:cs="Times New Roman"/>
+          <w:sz w:val="24"/>
+          <w:szCs w:val="24"/>
+        </w:rPr>
+        <w:t xml:space="preserve"> </w:t>
+      </w:r>
+      <w:r>
+        <w:rPr>
+          <w:rFonts w:ascii="Times New Roman" w:hAnsi="Times New Roman" w:cs="Times New Roman"/>
+          <w:sz w:val="24"/>
+          <w:szCs w:val="24"/>
+        </w:rPr>
+        <w:t xml:space="preserve">Such a group is used to group </w:t>
+      </w:r>
+      <w:r>
+        <w:rPr>
+          <w:rFonts w:ascii="Times New Roman" w:hAnsi="Times New Roman" w:cs="Times New Roman"/>
+          <w:sz w:val="24"/>
+          <w:szCs w:val="24"/>
+        </w:rPr>
+        <w:t>u for all distal oxygen</w:t>
+      </w:r>
+      <w:r>
+        <w:rPr>
+          <w:rFonts w:ascii="Times New Roman" w:hAnsi="Times New Roman" w:cs="Times New Roman"/>
+          <w:sz w:val="24"/>
+          <w:szCs w:val="24"/>
+        </w:rPr>
+        <w:t>. Ensure you have this command in the sim function ‘</w:t>
+      </w:r>
+      <w:proofErr w:type="spellStart"/>
+      <w:r>
+        <w:rPr>
+          <w:rFonts w:ascii="Times New Roman" w:hAnsi="Times New Roman" w:cs="Times New Roman"/>
+          <w:sz w:val="24"/>
+          <w:szCs w:val="24"/>
+        </w:rPr>
+        <w:t>gp</w:t>
+      </w:r>
+      <w:r>
+        <w:rPr>
+          <w:rFonts w:ascii="Times New Roman" w:hAnsi="Times New Roman" w:cs="Times New Roman"/>
+          <w:sz w:val="24"/>
+          <w:szCs w:val="24"/>
+        </w:rPr>
+        <w:t>_HO</w:t>
+      </w:r>
+      <w:r>
+        <w:rPr>
+          <w:rFonts w:ascii="Times New Roman" w:hAnsi="Times New Roman" w:cs="Times New Roman"/>
+          <w:sz w:val="24"/>
+          <w:szCs w:val="24"/>
+        </w:rPr>
+        <w:t>_set2_D2</w:t>
+      </w:r>
+      <w:r>
+        <w:rPr>
+          <w:rFonts w:ascii="Times New Roman" w:hAnsi="Times New Roman" w:cs="Times New Roman"/>
+          <w:sz w:val="24"/>
+          <w:szCs w:val="24"/>
+        </w:rPr>
+        <w:t>.setu</w:t>
+      </w:r>
+      <w:proofErr w:type="spellEnd"/>
+      <w:r>
+        <w:rPr>
+          <w:rFonts w:ascii="Times New Roman" w:hAnsi="Times New Roman" w:cs="Times New Roman"/>
+          <w:sz w:val="24"/>
+          <w:szCs w:val="24"/>
+        </w:rPr>
+        <w:t>(</w:t>
+      </w:r>
+      <w:proofErr w:type="spellStart"/>
+      <w:r>
+        <w:rPr>
+          <w:rFonts w:ascii="Times New Roman" w:hAnsi="Times New Roman" w:cs="Times New Roman"/>
+          <w:sz w:val="24"/>
+          <w:szCs w:val="24"/>
+        </w:rPr>
+        <w:t>gp</w:t>
+      </w:r>
+      <w:r>
+        <w:rPr>
+          <w:rFonts w:ascii="Times New Roman" w:hAnsi="Times New Roman" w:cs="Times New Roman"/>
+          <w:sz w:val="24"/>
+          <w:szCs w:val="24"/>
+        </w:rPr>
+        <w:t>_HO</w:t>
+      </w:r>
+      <w:r>
+        <w:rPr>
+          <w:rFonts w:ascii="Times New Roman" w:hAnsi="Times New Roman" w:cs="Times New Roman"/>
+          <w:sz w:val="24"/>
+          <w:szCs w:val="24"/>
+        </w:rPr>
+        <w:t>_set1_D2</w:t>
+      </w:r>
+      <w:r>
+        <w:rPr>
+          <w:rFonts w:ascii="Times New Roman" w:hAnsi="Times New Roman" w:cs="Times New Roman"/>
+          <w:sz w:val="24"/>
+          <w:szCs w:val="24"/>
+        </w:rPr>
+        <w:t>.getu</w:t>
+      </w:r>
+      <w:proofErr w:type="spellEnd"/>
+      <w:r>
+        <w:rPr>
+          <w:rFonts w:ascii="Times New Roman" w:hAnsi="Times New Roman" w:cs="Times New Roman"/>
+          <w:sz w:val="24"/>
+          <w:szCs w:val="24"/>
+        </w:rPr>
+        <w:t>())’</w:t>
+      </w:r>
+    </w:p>
+    <w:p>
+      <w:pPr>
+        <w:pStyle w:val="ListParagraph"/>
+        <w:numPr>
+          <w:ilvl w:val="0"/>
+          <w:numId w:val="5"/>
+        </w:numPr>
+        <w:ind w:left="1080"/>
+        <w:rPr>
+          <w:rFonts w:ascii="Times New Roman" w:hAnsi="Times New Roman" w:cs="Times New Roman"/>
+          <w:sz w:val="24"/>
+          <w:szCs w:val="24"/>
+        </w:rPr>
+      </w:pPr>
+      <w:proofErr w:type="spellStart"/>
+      <w:proofErr w:type="gramStart"/>
+      <w:r>
+        <w:rPr>
+          <w:rFonts w:ascii="Times New Roman" w:hAnsi="Times New Roman" w:cs="Times New Roman"/>
+          <w:sz w:val="24"/>
+          <w:szCs w:val="24"/>
+        </w:rPr>
+        <w:t>gp_sorbates_set1_D2</w:t>
+      </w:r>
+      <w:proofErr w:type="spellEnd"/>
+      <w:proofErr w:type="gramEnd"/>
+      <w:r>
+        <w:rPr>
+          <w:rFonts w:ascii="Times New Roman" w:hAnsi="Times New Roman" w:cs="Times New Roman"/>
+          <w:sz w:val="24"/>
+          <w:szCs w:val="24"/>
+        </w:rPr>
+        <w:t xml:space="preserve"> contains its group members as </w:t>
+      </w:r>
+      <w:r>
+        <w:rPr>
+          <w:rFonts w:ascii="Times New Roman" w:hAnsi="Times New Roman" w:cs="Times New Roman"/>
+          <w:sz w:val="24"/>
+          <w:szCs w:val="24"/>
+        </w:rPr>
+        <w:t>['</w:t>
+      </w:r>
+      <w:proofErr w:type="spellStart"/>
+      <w:r>
+        <w:rPr>
+          <w:rFonts w:ascii="Times New Roman" w:hAnsi="Times New Roman" w:cs="Times New Roman"/>
+          <w:sz w:val="24"/>
+          <w:szCs w:val="24"/>
+        </w:rPr>
+        <w:t>Pb1_D2A</w:t>
+      </w:r>
+      <w:proofErr w:type="spellEnd"/>
+      <w:r>
+        <w:rPr>
+          <w:rFonts w:ascii="Times New Roman" w:hAnsi="Times New Roman" w:cs="Times New Roman"/>
+          <w:sz w:val="24"/>
+          <w:szCs w:val="24"/>
+        </w:rPr>
+        <w:t>', '</w:t>
+      </w:r>
+      <w:proofErr w:type="spellStart"/>
+      <w:r>
+        <w:rPr>
+          <w:rFonts w:ascii="Times New Roman" w:hAnsi="Times New Roman" w:cs="Times New Roman"/>
+          <w:sz w:val="24"/>
+          <w:szCs w:val="24"/>
+        </w:rPr>
+        <w:t>HO1_Pb1_D2A</w:t>
+      </w:r>
+      <w:proofErr w:type="spellEnd"/>
+      <w:r>
+        <w:rPr>
+          <w:rFonts w:ascii="Times New Roman" w:hAnsi="Times New Roman" w:cs="Times New Roman"/>
+          <w:sz w:val="24"/>
+          <w:szCs w:val="24"/>
+        </w:rPr>
+        <w:t>', '</w:t>
+      </w:r>
+      <w:proofErr w:type="spellStart"/>
+      <w:r>
+        <w:rPr>
+          <w:rFonts w:ascii="Times New Roman" w:hAnsi="Times New Roman" w:cs="Times New Roman"/>
+          <w:sz w:val="24"/>
+          <w:szCs w:val="24"/>
+        </w:rPr>
+        <w:t>Pb1_D2B</w:t>
+      </w:r>
+      <w:proofErr w:type="spellEnd"/>
+      <w:r>
+        <w:rPr>
+          <w:rFonts w:ascii="Times New Roman" w:hAnsi="Times New Roman" w:cs="Times New Roman"/>
+          <w:sz w:val="24"/>
+          <w:szCs w:val="24"/>
+        </w:rPr>
+        <w:t>', '</w:t>
+      </w:r>
+      <w:proofErr w:type="spellStart"/>
+      <w:r>
+        <w:rPr>
+          <w:rFonts w:ascii="Times New Roman" w:hAnsi="Times New Roman" w:cs="Times New Roman"/>
+          <w:sz w:val="24"/>
+          <w:szCs w:val="24"/>
+        </w:rPr>
+        <w:t>HO1_Pb1_D2B</w:t>
+      </w:r>
+      <w:proofErr w:type="spellEnd"/>
+      <w:r>
+        <w:rPr>
+          <w:rFonts w:ascii="Times New Roman" w:hAnsi="Times New Roman" w:cs="Times New Roman"/>
+          <w:sz w:val="24"/>
+          <w:szCs w:val="24"/>
+        </w:rPr>
+        <w:t>']</w:t>
+      </w:r>
+      <w:r>
+        <w:rPr>
+          <w:rFonts w:ascii="Times New Roman" w:hAnsi="Times New Roman" w:cs="Times New Roman"/>
+          <w:sz w:val="24"/>
+          <w:szCs w:val="24"/>
+        </w:rPr>
+        <w:t xml:space="preserve"> covering sorbate atoms on symmetrical domains. There is a </w:t>
+      </w:r>
+      <w:proofErr w:type="spellStart"/>
+      <w:r>
+        <w:rPr>
+          <w:rFonts w:ascii="Times New Roman" w:hAnsi="Times New Roman" w:cs="Times New Roman"/>
+          <w:sz w:val="24"/>
+          <w:szCs w:val="24"/>
+        </w:rPr>
+        <w:t>set2</w:t>
+      </w:r>
+      <w:proofErr w:type="spellEnd"/>
+      <w:r>
+        <w:rPr>
+          <w:rFonts w:ascii="Times New Roman" w:hAnsi="Times New Roman" w:cs="Times New Roman"/>
+          <w:sz w:val="24"/>
+          <w:szCs w:val="24"/>
+        </w:rPr>
+        <w:t xml:space="preserve"> as well. So the set here is interpreted in the same way as in distal oxygen set. Such a group is used to group occupancy for all sorbate atoms. Ensure you have this command in the sim function ‘</w:t>
+      </w:r>
+      <w:proofErr w:type="spellStart"/>
+      <w:r>
+        <w:rPr>
+          <w:rFonts w:ascii="Times New Roman" w:hAnsi="Times New Roman" w:cs="Times New Roman"/>
+          <w:sz w:val="24"/>
+          <w:szCs w:val="24"/>
+        </w:rPr>
+        <w:t>gp</w:t>
+      </w:r>
+      <w:r>
+        <w:rPr>
+          <w:rFonts w:ascii="Times New Roman" w:hAnsi="Times New Roman" w:cs="Times New Roman"/>
+          <w:sz w:val="24"/>
+          <w:szCs w:val="24"/>
+        </w:rPr>
+        <w:t>_sorbates_set2</w:t>
+      </w:r>
+      <w:r>
+        <w:rPr>
+          <w:rFonts w:ascii="Times New Roman" w:hAnsi="Times New Roman" w:cs="Times New Roman"/>
+          <w:sz w:val="24"/>
+          <w:szCs w:val="24"/>
+        </w:rPr>
+        <w:t>_D2</w:t>
+      </w:r>
+      <w:r>
+        <w:rPr>
+          <w:rFonts w:ascii="Times New Roman" w:hAnsi="Times New Roman" w:cs="Times New Roman"/>
+          <w:sz w:val="24"/>
+          <w:szCs w:val="24"/>
+        </w:rPr>
+        <w:t>.setoc</w:t>
+      </w:r>
+      <w:proofErr w:type="spellEnd"/>
+      <w:r>
+        <w:rPr>
+          <w:rFonts w:ascii="Times New Roman" w:hAnsi="Times New Roman" w:cs="Times New Roman"/>
+          <w:sz w:val="24"/>
+          <w:szCs w:val="24"/>
+        </w:rPr>
+        <w:t>(</w:t>
+      </w:r>
+      <w:proofErr w:type="spellStart"/>
+      <w:r>
+        <w:rPr>
+          <w:rFonts w:ascii="Times New Roman" w:hAnsi="Times New Roman" w:cs="Times New Roman"/>
+          <w:sz w:val="24"/>
+          <w:szCs w:val="24"/>
+        </w:rPr>
+        <w:t>gp_sorbates_set1_D2</w:t>
+      </w:r>
+      <w:r>
+        <w:rPr>
+          <w:rFonts w:ascii="Times New Roman" w:hAnsi="Times New Roman" w:cs="Times New Roman"/>
+          <w:sz w:val="24"/>
+          <w:szCs w:val="24"/>
+        </w:rPr>
+        <w:t>.getoc</w:t>
+      </w:r>
+      <w:proofErr w:type="spellEnd"/>
+      <w:r>
+        <w:rPr>
+          <w:rFonts w:ascii="Times New Roman" w:hAnsi="Times New Roman" w:cs="Times New Roman"/>
+          <w:sz w:val="24"/>
+          <w:szCs w:val="24"/>
+        </w:rPr>
+        <w:t>())’</w:t>
+      </w:r>
+    </w:p>
+    <w:p>
+      <w:pPr>
+        <w:pStyle w:val="ListParagraph"/>
+        <w:numPr>
+          <w:ilvl w:val="0"/>
+          <w:numId w:val="5"/>
+        </w:numPr>
+        <w:ind w:left="1080"/>
+        <w:rPr>
+          <w:rFonts w:ascii="Times New Roman" w:hAnsi="Times New Roman" w:cs="Times New Roman"/>
+          <w:sz w:val="24"/>
+          <w:szCs w:val="24"/>
+        </w:rPr>
+      </w:pPr>
+      <w:proofErr w:type="spellStart"/>
+      <w:proofErr w:type="gramStart"/>
+      <w:r>
+        <w:rPr>
+          <w:rFonts w:ascii="Times New Roman" w:hAnsi="Times New Roman" w:cs="Times New Roman"/>
+          <w:sz w:val="24"/>
+          <w:szCs w:val="24"/>
+        </w:rPr>
+        <w:t>gp_waters_set1_D2</w:t>
+      </w:r>
+      <w:proofErr w:type="spellEnd"/>
+      <w:proofErr w:type="gramEnd"/>
+      <w:r>
+        <w:rPr>
+          <w:rFonts w:ascii="Times New Roman" w:hAnsi="Times New Roman" w:cs="Times New Roman"/>
+          <w:sz w:val="24"/>
+          <w:szCs w:val="24"/>
+        </w:rPr>
+        <w:t xml:space="preserve"> contains its group members as </w:t>
+      </w:r>
+      <w:r>
+        <w:rPr>
+          <w:rFonts w:ascii="Times New Roman" w:hAnsi="Times New Roman" w:cs="Times New Roman"/>
+          <w:sz w:val="24"/>
+          <w:szCs w:val="24"/>
+        </w:rPr>
+        <w:t>['</w:t>
+      </w:r>
+      <w:proofErr w:type="spellStart"/>
+      <w:r>
+        <w:rPr>
+          <w:rFonts w:ascii="Times New Roman" w:hAnsi="Times New Roman" w:cs="Times New Roman"/>
+          <w:sz w:val="24"/>
+          <w:szCs w:val="24"/>
+        </w:rPr>
+        <w:t>Os1_D2A</w:t>
+      </w:r>
+      <w:proofErr w:type="spellEnd"/>
+      <w:r>
+        <w:rPr>
+          <w:rFonts w:ascii="Times New Roman" w:hAnsi="Times New Roman" w:cs="Times New Roman"/>
+          <w:sz w:val="24"/>
+          <w:szCs w:val="24"/>
+        </w:rPr>
+        <w:t>', '</w:t>
+      </w:r>
+      <w:proofErr w:type="spellStart"/>
+      <w:r>
+        <w:rPr>
+          <w:rFonts w:ascii="Times New Roman" w:hAnsi="Times New Roman" w:cs="Times New Roman"/>
+          <w:sz w:val="24"/>
+          <w:szCs w:val="24"/>
+        </w:rPr>
+        <w:t>Os2_D2A</w:t>
+      </w:r>
+      <w:proofErr w:type="spellEnd"/>
+      <w:r>
+        <w:rPr>
+          <w:rFonts w:ascii="Times New Roman" w:hAnsi="Times New Roman" w:cs="Times New Roman"/>
+          <w:sz w:val="24"/>
+          <w:szCs w:val="24"/>
+        </w:rPr>
+        <w:t>', '</w:t>
+      </w:r>
+      <w:proofErr w:type="spellStart"/>
+      <w:r>
+        <w:rPr>
+          <w:rFonts w:ascii="Times New Roman" w:hAnsi="Times New Roman" w:cs="Times New Roman"/>
+          <w:sz w:val="24"/>
+          <w:szCs w:val="24"/>
+        </w:rPr>
+        <w:t>Os1_D2B</w:t>
+      </w:r>
+      <w:proofErr w:type="spellEnd"/>
+      <w:r>
+        <w:rPr>
+          <w:rFonts w:ascii="Times New Roman" w:hAnsi="Times New Roman" w:cs="Times New Roman"/>
+          <w:sz w:val="24"/>
+          <w:szCs w:val="24"/>
+        </w:rPr>
+        <w:t>', '</w:t>
+      </w:r>
+      <w:proofErr w:type="spellStart"/>
+      <w:r>
+        <w:rPr>
+          <w:rFonts w:ascii="Times New Roman" w:hAnsi="Times New Roman" w:cs="Times New Roman"/>
+          <w:sz w:val="24"/>
+          <w:szCs w:val="24"/>
+        </w:rPr>
+        <w:t>Os2_D2B</w:t>
+      </w:r>
+      <w:proofErr w:type="spellEnd"/>
+      <w:r>
+        <w:rPr>
+          <w:rFonts w:ascii="Times New Roman" w:hAnsi="Times New Roman" w:cs="Times New Roman"/>
+          <w:sz w:val="24"/>
+          <w:szCs w:val="24"/>
+        </w:rPr>
+        <w:t>']</w:t>
+      </w:r>
+      <w:r>
+        <w:rPr>
+          <w:rFonts w:ascii="Times New Roman" w:hAnsi="Times New Roman" w:cs="Times New Roman"/>
+          <w:sz w:val="24"/>
+          <w:szCs w:val="24"/>
+        </w:rPr>
+        <w:t xml:space="preserve"> covering first adsorbed water pair on symmetrical domains. The number of set depends on how many water pair you have considered in the model. Different set of waters should be fit independently.</w:t>
+      </w:r>
+    </w:p>
+    <w:p>
+      <w:pPr>
+        <w:pStyle w:val="ListParagraph"/>
+        <w:rPr>
+          <w:rFonts w:ascii="Times New Roman" w:hAnsi="Times New Roman" w:cs="Times New Roman"/>
+          <w:sz w:val="24"/>
+          <w:szCs w:val="24"/>
+        </w:rPr>
+      </w:pPr>
+      <w:r>
+        <w:rPr>
+          <w:rFonts w:ascii="Times New Roman" w:hAnsi="Times New Roman" w:cs="Times New Roman"/>
+          <w:sz w:val="24"/>
+          <w:szCs w:val="24"/>
+        </w:rPr>
+        <w:t xml:space="preserve"> </w:t>
+      </w:r>
+    </w:p>
+    <w:p>
+      <w:pPr>
+        <w:pStyle w:val="ListParagraph"/>
+        <w:rPr>
+          <w:rFonts w:ascii="Times New Roman" w:hAnsi="Times New Roman" w:cs="Times New Roman"/>
+          <w:sz w:val="24"/>
+          <w:szCs w:val="24"/>
+        </w:rPr>
+      </w:pPr>
     </w:p>
     <w:sectPr>
       <w:pgSz w:w="12240" w:h="15840"/>
@@ -5154,6 +6198,119 @@
     </w:lvl>
   </w:abstractNum>
   <w:abstractNum w:abstractNumId="3">
+    <w:nsid w:val="51DB1394"/>
+    <w:multiLevelType w:val="hybridMultilevel"/>
+    <w:tmpl w:val="6F5C8196"/>
+    <w:lvl w:ilvl="0" w:tplc="04090001">
+      <w:start w:val="1"/>
+      <w:numFmt w:val="bullet"/>
+      <w:lvlText w:val=""/>
+      <w:lvlJc w:val="left"/>
+      <w:pPr>
+        <w:ind w:left="1440" w:hanging="360"/>
+      </w:pPr>
+      <w:rPr>
+        <w:rFonts w:ascii="Symbol" w:hAnsi="Symbol" w:hint="default"/>
+      </w:rPr>
+    </w:lvl>
+    <w:lvl w:ilvl="1" w:tplc="04090003" w:tentative="1">
+      <w:start w:val="1"/>
+      <w:numFmt w:val="bullet"/>
+      <w:lvlText w:val="o"/>
+      <w:lvlJc w:val="left"/>
+      <w:pPr>
+        <w:ind w:left="2160" w:hanging="360"/>
+      </w:pPr>
+      <w:rPr>
+        <w:rFonts w:ascii="Courier New" w:hAnsi="Courier New" w:cs="Courier New" w:hint="default"/>
+      </w:rPr>
+    </w:lvl>
+    <w:lvl w:ilvl="2" w:tplc="04090005" w:tentative="1">
+      <w:start w:val="1"/>
+      <w:numFmt w:val="bullet"/>
+      <w:lvlText w:val=""/>
+      <w:lvlJc w:val="left"/>
+      <w:pPr>
+        <w:ind w:left="2880" w:hanging="360"/>
+      </w:pPr>
+      <w:rPr>
+        <w:rFonts w:ascii="Wingdings" w:hAnsi="Wingdings" w:hint="default"/>
+      </w:rPr>
+    </w:lvl>
+    <w:lvl w:ilvl="3" w:tplc="04090001" w:tentative="1">
+      <w:start w:val="1"/>
+      <w:numFmt w:val="bullet"/>
+      <w:lvlText w:val=""/>
+      <w:lvlJc w:val="left"/>
+      <w:pPr>
+        <w:ind w:left="3600" w:hanging="360"/>
+      </w:pPr>
+      <w:rPr>
+        <w:rFonts w:ascii="Symbol" w:hAnsi="Symbol" w:hint="default"/>
+      </w:rPr>
+    </w:lvl>
+    <w:lvl w:ilvl="4" w:tplc="04090003" w:tentative="1">
+      <w:start w:val="1"/>
+      <w:numFmt w:val="bullet"/>
+      <w:lvlText w:val="o"/>
+      <w:lvlJc w:val="left"/>
+      <w:pPr>
+        <w:ind w:left="4320" w:hanging="360"/>
+      </w:pPr>
+      <w:rPr>
+        <w:rFonts w:ascii="Courier New" w:hAnsi="Courier New" w:cs="Courier New" w:hint="default"/>
+      </w:rPr>
+    </w:lvl>
+    <w:lvl w:ilvl="5" w:tplc="04090005" w:tentative="1">
+      <w:start w:val="1"/>
+      <w:numFmt w:val="bullet"/>
+      <w:lvlText w:val=""/>
+      <w:lvlJc w:val="left"/>
+      <w:pPr>
+        <w:ind w:left="5040" w:hanging="360"/>
+      </w:pPr>
+      <w:rPr>
+        <w:rFonts w:ascii="Wingdings" w:hAnsi="Wingdings" w:hint="default"/>
+      </w:rPr>
+    </w:lvl>
+    <w:lvl w:ilvl="6" w:tplc="04090001" w:tentative="1">
+      <w:start w:val="1"/>
+      <w:numFmt w:val="bullet"/>
+      <w:lvlText w:val=""/>
+      <w:lvlJc w:val="left"/>
+      <w:pPr>
+        <w:ind w:left="5760" w:hanging="360"/>
+      </w:pPr>
+      <w:rPr>
+        <w:rFonts w:ascii="Symbol" w:hAnsi="Symbol" w:hint="default"/>
+      </w:rPr>
+    </w:lvl>
+    <w:lvl w:ilvl="7" w:tplc="04090003" w:tentative="1">
+      <w:start w:val="1"/>
+      <w:numFmt w:val="bullet"/>
+      <w:lvlText w:val="o"/>
+      <w:lvlJc w:val="left"/>
+      <w:pPr>
+        <w:ind w:left="6480" w:hanging="360"/>
+      </w:pPr>
+      <w:rPr>
+        <w:rFonts w:ascii="Courier New" w:hAnsi="Courier New" w:cs="Courier New" w:hint="default"/>
+      </w:rPr>
+    </w:lvl>
+    <w:lvl w:ilvl="8" w:tplc="04090005" w:tentative="1">
+      <w:start w:val="1"/>
+      <w:numFmt w:val="bullet"/>
+      <w:lvlText w:val=""/>
+      <w:lvlJc w:val="left"/>
+      <w:pPr>
+        <w:ind w:left="7200" w:hanging="360"/>
+      </w:pPr>
+      <w:rPr>
+        <w:rFonts w:ascii="Wingdings" w:hAnsi="Wingdings" w:hint="default"/>
+      </w:rPr>
+    </w:lvl>
+  </w:abstractNum>
+  <w:abstractNum w:abstractNumId="4">
     <w:nsid w:val="549062E7"/>
     <w:multiLevelType w:val="hybridMultilevel"/>
     <w:tmpl w:val="AB64B63C"/>
@@ -5243,7 +6400,7 @@
     </w:lvl>
   </w:abstractNum>
   <w:num w:numId="1">
-    <w:abstractNumId w:val="3"/>
+    <w:abstractNumId w:val="4"/>
   </w:num>
   <w:num w:numId="2">
     <w:abstractNumId w:val="1"/>
@@ -5253,6 +6410,9 @@
   </w:num>
   <w:num w:numId="4">
     <w:abstractNumId w:val="0"/>
+  </w:num>
+  <w:num w:numId="5">
+    <w:abstractNumId w:val="3"/>
   </w:num>
 </w:numbering>
 </file>

</xml_diff>

<commit_message>
a small script to extract dxdydz errors of sorbate atoms calculated from the geometrical par errors
</commit_message>
<xml_diff>
--- a/doc/SuPerRod User Manual.docx
+++ b/doc/SuPerRod User Manual.docx
@@ -278,7 +278,7 @@
           <w:sz w:val="24"/>
           <w:szCs w:val="24"/>
         </w:rPr>
-        <w:t>a ra</w:t>
+        <w:t>a rang</w:t>
       </w:r>
       <w:bookmarkStart w:id="0" w:name="_GoBack"/>
       <w:bookmarkEnd w:id="0"/>
@@ -288,7 +288,7 @@
           <w:sz w:val="24"/>
           <w:szCs w:val="24"/>
         </w:rPr>
-        <w:t xml:space="preserve">nge of extra tasks, including data processing (background subtraction) in a semi-automatic way, building model files in a customized way, fitting surface models based on both local computer and super computation facilities, outputting </w:t>
+        <w:t xml:space="preserve">e of extra tasks, including data processing (background subtraction) in a semi-automatic way, building model files in a customized way, fitting surface models based on both local computer and super computation facilities, outputting </w:t>
       </w:r>
       <w:proofErr w:type="spellStart"/>
       <w:r>
@@ -5328,23 +5328,7 @@
           <w:sz w:val="24"/>
           <w:szCs w:val="24"/>
         </w:rPr>
-        <w:t>gp_</w:t>
-      </w:r>
-      <w:r>
-        <w:rPr>
-          <w:rFonts w:ascii="Times New Roman" w:hAnsi="Times New Roman" w:cs="Times New Roman"/>
-          <w:sz w:val="24"/>
-          <w:szCs w:val="24"/>
-        </w:rPr>
-        <w:t>HO_set2</w:t>
-      </w:r>
-      <w:r>
-        <w:rPr>
-          <w:rFonts w:ascii="Times New Roman" w:hAnsi="Times New Roman" w:cs="Times New Roman"/>
-          <w:sz w:val="24"/>
-          <w:szCs w:val="24"/>
-        </w:rPr>
-        <w:t>_D2</w:t>
+        <w:t>gp_HO_set2_D2</w:t>
       </w:r>
       <w:proofErr w:type="spellEnd"/>
       <w:r>
@@ -5399,64 +5383,16 @@
           <w:sz w:val="24"/>
           <w:szCs w:val="24"/>
         </w:rPr>
-        <w:t xml:space="preserve"> </w:t>
-      </w:r>
-      <w:r>
-        <w:rPr>
-          <w:rFonts w:ascii="Times New Roman" w:hAnsi="Times New Roman" w:cs="Times New Roman"/>
-          <w:sz w:val="24"/>
-          <w:szCs w:val="24"/>
-        </w:rPr>
-        <w:t xml:space="preserve">Such a group is used to group </w:t>
-      </w:r>
-      <w:r>
-        <w:rPr>
-          <w:rFonts w:ascii="Times New Roman" w:hAnsi="Times New Roman" w:cs="Times New Roman"/>
-          <w:sz w:val="24"/>
-          <w:szCs w:val="24"/>
-        </w:rPr>
-        <w:t>u for all distal oxygen</w:t>
-      </w:r>
-      <w:r>
-        <w:rPr>
-          <w:rFonts w:ascii="Times New Roman" w:hAnsi="Times New Roman" w:cs="Times New Roman"/>
-          <w:sz w:val="24"/>
-          <w:szCs w:val="24"/>
-        </w:rPr>
-        <w:t>. Ensure you have this command in the sim function ‘</w:t>
-      </w:r>
-      <w:proofErr w:type="spellStart"/>
-      <w:r>
-        <w:rPr>
-          <w:rFonts w:ascii="Times New Roman" w:hAnsi="Times New Roman" w:cs="Times New Roman"/>
-          <w:sz w:val="24"/>
-          <w:szCs w:val="24"/>
-        </w:rPr>
-        <w:t>gp</w:t>
-      </w:r>
-      <w:r>
-        <w:rPr>
-          <w:rFonts w:ascii="Times New Roman" w:hAnsi="Times New Roman" w:cs="Times New Roman"/>
-          <w:sz w:val="24"/>
-          <w:szCs w:val="24"/>
-        </w:rPr>
-        <w:t>_HO</w:t>
-      </w:r>
-      <w:r>
-        <w:rPr>
-          <w:rFonts w:ascii="Times New Roman" w:hAnsi="Times New Roman" w:cs="Times New Roman"/>
-          <w:sz w:val="24"/>
-          <w:szCs w:val="24"/>
-        </w:rPr>
-        <w:t>_set2_D2</w:t>
-      </w:r>
-      <w:r>
-        <w:rPr>
-          <w:rFonts w:ascii="Times New Roman" w:hAnsi="Times New Roman" w:cs="Times New Roman"/>
-          <w:sz w:val="24"/>
-          <w:szCs w:val="24"/>
-        </w:rPr>
-        <w:t>.setu</w:t>
+        <w:t xml:space="preserve"> Such a group is used to group u for all distal oxygen. Ensure you have this command in the sim function ‘</w:t>
+      </w:r>
+      <w:proofErr w:type="spellStart"/>
+      <w:r>
+        <w:rPr>
+          <w:rFonts w:ascii="Times New Roman" w:hAnsi="Times New Roman" w:cs="Times New Roman"/>
+          <w:sz w:val="24"/>
+          <w:szCs w:val="24"/>
+        </w:rPr>
+        <w:t>gp_HO_set2_D2.setu</w:t>
       </w:r>
       <w:proofErr w:type="spellEnd"/>
       <w:r>
@@ -5474,31 +5410,7 @@
           <w:sz w:val="24"/>
           <w:szCs w:val="24"/>
         </w:rPr>
-        <w:t>gp</w:t>
-      </w:r>
-      <w:r>
-        <w:rPr>
-          <w:rFonts w:ascii="Times New Roman" w:hAnsi="Times New Roman" w:cs="Times New Roman"/>
-          <w:sz w:val="24"/>
-          <w:szCs w:val="24"/>
-        </w:rPr>
-        <w:t>_HO</w:t>
-      </w:r>
-      <w:r>
-        <w:rPr>
-          <w:rFonts w:ascii="Times New Roman" w:hAnsi="Times New Roman" w:cs="Times New Roman"/>
-          <w:sz w:val="24"/>
-          <w:szCs w:val="24"/>
-        </w:rPr>
-        <w:t>_set1_D2</w:t>
-      </w:r>
-      <w:r>
-        <w:rPr>
-          <w:rFonts w:ascii="Times New Roman" w:hAnsi="Times New Roman" w:cs="Times New Roman"/>
-          <w:sz w:val="24"/>
-          <w:szCs w:val="24"/>
-        </w:rPr>
-        <w:t>.getu</w:t>
+        <w:t>gp_HO_set1_D2.getu</w:t>
       </w:r>
       <w:proofErr w:type="spellEnd"/>
       <w:r>
@@ -5657,31 +5569,7 @@
           <w:sz w:val="24"/>
           <w:szCs w:val="24"/>
         </w:rPr>
-        <w:t>gp</w:t>
-      </w:r>
-      <w:r>
-        <w:rPr>
-          <w:rFonts w:ascii="Times New Roman" w:hAnsi="Times New Roman" w:cs="Times New Roman"/>
-          <w:sz w:val="24"/>
-          <w:szCs w:val="24"/>
-        </w:rPr>
-        <w:t>_sorbates_set2</w:t>
-      </w:r>
-      <w:r>
-        <w:rPr>
-          <w:rFonts w:ascii="Times New Roman" w:hAnsi="Times New Roman" w:cs="Times New Roman"/>
-          <w:sz w:val="24"/>
-          <w:szCs w:val="24"/>
-        </w:rPr>
-        <w:t>_D2</w:t>
-      </w:r>
-      <w:r>
-        <w:rPr>
-          <w:rFonts w:ascii="Times New Roman" w:hAnsi="Times New Roman" w:cs="Times New Roman"/>
-          <w:sz w:val="24"/>
-          <w:szCs w:val="24"/>
-        </w:rPr>
-        <w:t>.setoc</w:t>
+        <w:t>gp_sorbates_set2_D2.setoc</w:t>
       </w:r>
       <w:proofErr w:type="spellEnd"/>
       <w:r>
@@ -5699,15 +5587,7 @@
           <w:sz w:val="24"/>
           <w:szCs w:val="24"/>
         </w:rPr>
-        <w:t>gp_sorbates_set1_D2</w:t>
-      </w:r>
-      <w:r>
-        <w:rPr>
-          <w:rFonts w:ascii="Times New Roman" w:hAnsi="Times New Roman" w:cs="Times New Roman"/>
-          <w:sz w:val="24"/>
-          <w:szCs w:val="24"/>
-        </w:rPr>
-        <w:t>.getoc</w:t>
+        <w:t>gp_sorbates_set1_D2.getoc</w:t>
       </w:r>
       <w:proofErr w:type="spellEnd"/>
       <w:r>
@@ -5845,19 +5725,140 @@
     <w:p>
       <w:pPr>
         <w:pStyle w:val="ListParagraph"/>
-        <w:rPr>
-          <w:rFonts w:ascii="Times New Roman" w:hAnsi="Times New Roman" w:cs="Times New Roman"/>
-          <w:sz w:val="24"/>
-          <w:szCs w:val="24"/>
-        </w:rPr>
-      </w:pPr>
-      <w:r>
-        <w:rPr>
-          <w:rFonts w:ascii="Times New Roman" w:hAnsi="Times New Roman" w:cs="Times New Roman"/>
-          <w:sz w:val="24"/>
-          <w:szCs w:val="24"/>
-        </w:rPr>
-        <w:t xml:space="preserve"> </w:t>
+        <w:numPr>
+          <w:ilvl w:val="0"/>
+          <w:numId w:val="1"/>
+        </w:numPr>
+        <w:rPr>
+          <w:rFonts w:ascii="Times New Roman" w:hAnsi="Times New Roman" w:cs="Times New Roman"/>
+          <w:sz w:val="24"/>
+          <w:szCs w:val="24"/>
+        </w:rPr>
+      </w:pPr>
+      <w:r>
+        <w:rPr>
+          <w:rFonts w:ascii="Times New Roman" w:hAnsi="Times New Roman" w:cs="Times New Roman"/>
+          <w:sz w:val="24"/>
+          <w:szCs w:val="24"/>
+        </w:rPr>
+        <w:t xml:space="preserve">How to extract </w:t>
+      </w:r>
+      <w:proofErr w:type="spellStart"/>
+      <w:r>
+        <w:rPr>
+          <w:rFonts w:ascii="Times New Roman" w:hAnsi="Times New Roman" w:cs="Times New Roman"/>
+          <w:sz w:val="24"/>
+          <w:szCs w:val="24"/>
+        </w:rPr>
+        <w:t>dxdydz</w:t>
+      </w:r>
+      <w:proofErr w:type="spellEnd"/>
+      <w:r>
+        <w:rPr>
+          <w:rFonts w:ascii="Times New Roman" w:hAnsi="Times New Roman" w:cs="Times New Roman"/>
+          <w:sz w:val="24"/>
+          <w:szCs w:val="24"/>
+        </w:rPr>
+        <w:t xml:space="preserve"> errors for sorbate atoms (metal or ligands)?</w:t>
+      </w:r>
+    </w:p>
+    <w:p>
+      <w:pPr>
+        <w:pStyle w:val="ListParagraph"/>
+        <w:rPr>
+          <w:rFonts w:ascii="Times New Roman" w:hAnsi="Times New Roman" w:cs="Times New Roman"/>
+          <w:sz w:val="24"/>
+          <w:szCs w:val="24"/>
+        </w:rPr>
+      </w:pPr>
+      <w:r>
+        <w:rPr>
+          <w:rFonts w:ascii="Times New Roman" w:hAnsi="Times New Roman" w:cs="Times New Roman"/>
+          <w:sz w:val="24"/>
+          <w:szCs w:val="24"/>
+        </w:rPr>
+        <w:t>To maintain the coordination environment for sorbates, we usually fit the associated geometrical parameters (</w:t>
+      </w:r>
+      <w:proofErr w:type="spellStart"/>
+      <w:r>
+        <w:rPr>
+          <w:rFonts w:ascii="Times New Roman" w:hAnsi="Times New Roman" w:cs="Times New Roman"/>
+          <w:sz w:val="24"/>
+          <w:szCs w:val="24"/>
+        </w:rPr>
+        <w:t>eg</w:t>
+      </w:r>
+      <w:proofErr w:type="spellEnd"/>
+      <w:r>
+        <w:rPr>
+          <w:rFonts w:ascii="Times New Roman" w:hAnsi="Times New Roman" w:cs="Times New Roman"/>
+          <w:sz w:val="24"/>
+          <w:szCs w:val="24"/>
+        </w:rPr>
+        <w:t xml:space="preserve"> bond angles, bond length). Therefore, we will only have the errors for those geometrical parameters. </w:t>
+      </w:r>
+      <w:proofErr w:type="gramStart"/>
+      <w:r>
+        <w:rPr>
+          <w:rFonts w:ascii="Times New Roman" w:hAnsi="Times New Roman" w:cs="Times New Roman"/>
+          <w:sz w:val="24"/>
+          <w:szCs w:val="24"/>
+        </w:rPr>
+        <w:t xml:space="preserve">Then how to extract the associated </w:t>
+      </w:r>
+      <w:proofErr w:type="spellStart"/>
+      <w:r>
+        <w:rPr>
+          <w:rFonts w:ascii="Times New Roman" w:hAnsi="Times New Roman" w:cs="Times New Roman"/>
+          <w:sz w:val="24"/>
+          <w:szCs w:val="24"/>
+        </w:rPr>
+        <w:t>dxdydz</w:t>
+      </w:r>
+      <w:proofErr w:type="spellEnd"/>
+      <w:r>
+        <w:rPr>
+          <w:rFonts w:ascii="Times New Roman" w:hAnsi="Times New Roman" w:cs="Times New Roman"/>
+          <w:sz w:val="24"/>
+          <w:szCs w:val="24"/>
+        </w:rPr>
+        <w:t xml:space="preserve"> errors for sorbate atoms.</w:t>
+      </w:r>
+      <w:proofErr w:type="gramEnd"/>
+      <w:r>
+        <w:rPr>
+          <w:rFonts w:ascii="Times New Roman" w:hAnsi="Times New Roman" w:cs="Times New Roman"/>
+          <w:sz w:val="24"/>
+          <w:szCs w:val="24"/>
+        </w:rPr>
+        <w:t xml:space="preserve"> The idea is to scan the geometrical parameters within the errors, and record the x y z values of sorbates. After a complete scan, you should be able to extract the boundary of x y z, from which you can easily achieve the </w:t>
+      </w:r>
+      <w:proofErr w:type="spellStart"/>
+      <w:r>
+        <w:rPr>
+          <w:rFonts w:ascii="Times New Roman" w:hAnsi="Times New Roman" w:cs="Times New Roman"/>
+          <w:sz w:val="24"/>
+          <w:szCs w:val="24"/>
+        </w:rPr>
+        <w:t>dxdydz</w:t>
+      </w:r>
+      <w:proofErr w:type="spellEnd"/>
+      <w:r>
+        <w:rPr>
+          <w:rFonts w:ascii="Times New Roman" w:hAnsi="Times New Roman" w:cs="Times New Roman"/>
+          <w:sz w:val="24"/>
+          <w:szCs w:val="24"/>
+        </w:rPr>
+        <w:t xml:space="preserve"> errors. The </w:t>
+      </w:r>
+      <w:r>
+        <w:rPr>
+          <w:rFonts w:ascii="Times New Roman" w:hAnsi="Times New Roman" w:cs="Times New Roman"/>
+          <w:sz w:val="24"/>
+          <w:szCs w:val="24"/>
+        </w:rPr>
+        <w:lastRenderedPageBreak/>
+        <w:t>associated script file is located in SuPerRod/accessory_functions/other_acc_funs/extract_errors_of_sorbate_position.py.</w:t>
       </w:r>
     </w:p>
     <w:p>

</xml_diff>